<commit_message>
Iteration on Day 1 course and update resources
Updated and relocated some course information and iterated on day 1 educational content
</commit_message>
<xml_diff>
--- a/docs/Year1/BlockA/DataScience/Courses/DS1/CourseResources/Study Guide DS1.docx
+++ b/docs/Year1/BlockA/DataScience/Courses/DS1/CourseResources/Study Guide DS1.docx
@@ -2080,7 +2080,7 @@
           <w:highlight w:val="yellow"/>
           <w:lang w:val="en-US"/>
         </w:rPr>
-        <w:t xml:space="preserve">3 </w:t>
+        <w:t>4</w:t>
       </w:r>
       <w:r>
         <w:rPr>
@@ -2088,7 +2088,7 @@
           <w:highlight w:val="yellow"/>
           <w:lang w:val="en-US"/>
         </w:rPr>
-        <w:t xml:space="preserve">ECTS credits (or </w:t>
+        <w:t xml:space="preserve"> </w:t>
       </w:r>
       <w:r>
         <w:rPr>
@@ -2096,7 +2096,7 @@
           <w:highlight w:val="yellow"/>
           <w:lang w:val="en-US"/>
         </w:rPr>
-        <w:t>84</w:t>
+        <w:t xml:space="preserve">ECTS credits (or </w:t>
       </w:r>
       <w:r>
         <w:rPr>
@@ -2104,10 +2104,19 @@
           <w:highlight w:val="yellow"/>
           <w:lang w:val="en-US"/>
         </w:rPr>
+        <w:t>84</w:t>
+      </w:r>
+      <w:r>
+        <w:rPr>
+          <w:rFonts w:cs="Open Sans" w:cstheme="minorAscii"/>
+          <w:highlight w:val="yellow"/>
+          <w:lang w:val="en-US"/>
+        </w:rPr>
         <w:t xml:space="preserve"> </w:t>
       </w:r>
       <w:commentRangeStart w:id="24870184"/>
       <w:commentRangeStart w:id="798847722"/>
+      <w:commentRangeStart w:id="391051202"/>
       <w:r>
         <w:rPr>
           <w:rFonts w:cs="Open Sans" w:cstheme="minorAscii"/>
@@ -2130,6 +2139,13 @@
         </w:rPr>
         <w:commentReference w:id="798847722"/>
       </w:r>
+      <w:commentRangeEnd w:id="391051202"/>
+      <w:r>
+        <w:rPr>
+          <w:rStyle w:val="CommentReference"/>
+        </w:rPr>
+        <w:commentReference w:id="391051202"/>
+      </w:r>
       <w:r>
         <w:rPr>
           <w:rFonts w:cs="Open Sans" w:cstheme="minorAscii"/>
@@ -2137,6 +2153,30 @@
           <w:lang w:val="en-US"/>
         </w:rPr>
         <w:t>)</w:t>
+      </w:r>
+    </w:p>
+    <w:p>
+      <w:pPr>
+        <w:pStyle w:val="Normal"/>
+        <w:spacing w:line="276" w:lineRule="auto"/>
+        <w:ind w:left="2268" w:hanging="2268"/>
+        <w:rPr>
+          <w:rFonts w:cs="Open Sans" w:cstheme="minorAscii"/>
+          <w:sz w:val="18"/>
+          <w:szCs w:val="18"/>
+          <w:highlight w:val="yellow"/>
+          <w:lang w:val="en-US"/>
+        </w:rPr>
+      </w:pPr>
+      <w:r>
+        <w:rPr>
+          <w:rFonts w:cs="Open Sans" w:cstheme="minorAscii"/>
+          <w:sz w:val="18"/>
+          <w:szCs w:val="18"/>
+          <w:highlight w:val="yellow"/>
+          <w:lang w:val="en-US"/>
+        </w:rPr>
+        <w:t>Module Assessment Weight (out of 100): 26 points</w:t>
       </w:r>
     </w:p>
     <w:p>
@@ -2444,72 +2484,11 @@
       <w:r>
         <w:rPr>
           <w:rFonts w:cs="Open Sans" w:cstheme="minorAscii"/>
-          <w:lang w:val="en-US"/>
-        </w:rPr>
-        <w:t xml:space="preserve">This module introduces students to the fundamental concepts and techniques for extracting useful knowledge from data. These concepts are of three types. </w:t>
-      </w:r>
-      <w:r>
-        <w:rPr>
-          <w:rFonts w:cs="Open Sans" w:cstheme="minorAscii"/>
-          <w:lang w:val="en-US"/>
-        </w:rPr>
-        <w:t>First</w:t>
-      </w:r>
-      <w:r>
-        <w:rPr>
-          <w:rFonts w:cs="Open Sans" w:cstheme="minorAscii"/>
-          <w:lang w:val="en-US"/>
-        </w:rPr>
-        <w:t xml:space="preserve">, it will discuss data-analytic thinking, and </w:t>
-      </w:r>
-      <w:r>
-        <w:rPr>
-          <w:rFonts w:cs="Open Sans" w:cstheme="minorAscii"/>
-          <w:lang w:val="en-US"/>
-        </w:rPr>
-        <w:t>introduce data science standards that are commonly used in the industry</w:t>
-      </w:r>
-      <w:r>
-        <w:rPr>
-          <w:rFonts w:cs="Open Sans" w:cstheme="minorAscii"/>
-          <w:lang w:val="en-US"/>
-        </w:rPr>
-        <w:t>.</w:t>
-      </w:r>
-      <w:r>
-        <w:rPr>
-          <w:rFonts w:cs="Open Sans" w:cstheme="minorAscii"/>
-          <w:lang w:val="en-US"/>
-        </w:rPr>
-        <w:t xml:space="preserve"> Second, the module introduces students to concepts in statistics and probability theory that form a basis for modern data science.</w:t>
-      </w:r>
-      <w:r>
-        <w:rPr>
-          <w:rFonts w:cs="Open Sans" w:cstheme="minorAscii"/>
-          <w:lang w:val="en-US"/>
-        </w:rPr>
-        <w:t xml:space="preserve"> Lastly, the module will zoom in on </w:t>
-      </w:r>
-      <w:r>
-        <w:rPr>
-          <w:rFonts w:cs="Open Sans" w:cstheme="minorAscii"/>
-          <w:lang w:val="en-US"/>
-        </w:rPr>
-        <w:t xml:space="preserve">reporting data analysis and </w:t>
-      </w:r>
-      <w:r>
-        <w:rPr>
-          <w:rFonts w:cs="Open Sans" w:cstheme="minorAscii"/>
-          <w:lang w:val="en-US"/>
-        </w:rPr>
-        <w:t>visualization</w:t>
-      </w:r>
-      <w:r>
-        <w:rPr>
-          <w:rFonts w:cs="Open Sans" w:cstheme="minorAscii"/>
-          <w:lang w:val="en-US"/>
-        </w:rPr>
-        <w:t xml:space="preserve">. </w:t>
+          <w:sz w:val="18"/>
+          <w:szCs w:val="18"/>
+          <w:lang w:val="en-US"/>
+        </w:rPr>
+        <w:t xml:space="preserve">This module introduces students to the fundamental concepts and techniques for extracting useful knowledge from data representations thereof. These concepts are of three types. First, it will discuss data-analytic thinking, and introduce data science standards that are commonly used in the industry. Second, the module introduces students to concepts in statistics and probability theory that form a basis for modern data science. Lastly, the module will zoom in on data analysis, visualization and reporting.  </w:t>
       </w:r>
     </w:p>
     <w:p>
@@ -2597,34 +2576,9 @@
     </w:p>
     <w:p>
       <w:pPr>
-        <w:pStyle w:val="ListParagraph"/>
-        <w:numPr>
-          <w:ilvl w:val="0"/>
-          <w:numId w:val="27"/>
-        </w:numPr>
+        <w:pStyle w:val="Normal"/>
         <w:spacing w:line="240" w:lineRule="auto"/>
-        <w:ind w:left="450" w:hanging="450"/>
-        <w:rPr>
-          <w:rFonts w:ascii="Open Sans" w:hAnsi="Open Sans" w:eastAsia="Open Sans" w:cs="Open Sans" w:asciiTheme="minorAscii" w:hAnsiTheme="minorAscii" w:eastAsiaTheme="minorAscii" w:cstheme="minorAscii"/>
-          <w:color w:val="333333"/>
-          <w:sz w:val="18"/>
-          <w:szCs w:val="18"/>
-          <w:lang w:val="en-US"/>
-        </w:rPr>
-      </w:pPr>
-      <w:r>
-        <w:rPr>
-          <w:rFonts w:cs="Open Sans" w:cstheme="minorAscii"/>
-          <w:b w:val="1"/>
-          <w:bCs w:val="1"/>
-          <w:color w:val="333333"/>
-          <w:sz w:val="18"/>
-          <w:szCs w:val="18"/>
-          <w:lang w:val="en-US"/>
-        </w:rPr>
-        <w:t>Question articulation:</w:t>
-      </w:r>
-      <w:r>
+        <w:ind w:left="708"/>
         <w:rPr>
           <w:rFonts w:cs="Open Sans" w:cstheme="minorAscii"/>
           <w:color w:val="333333"/>
@@ -2632,8 +2586,7 @@
           <w:szCs w:val="18"/>
           <w:lang w:val="en-US"/>
         </w:rPr>
-        <w:t xml:space="preserve"> </w:t>
-      </w:r>
+      </w:pPr>
       <w:r>
         <w:rPr>
           <w:rFonts w:cs="Open Sans" w:cstheme="minorAscii"/>
@@ -2642,9 +2595,14 @@
           <w:szCs w:val="18"/>
           <w:lang w:val="en-US"/>
         </w:rPr>
-        <w:t xml:space="preserve">In particular, the student can </w:t>
-      </w:r>
-      <w:r>
+        <w:t xml:space="preserve">Intended Learning Outcome 4. Researching and Analysis: </w:t>
+      </w:r>
+    </w:p>
+    <w:p>
+      <w:pPr>
+        <w:pStyle w:val="Normal"/>
+        <w:spacing w:line="240" w:lineRule="auto"/>
+        <w:ind w:left="708"/>
         <w:rPr>
           <w:rFonts w:cs="Open Sans" w:cstheme="minorAscii"/>
           <w:color w:val="333333"/>
@@ -2652,8 +2610,7 @@
           <w:szCs w:val="18"/>
           <w:lang w:val="en-US"/>
         </w:rPr>
-        <w:t xml:space="preserve">translate business requirements into data science problems that can be answered by </w:t>
-      </w:r>
+      </w:pPr>
       <w:r>
         <w:rPr>
           <w:rFonts w:cs="Open Sans" w:cstheme="minorAscii"/>
@@ -2662,9 +2619,14 @@
           <w:szCs w:val="18"/>
           <w:lang w:val="en-US"/>
         </w:rPr>
-        <w:t xml:space="preserve">data description, </w:t>
-      </w:r>
-      <w:r>
+        <w:t xml:space="preserve"> </w:t>
+      </w:r>
+    </w:p>
+    <w:p>
+      <w:pPr>
+        <w:pStyle w:val="Normal"/>
+        <w:spacing w:line="240" w:lineRule="auto"/>
+        <w:ind w:left="1416"/>
         <w:rPr>
           <w:rFonts w:cs="Open Sans" w:cstheme="minorAscii"/>
           <w:color w:val="333333"/>
@@ -2672,8 +2634,7 @@
           <w:szCs w:val="18"/>
           <w:lang w:val="en-US"/>
         </w:rPr>
-        <w:t xml:space="preserve">data visualization, correlation and/or regressions. Further, the student can </w:t>
-      </w:r>
+      </w:pPr>
       <w:r>
         <w:rPr>
           <w:rFonts w:cs="Open Sans" w:cstheme="minorAscii"/>
@@ -2682,9 +2643,14 @@
           <w:szCs w:val="18"/>
           <w:lang w:val="en-US"/>
         </w:rPr>
-        <w:t>identify</w:t>
-      </w:r>
-      <w:r>
+        <w:t xml:space="preserve">1) The student demonstrate a full understanding of different data types, descriptive data, graphical representations of data, statistical inference, basic probability theory, correlation and simple linear regression. </w:t>
+      </w:r>
+    </w:p>
+    <w:p>
+      <w:pPr>
+        <w:pStyle w:val="Normal"/>
+        <w:spacing w:line="240" w:lineRule="auto"/>
+        <w:ind w:left="1416"/>
         <w:rPr>
           <w:rFonts w:cs="Open Sans" w:cstheme="minorAscii"/>
           <w:color w:val="333333"/>
@@ -2692,8 +2658,7 @@
           <w:szCs w:val="18"/>
           <w:lang w:val="en-US"/>
         </w:rPr>
-        <w:t xml:space="preserve"> different </w:t>
-      </w:r>
+      </w:pPr>
       <w:r>
         <w:rPr>
           <w:rFonts w:cs="Open Sans" w:cstheme="minorAscii"/>
@@ -2702,9 +2667,14 @@
           <w:szCs w:val="18"/>
           <w:lang w:val="en-US"/>
         </w:rPr>
-        <w:t xml:space="preserve">forms of </w:t>
-      </w:r>
-      <w:r>
+        <w:t xml:space="preserve"> </w:t>
+      </w:r>
+    </w:p>
+    <w:p>
+      <w:pPr>
+        <w:pStyle w:val="Normal"/>
+        <w:spacing w:line="240" w:lineRule="auto"/>
+        <w:ind w:left="1416"/>
         <w:rPr>
           <w:rFonts w:cs="Open Sans" w:cstheme="minorAscii"/>
           <w:color w:val="333333"/>
@@ -2712,8 +2682,7 @@
           <w:szCs w:val="18"/>
           <w:lang w:val="en-US"/>
         </w:rPr>
-        <w:t>tabular</w:t>
-      </w:r>
+      </w:pPr>
       <w:r>
         <w:rPr>
           <w:rFonts w:cs="Open Sans" w:cstheme="minorAscii"/>
@@ -2722,9 +2691,14 @@
           <w:szCs w:val="18"/>
           <w:lang w:val="en-US"/>
         </w:rPr>
-        <w:t xml:space="preserve"> </w:t>
-      </w:r>
-      <w:r>
+        <w:t xml:space="preserve">2) The student can apply the CRISP-DM, sigma-notations and linear transformations. </w:t>
+      </w:r>
+    </w:p>
+    <w:p>
+      <w:pPr>
+        <w:pStyle w:val="Normal"/>
+        <w:spacing w:line="240" w:lineRule="auto"/>
+        <w:ind w:left="1416"/>
         <w:rPr>
           <w:rFonts w:cs="Open Sans" w:cstheme="minorAscii"/>
           <w:color w:val="333333"/>
@@ -2732,8 +2706,7 @@
           <w:szCs w:val="18"/>
           <w:lang w:val="en-US"/>
         </w:rPr>
-        <w:t xml:space="preserve">data and perform </w:t>
-      </w:r>
+      </w:pPr>
       <w:r>
         <w:rPr>
           <w:rFonts w:cs="Open Sans" w:cstheme="minorAscii"/>
@@ -2742,9 +2715,14 @@
           <w:szCs w:val="18"/>
           <w:lang w:val="en-US"/>
         </w:rPr>
-        <w:t>appro</w:t>
-      </w:r>
-      <w:r>
+        <w:t xml:space="preserve"> </w:t>
+      </w:r>
+    </w:p>
+    <w:p>
+      <w:pPr>
+        <w:pStyle w:val="Normal"/>
+        <w:spacing w:line="240" w:lineRule="auto"/>
+        <w:ind w:left="708"/>
         <w:rPr>
           <w:rFonts w:cs="Open Sans" w:cstheme="minorAscii"/>
           <w:color w:val="333333"/>
@@ -2752,8 +2730,7 @@
           <w:szCs w:val="18"/>
           <w:lang w:val="en-US"/>
         </w:rPr>
-        <w:t>priate analyses</w:t>
-      </w:r>
+      </w:pPr>
       <w:r>
         <w:rPr>
           <w:rFonts w:cs="Open Sans" w:cstheme="minorAscii"/>
@@ -2762,13 +2739,14 @@
           <w:szCs w:val="18"/>
           <w:lang w:val="en-US"/>
         </w:rPr>
-        <w:t xml:space="preserve"> on them.</w:t>
+        <w:t xml:space="preserve"> </w:t>
       </w:r>
     </w:p>
     <w:p>
       <w:pPr>
         <w:pStyle w:val="Normal"/>
         <w:spacing w:line="240" w:lineRule="auto"/>
+        <w:ind w:left="708"/>
         <w:rPr>
           <w:rFonts w:cs="Open Sans" w:cstheme="minorAscii"/>
           <w:color w:val="333333"/>
@@ -2777,37 +2755,6 @@
           <w:lang w:val="en-US"/>
         </w:rPr>
       </w:pPr>
-    </w:p>
-    <w:p>
-      <w:pPr>
-        <w:pStyle w:val="ListParagraph"/>
-        <w:numPr>
-          <w:ilvl w:val="0"/>
-          <w:numId w:val="27"/>
-        </w:numPr>
-        <w:shd w:val="clear" w:color="auto" w:fill="FFFFFF" w:themeFill="background1"/>
-        <w:spacing w:line="240" w:lineRule="auto"/>
-        <w:ind w:left="450" w:hanging="450"/>
-        <w:rPr>
-          <w:rFonts w:ascii="Open Sans" w:hAnsi="Open Sans" w:eastAsia="Open Sans" w:cs="Open Sans" w:asciiTheme="minorAscii" w:hAnsiTheme="minorAscii" w:eastAsiaTheme="minorAscii" w:cstheme="minorAscii"/>
-          <w:color w:val="333333"/>
-          <w:sz w:val="18"/>
-          <w:szCs w:val="18"/>
-          <w:lang w:val="en-US"/>
-        </w:rPr>
-      </w:pPr>
-      <w:r>
-        <w:rPr>
-          <w:rFonts w:cs="Open Sans" w:cstheme="minorAscii"/>
-          <w:b w:val="1"/>
-          <w:bCs w:val="1"/>
-          <w:color w:val="333333"/>
-          <w:sz w:val="18"/>
-          <w:szCs w:val="18"/>
-          <w:lang w:val="en-US"/>
-        </w:rPr>
-        <w:t>Data collection &amp; management:</w:t>
-      </w:r>
       <w:r>
         <w:rPr>
           <w:rFonts w:cs="Open Sans" w:cstheme="minorAscii"/>
@@ -2816,9 +2763,14 @@
           <w:szCs w:val="18"/>
           <w:lang w:val="en-US"/>
         </w:rPr>
-        <w:t xml:space="preserve"> Specifically, students </w:t>
-      </w:r>
-      <w:r>
+        <w:t xml:space="preserve"> </w:t>
+      </w:r>
+    </w:p>
+    <w:p>
+      <w:pPr>
+        <w:pStyle w:val="Normal"/>
+        <w:spacing w:line="240" w:lineRule="auto"/>
+        <w:ind w:left="708"/>
         <w:rPr>
           <w:rFonts w:cs="Open Sans" w:cstheme="minorAscii"/>
           <w:color w:val="333333"/>
@@ -2826,8 +2778,7 @@
           <w:szCs w:val="18"/>
           <w:lang w:val="en-US"/>
         </w:rPr>
-        <w:t xml:space="preserve">can </w:t>
-      </w:r>
+      </w:pPr>
       <w:r>
         <w:rPr>
           <w:rFonts w:cs="Open Sans" w:cstheme="minorAscii"/>
@@ -2836,7 +2787,7 @@
           <w:szCs w:val="18"/>
           <w:lang w:val="en-US"/>
         </w:rPr>
-        <w:t>identify</w:t>
+        <w:t xml:space="preserve">Intended Learning Outcome </w:t>
       </w:r>
       <w:r>
         <w:rPr>
@@ -2846,10 +2797,14 @@
           <w:szCs w:val="18"/>
           <w:lang w:val="en-US"/>
         </w:rPr>
-        <w:t xml:space="preserve"> what data needs to b</w:t>
-      </w:r>
-      <w:bookmarkStart w:name="OLE_LINK1" w:id="6"/>
-      <w:r>
+        <w:t xml:space="preserve">5. Conceptualizing </w:t>
+      </w:r>
+    </w:p>
+    <w:p>
+      <w:pPr>
+        <w:pStyle w:val="Normal"/>
+        <w:spacing w:line="240" w:lineRule="auto"/>
+        <w:ind w:left="708"/>
         <w:rPr>
           <w:rFonts w:cs="Open Sans" w:cstheme="minorAscii"/>
           <w:color w:val="333333"/>
@@ -2857,14 +2812,8 @@
           <w:szCs w:val="18"/>
           <w:lang w:val="en-US"/>
         </w:rPr>
-        <w:t>e collected and in what format, to create value for individuals, organizations and domains.</w:t>
-      </w:r>
-    </w:p>
-    <w:p>
-      <w:pPr>
-        <w:pStyle w:val="Normal"/>
-        <w:shd w:val="clear" w:color="auto" w:fill="FFFFFF" w:themeFill="background1"/>
-        <w:spacing w:line="240" w:lineRule="auto"/>
+      </w:pPr>
+      <w:r>
         <w:rPr>
           <w:rFonts w:cs="Open Sans" w:cstheme="minorAscii"/>
           <w:color w:val="333333"/>
@@ -2872,356 +2821,14 @@
           <w:szCs w:val="18"/>
           <w:lang w:val="en-US"/>
         </w:rPr>
-      </w:pPr>
+        <w:t xml:space="preserve"> </w:t>
+      </w:r>
     </w:p>
     <w:p>
       <w:pPr>
-        <w:pStyle w:val="ListParagraph"/>
-        <w:numPr>
-          <w:ilvl w:val="0"/>
-          <w:numId w:val="27"/>
-        </w:numPr>
-        <w:spacing w:line="276" w:lineRule="auto"/>
-        <w:ind w:left="450" w:hanging="450"/>
-        <w:rPr>
-          <w:rFonts w:ascii="Open Sans" w:hAnsi="Open Sans" w:eastAsia="Open Sans" w:cs="Open Sans" w:asciiTheme="minorAscii" w:hAnsiTheme="minorAscii" w:eastAsiaTheme="minorAscii" w:cstheme="minorAscii"/>
-          <w:color w:val="333333"/>
-          <w:sz w:val="18"/>
-          <w:szCs w:val="18"/>
-          <w:lang w:val="en-US"/>
-        </w:rPr>
-      </w:pPr>
-      <w:r>
-        <w:rPr>
-          <w:rFonts w:cs="Open Sans" w:cstheme="minorAscii"/>
-          <w:b w:val="1"/>
-          <w:bCs w:val="1"/>
-          <w:color w:val="333333"/>
-          <w:sz w:val="18"/>
-          <w:szCs w:val="18"/>
-          <w:lang w:val="en-US"/>
-        </w:rPr>
-        <w:t>Visualization</w:t>
-      </w:r>
-      <w:r>
-        <w:rPr>
-          <w:rFonts w:cs="Open Sans" w:cstheme="minorAscii"/>
-          <w:b w:val="1"/>
-          <w:bCs w:val="1"/>
-          <w:color w:val="333333"/>
-          <w:sz w:val="18"/>
-          <w:szCs w:val="18"/>
-          <w:lang w:val="en-US"/>
-        </w:rPr>
-        <w:t xml:space="preserve"> &amp; Reporting</w:t>
-      </w:r>
-      <w:r>
-        <w:rPr>
-          <w:rFonts w:cs="Open Sans" w:cstheme="minorAscii"/>
-          <w:b w:val="0"/>
-          <w:bCs w:val="0"/>
-          <w:color w:val="333333"/>
-          <w:sz w:val="18"/>
-          <w:szCs w:val="18"/>
-          <w:lang w:val="en-US"/>
-        </w:rPr>
-        <w:t>: Students will understand different data visualization methods available and choose the appropriate graph</w:t>
-      </w:r>
-      <w:r>
-        <w:rPr>
-          <w:rFonts w:cs="Open Sans" w:cstheme="minorAscii"/>
-          <w:b w:val="0"/>
-          <w:bCs w:val="0"/>
-          <w:color w:val="333333"/>
-          <w:sz w:val="18"/>
-          <w:szCs w:val="18"/>
-          <w:lang w:val="en-US"/>
-        </w:rPr>
-        <w:t>ical representation</w:t>
-      </w:r>
-      <w:r>
-        <w:rPr>
-          <w:rFonts w:cs="Open Sans" w:cstheme="minorAscii"/>
-          <w:b w:val="0"/>
-          <w:bCs w:val="0"/>
-          <w:color w:val="333333"/>
-          <w:sz w:val="18"/>
-          <w:szCs w:val="18"/>
-          <w:lang w:val="en-US"/>
-        </w:rPr>
-        <w:t xml:space="preserve"> to gain insight from data.</w:t>
-      </w:r>
-    </w:p>
-    <w:p>
-      <w:pPr>
         <w:pStyle w:val="Normal"/>
-        <w:spacing w:line="276" w:lineRule="auto"/>
-        <w:rPr>
-          <w:rFonts w:cs="Open Sans" w:cstheme="minorAscii"/>
-          <w:b w:val="0"/>
-          <w:bCs w:val="0"/>
-          <w:color w:val="333333"/>
-          <w:sz w:val="18"/>
-          <w:szCs w:val="18"/>
-          <w:lang w:val="en-US"/>
-        </w:rPr>
-      </w:pPr>
-    </w:p>
-    <w:p>
-      <w:pPr>
-        <w:pStyle w:val="ListParagraph"/>
-        <w:numPr>
-          <w:ilvl w:val="0"/>
-          <w:numId w:val="29"/>
-        </w:numPr>
-        <w:bidi w:val="0"/>
-        <w:spacing w:before="0" w:beforeAutospacing="off" w:after="0" w:afterAutospacing="off" w:line="276" w:lineRule="auto"/>
-        <w:ind w:left="360" w:right="0" w:hanging="360"/>
-        <w:jc w:val="left"/>
-        <w:rPr>
-          <w:rFonts w:ascii="Open Sans" w:hAnsi="Open Sans" w:eastAsia="Open Sans" w:cs="Open Sans" w:asciiTheme="minorAscii" w:hAnsiTheme="minorAscii" w:eastAsiaTheme="minorAscii" w:cstheme="minorAscii"/>
-          <w:b w:val="0"/>
-          <w:bCs w:val="0"/>
-          <w:i w:val="0"/>
-          <w:iCs w:val="0"/>
-          <w:noProof w:val="0"/>
-          <w:color w:val="333333"/>
-          <w:sz w:val="18"/>
-          <w:szCs w:val="18"/>
-          <w:lang w:val="en-GB"/>
-        </w:rPr>
-      </w:pPr>
-      <w:r>
-        <w:rPr>
-          <w:rFonts w:ascii="Open Sans" w:hAnsi="Open Sans" w:eastAsia="Open Sans" w:cs="Open Sans" w:asciiTheme="minorAscii" w:hAnsiTheme="minorAscii" w:eastAsiaTheme="minorAscii" w:cstheme="minorAscii"/>
-          <w:b w:val="1"/>
-          <w:bCs w:val="1"/>
-          <w:i w:val="0"/>
-          <w:iCs w:val="0"/>
-          <w:noProof w:val="0"/>
-          <w:color w:val="333333"/>
-          <w:sz w:val="18"/>
-          <w:szCs w:val="18"/>
-          <w:lang w:val="en-GB"/>
-        </w:rPr>
-        <w:t>Researching and reflecting attitude</w:t>
-      </w:r>
-      <w:r>
-        <w:rPr>
-          <w:rFonts w:ascii="Open Sans" w:hAnsi="Open Sans" w:eastAsia="Open Sans" w:cs="Open Sans" w:asciiTheme="minorAscii" w:hAnsiTheme="minorAscii" w:eastAsiaTheme="minorAscii" w:cstheme="minorAscii"/>
-          <w:b w:val="1"/>
-          <w:bCs w:val="1"/>
-          <w:i w:val="0"/>
-          <w:iCs w:val="0"/>
-          <w:noProof w:val="0"/>
-          <w:color w:val="333333"/>
-          <w:sz w:val="18"/>
-          <w:szCs w:val="18"/>
-          <w:lang w:val="en-GB"/>
-        </w:rPr>
-        <w:t xml:space="preserve">: </w:t>
-      </w:r>
-      <w:r>
-        <w:rPr>
-          <w:rFonts w:ascii="Open Sans" w:hAnsi="Open Sans" w:eastAsia="Open Sans" w:cs="Open Sans" w:asciiTheme="minorAscii" w:hAnsiTheme="minorAscii" w:eastAsiaTheme="minorAscii" w:cstheme="minorAscii"/>
-          <w:b w:val="0"/>
-          <w:bCs w:val="0"/>
-          <w:i w:val="0"/>
-          <w:iCs w:val="0"/>
-          <w:noProof w:val="0"/>
-          <w:color w:val="333333"/>
-          <w:sz w:val="18"/>
-          <w:szCs w:val="18"/>
-          <w:lang w:val="en-GB"/>
-        </w:rPr>
-        <w:t>Students will develop a</w:t>
-      </w:r>
-      <w:r>
-        <w:rPr>
-          <w:rFonts w:ascii="Open Sans" w:hAnsi="Open Sans" w:eastAsia="Open Sans" w:cs="Open Sans" w:asciiTheme="minorAscii" w:hAnsiTheme="minorAscii" w:eastAsiaTheme="minorAscii" w:cstheme="minorAscii"/>
-          <w:b w:val="0"/>
-          <w:bCs w:val="0"/>
-          <w:i w:val="0"/>
-          <w:iCs w:val="0"/>
-          <w:noProof w:val="0"/>
-          <w:color w:val="333333"/>
-          <w:sz w:val="18"/>
-          <w:szCs w:val="18"/>
-          <w:lang w:val="en-GB"/>
-        </w:rPr>
-        <w:t>n investigative,</w:t>
-      </w:r>
-      <w:r>
-        <w:rPr>
-          <w:rFonts w:ascii="Open Sans" w:hAnsi="Open Sans" w:eastAsia="Open Sans" w:cs="Open Sans" w:asciiTheme="minorAscii" w:hAnsiTheme="minorAscii" w:eastAsiaTheme="minorAscii" w:cstheme="minorAscii"/>
-          <w:b w:val="0"/>
-          <w:bCs w:val="0"/>
-          <w:i w:val="0"/>
-          <w:iCs w:val="0"/>
-          <w:noProof w:val="0"/>
-          <w:color w:val="333333"/>
-          <w:sz w:val="18"/>
-          <w:szCs w:val="18"/>
-          <w:lang w:val="en-GB"/>
-        </w:rPr>
-        <w:t xml:space="preserve"> sceptical attitude. In specific, students will learn </w:t>
-      </w:r>
-      <w:r>
-        <w:rPr>
-          <w:rFonts w:ascii="Open Sans" w:hAnsi="Open Sans" w:eastAsia="Open Sans" w:cs="Open Sans" w:asciiTheme="minorAscii" w:hAnsiTheme="minorAscii" w:eastAsiaTheme="minorAscii" w:cstheme="minorAscii"/>
-          <w:b w:val="0"/>
-          <w:bCs w:val="0"/>
-          <w:i w:val="0"/>
-          <w:iCs w:val="0"/>
-          <w:noProof w:val="0"/>
-          <w:color w:val="333333"/>
-          <w:sz w:val="18"/>
-          <w:szCs w:val="18"/>
-          <w:lang w:val="en-GB"/>
-        </w:rPr>
-        <w:t>to critically interpret the results of t</w:t>
-      </w:r>
-      <w:r>
-        <w:rPr>
-          <w:rFonts w:ascii="Open Sans" w:hAnsi="Open Sans" w:eastAsia="Open Sans" w:cs="Open Sans" w:asciiTheme="minorAscii" w:hAnsiTheme="minorAscii" w:eastAsiaTheme="minorAscii" w:cstheme="minorAscii"/>
-          <w:b w:val="0"/>
-          <w:bCs w:val="0"/>
-          <w:i w:val="0"/>
-          <w:iCs w:val="0"/>
-          <w:noProof w:val="0"/>
-          <w:color w:val="333333"/>
-          <w:sz w:val="18"/>
-          <w:szCs w:val="18"/>
-          <w:lang w:val="en-GB"/>
-        </w:rPr>
-        <w:t>heir data science projects.</w:t>
-      </w:r>
-    </w:p>
-    <w:p>
-      <w:pPr>
-        <w:pStyle w:val="Normal"/>
-        <w:bidi w:val="0"/>
-        <w:spacing w:before="0" w:beforeAutospacing="off" w:after="0" w:afterAutospacing="off" w:line="276" w:lineRule="auto"/>
-        <w:ind w:right="0"/>
-        <w:jc w:val="left"/>
-        <w:rPr>
-          <w:rFonts w:ascii="Open Sans" w:hAnsi="Open Sans" w:eastAsia="Open Sans" w:cs="Open Sans" w:asciiTheme="minorAscii" w:hAnsiTheme="minorAscii" w:eastAsiaTheme="minorAscii" w:cstheme="minorAscii"/>
-          <w:b w:val="0"/>
-          <w:bCs w:val="0"/>
-          <w:i w:val="0"/>
-          <w:iCs w:val="0"/>
-          <w:noProof w:val="0"/>
-          <w:color w:val="333333"/>
-          <w:sz w:val="18"/>
-          <w:szCs w:val="18"/>
-          <w:lang w:val="en-GB"/>
-        </w:rPr>
-      </w:pPr>
-    </w:p>
-    <w:p>
-      <w:pPr>
-        <w:pStyle w:val="ListParagraph"/>
-        <w:numPr>
-          <w:ilvl w:val="0"/>
-          <w:numId w:val="31"/>
-        </w:numPr>
-        <w:bidi w:val="0"/>
-        <w:spacing w:before="0" w:beforeAutospacing="off" w:after="0" w:afterAutospacing="off" w:line="276" w:lineRule="auto"/>
-        <w:ind w:right="0"/>
-        <w:jc w:val="left"/>
-        <w:rPr>
-          <w:rFonts w:ascii="Open Sans" w:hAnsi="Open Sans" w:eastAsia="Open Sans" w:cs="Open Sans" w:asciiTheme="minorAscii" w:hAnsiTheme="minorAscii" w:eastAsiaTheme="minorAscii" w:cstheme="minorAscii"/>
-          <w:b w:val="0"/>
-          <w:bCs w:val="0"/>
-          <w:i w:val="0"/>
-          <w:iCs w:val="0"/>
-          <w:noProof w:val="0"/>
-          <w:color w:val="333333"/>
-          <w:sz w:val="18"/>
-          <w:szCs w:val="18"/>
-          <w:lang w:val="en-GB"/>
-        </w:rPr>
-      </w:pPr>
-      <w:r>
-        <w:rPr>
-          <w:rFonts w:ascii="Open Sans" w:hAnsi="Open Sans" w:eastAsia="Open Sans" w:cs="Open Sans" w:asciiTheme="minorAscii" w:hAnsiTheme="minorAscii" w:eastAsiaTheme="minorAscii" w:cstheme="minorAscii"/>
-          <w:b w:val="1"/>
-          <w:bCs w:val="1"/>
-          <w:i w:val="0"/>
-          <w:iCs w:val="0"/>
-          <w:noProof w:val="0"/>
-          <w:color w:val="333333"/>
-          <w:sz w:val="18"/>
-          <w:szCs w:val="18"/>
-          <w:lang w:val="en-GB"/>
-        </w:rPr>
-        <w:t xml:space="preserve">Responsibility: </w:t>
-      </w:r>
-      <w:r>
-        <w:rPr>
-          <w:rFonts w:ascii="Open Sans" w:hAnsi="Open Sans" w:eastAsia="Open Sans" w:cs="Open Sans" w:asciiTheme="minorAscii" w:hAnsiTheme="minorAscii" w:eastAsiaTheme="minorAscii" w:cstheme="minorAscii"/>
-          <w:b w:val="0"/>
-          <w:bCs w:val="0"/>
-          <w:i w:val="0"/>
-          <w:iCs w:val="0"/>
-          <w:noProof w:val="0"/>
-          <w:color w:val="333333"/>
-          <w:sz w:val="18"/>
-          <w:szCs w:val="18"/>
-          <w:lang w:val="en-GB"/>
-        </w:rPr>
-        <w:t xml:space="preserve">Students will understand the concept of bias. </w:t>
-      </w:r>
-      <w:r>
-        <w:rPr>
-          <w:rFonts w:ascii="Open Sans" w:hAnsi="Open Sans" w:eastAsia="Open Sans" w:cs="Open Sans" w:asciiTheme="minorAscii" w:hAnsiTheme="minorAscii" w:eastAsiaTheme="minorAscii" w:cstheme="minorAscii"/>
-          <w:b w:val="0"/>
-          <w:bCs w:val="0"/>
-          <w:i w:val="0"/>
-          <w:iCs w:val="0"/>
-          <w:noProof w:val="0"/>
-          <w:color w:val="333333"/>
-          <w:sz w:val="18"/>
-          <w:szCs w:val="18"/>
-          <w:lang w:val="en-GB"/>
-        </w:rPr>
-        <w:t>They</w:t>
-      </w:r>
-      <w:r>
-        <w:rPr>
-          <w:rFonts w:ascii="Open Sans" w:hAnsi="Open Sans" w:eastAsia="Open Sans" w:cs="Open Sans" w:asciiTheme="minorAscii" w:hAnsiTheme="minorAscii" w:eastAsiaTheme="minorAscii" w:cstheme="minorAscii"/>
-          <w:b w:val="0"/>
-          <w:bCs w:val="0"/>
-          <w:i w:val="0"/>
-          <w:iCs w:val="0"/>
-          <w:noProof w:val="0"/>
-          <w:color w:val="333333"/>
-          <w:sz w:val="18"/>
-          <w:szCs w:val="18"/>
-          <w:lang w:val="en-GB"/>
-        </w:rPr>
-        <w:t xml:space="preserve"> will learn issues arising from selection bi</w:t>
-      </w:r>
-      <w:r>
-        <w:rPr>
-          <w:rFonts w:ascii="Open Sans" w:hAnsi="Open Sans" w:eastAsia="Open Sans" w:cs="Open Sans" w:asciiTheme="minorAscii" w:hAnsiTheme="minorAscii" w:eastAsiaTheme="minorAscii" w:cstheme="minorAscii"/>
-          <w:b w:val="0"/>
-          <w:bCs w:val="0"/>
-          <w:i w:val="0"/>
-          <w:iCs w:val="0"/>
-          <w:noProof w:val="0"/>
-          <w:color w:val="333333"/>
-          <w:sz w:val="18"/>
-          <w:szCs w:val="18"/>
-          <w:lang w:val="en-GB"/>
-        </w:rPr>
-        <w:t>as and how to resolve such issues.</w:t>
-      </w:r>
-    </w:p>
-    <w:p>
-      <w:pPr>
-        <w:pStyle w:val="Normal"/>
-        <w:spacing w:line="276" w:lineRule="auto"/>
+        <w:spacing w:line="240" w:lineRule="auto"/>
+        <w:ind w:left="1416"/>
         <w:rPr>
           <w:rFonts w:cs="Open Sans" w:cstheme="minorAscii"/>
           <w:color w:val="333333"/>
@@ -3230,11 +2837,7 @@
           <w:lang w:val="en-US"/>
         </w:rPr>
       </w:pPr>
-    </w:p>
-    <w:p>
-      <w:pPr>
-        <w:pStyle w:val="Normal"/>
-        <w:spacing w:line="276" w:lineRule="auto"/>
+      <w:r>
         <w:rPr>
           <w:rFonts w:cs="Open Sans" w:cstheme="minorAscii"/>
           <w:color w:val="333333"/>
@@ -3242,101 +2845,87 @@
           <w:szCs w:val="18"/>
           <w:lang w:val="en-US"/>
         </w:rPr>
-      </w:pPr>
-      <w:bookmarkEnd w:id="6"/>
+        <w:t xml:space="preserve">3) The student can transform a business requirement into a data science problem and propose an effective solution. </w:t>
+      </w:r>
     </w:p>
     <w:p>
       <w:pPr>
-        <w:spacing w:line="276" w:lineRule="auto"/>
-        <w:rPr>
-          <w:rFonts w:ascii="Open Sans Semibold" w:hAnsi="Open Sans Semibold"/>
-          <w:color w:val="FFFFFF" w:themeColor="background1"/>
-          <w:lang w:val="en-US"/>
-        </w:rPr>
-      </w:pPr>
-      <w:r>
-        <w:rPr>
-          <w:rFonts w:eastAsia="Calibri" w:cs="Open Sans" w:cstheme="minorAscii"/>
-          <w:color w:val="000000" w:themeColor="text1" w:themeTint="FF" w:themeShade="FF"/>
-          <w:sz w:val="20"/>
-          <w:szCs w:val="20"/>
-          <w:lang w:val="en-US"/>
-        </w:rPr>
-        <w:t xml:space="preserve">The </w:t>
-      </w:r>
-      <w:proofErr w:type="spellStart"/>
-      <w:r>
-        <w:rPr>
-          <w:rFonts w:eastAsia="Calibri" w:cs="Open Sans" w:cstheme="minorAscii"/>
-          <w:color w:val="000000" w:themeColor="text1" w:themeTint="FF" w:themeShade="FF"/>
-          <w:sz w:val="20"/>
-          <w:szCs w:val="20"/>
-          <w:lang w:val="en-US"/>
-        </w:rPr>
-        <w:t>BoKS</w:t>
-      </w:r>
-      <w:proofErr w:type="spellEnd"/>
-      <w:r>
-        <w:rPr>
-          <w:rFonts w:eastAsia="Calibri" w:cs="Open Sans" w:cstheme="minorAscii"/>
-          <w:color w:val="000000" w:themeColor="text1" w:themeTint="FF" w:themeShade="FF"/>
-          <w:sz w:val="20"/>
-          <w:szCs w:val="20"/>
-          <w:lang w:val="en-US"/>
-        </w:rPr>
-        <w:t xml:space="preserve"> elements covered are: </w:t>
-      </w:r>
-      <w:r>
-        <w:rPr>
-          <w:rFonts w:eastAsia="Calibri" w:cs="Open Sans" w:cstheme="minorAscii"/>
-          <w:color w:val="000000" w:themeColor="text1" w:themeTint="FF" w:themeShade="FF"/>
-          <w:sz w:val="20"/>
-          <w:szCs w:val="20"/>
-          <w:lang w:val="en-US"/>
-        </w:rPr>
-        <w:t xml:space="preserve"> 2K1, 2K4, 2K5, 2S1, 2S2, 2S5, </w:t>
-      </w:r>
-      <w:r>
-        <w:rPr>
-          <w:rFonts w:eastAsia="Calibri" w:cs="Open Sans" w:cstheme="minorAscii"/>
-          <w:color w:val="000000" w:themeColor="text1" w:themeTint="FF" w:themeShade="FF"/>
-          <w:sz w:val="20"/>
-          <w:szCs w:val="20"/>
-          <w:lang w:val="en-US"/>
-        </w:rPr>
-        <w:t>2S7.</w:t>
-      </w:r>
-      <w:r>
-        <w:rPr>
-          <w:rFonts w:eastAsia="Calibri" w:cs="Open Sans" w:cstheme="minorAscii"/>
-          <w:color w:val="000000" w:themeColor="text1" w:themeTint="FF" w:themeShade="FF"/>
-          <w:sz w:val="20"/>
-          <w:szCs w:val="20"/>
-          <w:lang w:val="en-US"/>
-        </w:rPr>
-        <w:t xml:space="preserve">  </w:t>
+        <w:pStyle w:val="Normal"/>
+        <w:spacing w:line="240" w:lineRule="auto"/>
+        <w:ind w:left="1416"/>
+        <w:rPr>
+          <w:rFonts w:cs="Open Sans" w:cstheme="minorAscii"/>
+          <w:color w:val="333333"/>
+          <w:sz w:val="18"/>
+          <w:szCs w:val="18"/>
+          <w:lang w:val="en-US"/>
+        </w:rPr>
+      </w:pPr>
+      <w:r>
+        <w:rPr>
+          <w:rFonts w:cs="Open Sans" w:cstheme="minorAscii"/>
+          <w:color w:val="333333"/>
+          <w:sz w:val="18"/>
+          <w:szCs w:val="18"/>
+          <w:lang w:val="en-US"/>
+        </w:rPr>
+        <w:t xml:space="preserve"> </w:t>
       </w:r>
     </w:p>
     <w:p>
       <w:pPr>
         <w:pStyle w:val="Normal"/>
-        <w:spacing w:line="276" w:lineRule="auto"/>
-        <w:rPr>
-          <w:rFonts w:eastAsia="Calibri" w:cs="Open Sans" w:cstheme="minorAscii"/>
-          <w:color w:val="000000" w:themeColor="text1" w:themeTint="FF" w:themeShade="FF"/>
+        <w:spacing w:line="240" w:lineRule="auto"/>
+        <w:ind w:left="1416"/>
+        <w:rPr>
+          <w:rFonts w:cs="Open Sans" w:cstheme="minorAscii"/>
+          <w:color w:val="333333"/>
           <w:sz w:val="18"/>
           <w:szCs w:val="18"/>
           <w:lang w:val="en-US"/>
         </w:rPr>
       </w:pPr>
+      <w:r>
+        <w:rPr>
+          <w:rFonts w:cs="Open Sans" w:cstheme="minorAscii"/>
+          <w:color w:val="333333"/>
+          <w:sz w:val="18"/>
+          <w:szCs w:val="18"/>
+          <w:lang w:val="en-US"/>
+        </w:rPr>
+        <w:t xml:space="preserve">4) The student </w:t>
+      </w:r>
+      <w:proofErr w:type="gramStart"/>
+      <w:r>
+        <w:rPr>
+          <w:rFonts w:cs="Open Sans" w:cstheme="minorAscii"/>
+          <w:color w:val="333333"/>
+          <w:sz w:val="18"/>
+          <w:szCs w:val="18"/>
+          <w:lang w:val="en-US"/>
+        </w:rPr>
+        <w:t>is able to</w:t>
+      </w:r>
+      <w:proofErr w:type="gramEnd"/>
+      <w:r>
+        <w:rPr>
+          <w:rFonts w:cs="Open Sans" w:cstheme="minorAscii"/>
+          <w:color w:val="333333"/>
+          <w:sz w:val="18"/>
+          <w:szCs w:val="18"/>
+          <w:lang w:val="en-US"/>
+        </w:rPr>
+        <w:t xml:space="preserve"> formulate an insightful data-driven research question, quantify appropriate real-world phenomena and objects into data and covert this data into meaningful graphical representations thereof.</w:t>
+      </w:r>
+      <w:bookmarkStart w:name="OLE_LINK1" w:id="6"/>
     </w:p>
     <w:p>
       <w:pPr>
         <w:pStyle w:val="Normal"/>
         <w:spacing w:line="276" w:lineRule="auto"/>
         <w:rPr>
-          <w:rFonts w:eastAsia="Calibri" w:cs="Open Sans" w:cstheme="minorAscii"/>
-          <w:color w:val="000000" w:themeColor="text1" w:themeTint="FF" w:themeShade="FF"/>
+          <w:rFonts w:cs="Open Sans" w:cstheme="minorAscii"/>
+          <w:color w:val="333333"/>
           <w:sz w:val="18"/>
           <w:szCs w:val="18"/>
           <w:lang w:val="en-US"/>
@@ -3348,39 +2937,14 @@
         <w:pStyle w:val="Normal"/>
         <w:spacing w:line="276" w:lineRule="auto"/>
         <w:rPr>
-          <w:rFonts w:eastAsia="Calibri" w:cs="Open Sans" w:cstheme="minorAscii"/>
-          <w:color w:val="000000" w:themeColor="text1" w:themeTint="FF" w:themeShade="FF"/>
+          <w:rFonts w:cs="Open Sans" w:cstheme="minorAscii"/>
+          <w:color w:val="333333"/>
           <w:sz w:val="18"/>
           <w:szCs w:val="18"/>
           <w:lang w:val="en-US"/>
         </w:rPr>
       </w:pPr>
-    </w:p>
-    <w:p>
-      <w:pPr>
-        <w:pStyle w:val="Normal"/>
-        <w:spacing w:line="276" w:lineRule="auto"/>
-        <w:rPr>
-          <w:rFonts w:eastAsia="Calibri" w:cs="Open Sans" w:cstheme="minorAscii"/>
-          <w:color w:val="000000" w:themeColor="text1" w:themeTint="FF" w:themeShade="FF"/>
-          <w:sz w:val="18"/>
-          <w:szCs w:val="18"/>
-          <w:lang w:val="en-US"/>
-        </w:rPr>
-      </w:pPr>
-    </w:p>
-    <w:p>
-      <w:pPr>
-        <w:pStyle w:val="Normal"/>
-        <w:spacing w:line="276" w:lineRule="auto"/>
-        <w:rPr>
-          <w:rFonts w:eastAsia="Calibri" w:cs="Open Sans" w:cstheme="minorAscii"/>
-          <w:color w:val="000000" w:themeColor="text1" w:themeTint="FF" w:themeShade="FF"/>
-          <w:sz w:val="18"/>
-          <w:szCs w:val="18"/>
-          <w:lang w:val="en-US"/>
-        </w:rPr>
-      </w:pPr>
+      <w:bookmarkEnd w:id="6"/>
     </w:p>
     <w:p>
       <w:pPr>
@@ -4069,10 +3633,15 @@
     </w:p>
     <w:p>
       <w:pPr>
-        <w:spacing w:line="276" w:lineRule="auto"/>
+        <w:pStyle w:val="Normal"/>
+        <w:bidi w:val="0"/>
+        <w:spacing w:before="0" w:beforeAutospacing="off" w:after="0" w:afterAutospacing="off" w:line="276" w:lineRule="auto"/>
+        <w:ind w:left="0" w:right="0"/>
         <w:jc w:val="both"/>
         <w:rPr>
           <w:rFonts w:cs="Open Sans" w:cstheme="minorAscii"/>
+          <w:sz w:val="18"/>
+          <w:szCs w:val="18"/>
           <w:lang w:val="en-US"/>
         </w:rPr>
       </w:pPr>
@@ -4081,31 +3650,15 @@
           <w:rFonts w:cs="Open Sans" w:cstheme="minorAscii"/>
           <w:lang w:val="en-US"/>
         </w:rPr>
-        <w:t xml:space="preserve">Instruction methods used in this module are lectures, e-learning, workshops and case studies. Students are expected to self-study online study materials (mainly chapters from the </w:t>
+        <w:t xml:space="preserve">Instruction methods used in this module are lectures, e-learning, workshops and case studies. Students are expected to self-study online study materials (mainly </w:t>
       </w:r>
       <w:r>
         <w:rPr>
           <w:rFonts w:cs="Open Sans" w:cstheme="minorAscii"/>
           <w:lang w:val="en-US"/>
         </w:rPr>
-        <w:t xml:space="preserve">online </w:t>
-      </w:r>
-      <w:r>
-        <w:rPr>
-          <w:rFonts w:cs="Open Sans" w:cstheme="minorAscii"/>
-          <w:lang w:val="en-US"/>
-        </w:rPr>
-        <w:t>textbook</w:t>
-      </w:r>
-      <w:ins w:author="Heijligers, Bram" w:date="2021-04-14T07:33:17.411Z" w:id="1997515461">
-        <w:r>
-          <w:rPr>
-            <w:rFonts w:cs="Open Sans" w:cstheme="minorAscii"/>
-            <w:lang w:val="en-US"/>
-          </w:rPr>
-          <w:t xml:space="preserve"> </w:t>
-        </w:r>
-      </w:ins>
+        <w:t xml:space="preserve">interactive swirl classes </w:t>
+      </w:r>
       <w:commentRangeStart w:id="271499043"/>
       <w:commentRangeStart w:id="2026397919"/>
       <w:r>
@@ -4141,7 +3694,21 @@
           <w:rFonts w:cs="Open Sans" w:cstheme="minorAscii"/>
           <w:lang w:val="en-US"/>
         </w:rPr>
-        <w:t xml:space="preserve">) before coming to class. In the lectures the main concepts discussed in the textbook will be </w:t>
+        <w:t xml:space="preserve">) before coming to class. In the lectures the main concepts discussed in the </w:t>
+      </w:r>
+      <w:r>
+        <w:rPr>
+          <w:rFonts w:cs="Open Sans" w:cstheme="minorAscii"/>
+          <w:lang w:val="en-US"/>
+        </w:rPr>
+        <w:t xml:space="preserve">interactive workshops and textbooks </w:t>
+      </w:r>
+      <w:r>
+        <w:rPr>
+          <w:rFonts w:cs="Open Sans" w:cstheme="minorAscii"/>
+          <w:lang w:val="en-US"/>
+        </w:rPr>
+        <w:t xml:space="preserve">will be </w:t>
       </w:r>
       <w:proofErr w:type="gramStart"/>
       <w:r>
@@ -4157,7 +3724,35 @@
           <w:rFonts w:cs="Open Sans" w:cstheme="minorAscii"/>
           <w:lang w:val="en-US"/>
         </w:rPr>
-        <w:t xml:space="preserve"> illustrated using examples and short cases. In order to deepen understanding, and train students in the application of the concepts. In the same lecture, a case study will be introduced, to be analyzed in groups of maximum four students. One of the groups will present their analysis of the case in the next </w:t>
+        <w:t xml:space="preserve"> illustrated using examples and short cases. In order to deepen understanding, and train students in the application of the concepts. In the same lecture, </w:t>
+      </w:r>
+      <w:r>
+        <w:rPr>
+          <w:rFonts w:cs="Open Sans" w:cstheme="minorAscii"/>
+          <w:lang w:val="en-US"/>
+        </w:rPr>
+        <w:t>the students will be introduced to the interactive workshop</w:t>
+      </w:r>
+      <w:r>
+        <w:rPr>
+          <w:rFonts w:cs="Open Sans" w:cstheme="minorAscii"/>
+          <w:lang w:val="en-US"/>
+        </w:rPr>
+        <w:t xml:space="preserve"> and mock </w:t>
+      </w:r>
+      <w:r>
+        <w:rPr>
+          <w:rFonts w:cs="Open Sans" w:cstheme="minorAscii"/>
+          <w:lang w:val="en-US"/>
+        </w:rPr>
+        <w:t>assessment</w:t>
+      </w:r>
+      <w:r>
+        <w:rPr>
+          <w:rFonts w:cs="Open Sans" w:cstheme="minorAscii"/>
+          <w:lang w:val="en-US"/>
+        </w:rPr>
+        <w:t xml:space="preserve"> which they can </w:t>
       </w:r>
       <w:proofErr w:type="gramStart"/>
       <w:r>
@@ -4165,7 +3760,7 @@
           <w:rFonts w:cs="Open Sans" w:cstheme="minorAscii"/>
           <w:lang w:val="en-US"/>
         </w:rPr>
-        <w:t>session, and</w:t>
+        <w:t>continue on</w:t>
       </w:r>
       <w:proofErr w:type="gramEnd"/>
       <w:r>
@@ -4173,7 +3768,14 @@
           <w:rFonts w:cs="Open Sans" w:cstheme="minorAscii"/>
           <w:lang w:val="en-US"/>
         </w:rPr>
-        <w:t xml:space="preserve"> open the floor for a plenary discussion. </w:t>
+        <w:t xml:space="preserve"> campus or at home. Students are encouraged to continue to work after the lecture as they can rec</w:t>
+      </w:r>
+      <w:r>
+        <w:rPr>
+          <w:rFonts w:cs="Open Sans" w:cstheme="minorAscii"/>
+          <w:lang w:val="en-US"/>
+        </w:rPr>
+        <w:t>eive faster feedback; lecturers will respond to questions and provide support during working hours.</w:t>
       </w:r>
     </w:p>
     <w:p>
@@ -4217,250 +3819,111 @@
       </w:r>
       <w:bookmarkEnd w:id="10"/>
     </w:p>
-    <w:p w14:noSpellErr="1">
+    <w:p>
       <w:pPr>
         <w:spacing w:line="276" w:lineRule="auto"/>
         <w:jc w:val="both"/>
         <w:rPr>
-          <w:rFonts w:cs="Open Sans" w:cstheme="minorAscii"/>
-          <w:lang w:val="en-US"/>
-        </w:rPr>
-      </w:pPr>
-      <w:r>
-        <w:rPr>
-          <w:rFonts w:ascii="Calibri" w:hAnsi="Calibri" w:cs="Calibri"/>
+          <w:rFonts w:ascii="Open Sans" w:hAnsi="Open Sans" w:eastAsia="Open Sans" w:cs="Open Sans" w:asciiTheme="minorAscii" w:hAnsiTheme="minorAscii" w:eastAsiaTheme="minorAscii" w:cstheme="minorAscii"/>
           <w:sz w:val="20"/>
           <w:szCs w:val="20"/>
           <w:lang w:val="en-US" w:eastAsia="nl-NL"/>
         </w:rPr>
-        <w:t xml:space="preserve">Each week students </w:t>
-      </w:r>
-      <w:r>
-        <w:rPr>
-          <w:rFonts w:ascii="Calibri" w:hAnsi="Calibri" w:cs="Calibri"/>
+      </w:pPr>
+      <w:r>
+        <w:rPr>
+          <w:rFonts w:ascii="Open Sans" w:hAnsi="Open Sans" w:eastAsia="Open Sans" w:cs="Open Sans" w:asciiTheme="minorAscii" w:hAnsiTheme="minorAscii" w:eastAsiaTheme="minorAscii" w:cstheme="minorAscii"/>
           <w:sz w:val="20"/>
           <w:szCs w:val="20"/>
           <w:lang w:val="en-US" w:eastAsia="nl-NL"/>
         </w:rPr>
-        <w:t>have to</w:t>
-      </w:r>
-      <w:r>
-        <w:rPr>
-          <w:rFonts w:ascii="Calibri" w:hAnsi="Calibri" w:cs="Calibri"/>
+        <w:t xml:space="preserve">Each </w:t>
+      </w:r>
+      <w:r>
+        <w:rPr>
+          <w:rFonts w:ascii="Open Sans" w:hAnsi="Open Sans" w:eastAsia="Open Sans" w:cs="Open Sans" w:asciiTheme="minorAscii" w:hAnsiTheme="minorAscii" w:eastAsiaTheme="minorAscii" w:cstheme="minorAscii"/>
           <w:sz w:val="20"/>
           <w:szCs w:val="20"/>
           <w:lang w:val="en-US" w:eastAsia="nl-NL"/>
         </w:rPr>
-        <w:t xml:space="preserve"> prepare classes by studying designated chapters of the textbook and other study materials. After each lecture, students will work in groups on selected case studies that illustrate the concepts discussed in that week.</w:t>
-      </w:r>
-    </w:p>
-    <w:p>
-      <w:pPr>
-        <w:pStyle w:val="Normal"/>
-        <w:spacing w:line="276" w:lineRule="auto"/>
-        <w:jc w:val="both"/>
-        <w:rPr>
-          <w:rFonts w:ascii="Calibri" w:hAnsi="Calibri" w:cs="Calibri"/>
-          <w:sz w:val="18"/>
-          <w:szCs w:val="18"/>
+        <w:t xml:space="preserve">day </w:t>
+      </w:r>
+      <w:r>
+        <w:rPr>
+          <w:rFonts w:ascii="Open Sans" w:hAnsi="Open Sans" w:eastAsia="Open Sans" w:cs="Open Sans" w:asciiTheme="minorAscii" w:hAnsiTheme="minorAscii" w:eastAsiaTheme="minorAscii" w:cstheme="minorAscii"/>
+          <w:sz w:val="20"/>
+          <w:szCs w:val="20"/>
           <w:lang w:val="en-US" w:eastAsia="nl-NL"/>
         </w:rPr>
-      </w:pPr>
-    </w:p>
-    <w:p>
-      <w:pPr>
-        <w:pStyle w:val="Normal"/>
-        <w:spacing w:line="276" w:lineRule="auto"/>
-        <w:jc w:val="both"/>
-        <w:rPr>
-          <w:rFonts w:ascii="Calibri" w:hAnsi="Calibri" w:cs="Calibri"/>
-          <w:sz w:val="18"/>
-          <w:szCs w:val="18"/>
+        <w:t xml:space="preserve">students </w:t>
+      </w:r>
+      <w:proofErr w:type="gramStart"/>
+      <w:r>
+        <w:rPr>
+          <w:rFonts w:ascii="Open Sans" w:hAnsi="Open Sans" w:eastAsia="Open Sans" w:cs="Open Sans" w:asciiTheme="minorAscii" w:hAnsiTheme="minorAscii" w:eastAsiaTheme="minorAscii" w:cstheme="minorAscii"/>
+          <w:sz w:val="20"/>
+          <w:szCs w:val="20"/>
           <w:lang w:val="en-US" w:eastAsia="nl-NL"/>
         </w:rPr>
-      </w:pPr>
-    </w:p>
-    <w:p>
-      <w:pPr>
-        <w:pStyle w:val="Normal"/>
-        <w:spacing w:line="276" w:lineRule="auto"/>
-        <w:jc w:val="both"/>
-        <w:rPr>
-          <w:rFonts w:ascii="Calibri" w:hAnsi="Calibri" w:cs="Calibri"/>
-          <w:sz w:val="18"/>
-          <w:szCs w:val="18"/>
+        <w:t>have to</w:t>
+      </w:r>
+      <w:proofErr w:type="gramEnd"/>
+      <w:r>
+        <w:rPr>
+          <w:rFonts w:ascii="Open Sans" w:hAnsi="Open Sans" w:eastAsia="Open Sans" w:cs="Open Sans" w:asciiTheme="minorAscii" w:hAnsiTheme="minorAscii" w:eastAsiaTheme="minorAscii" w:cstheme="minorAscii"/>
+          <w:sz w:val="20"/>
+          <w:szCs w:val="20"/>
           <w:lang w:val="en-US" w:eastAsia="nl-NL"/>
         </w:rPr>
-      </w:pPr>
-    </w:p>
-    <w:p>
-      <w:pPr>
-        <w:pStyle w:val="Normal"/>
-        <w:spacing w:line="276" w:lineRule="auto"/>
-        <w:jc w:val="both"/>
-        <w:rPr>
-          <w:rFonts w:ascii="Calibri" w:hAnsi="Calibri" w:cs="Calibri"/>
-          <w:sz w:val="18"/>
-          <w:szCs w:val="18"/>
+        <w:t xml:space="preserve"> prepare classes by </w:t>
+      </w:r>
+      <w:r>
+        <w:rPr>
+          <w:rFonts w:ascii="Open Sans" w:hAnsi="Open Sans" w:eastAsia="Open Sans" w:cs="Open Sans" w:asciiTheme="minorAscii" w:hAnsiTheme="minorAscii" w:eastAsiaTheme="minorAscii" w:cstheme="minorAscii"/>
+          <w:sz w:val="20"/>
+          <w:szCs w:val="20"/>
           <w:lang w:val="en-US" w:eastAsia="nl-NL"/>
         </w:rPr>
-      </w:pPr>
-    </w:p>
-    <w:p>
-      <w:pPr>
-        <w:pStyle w:val="Normal"/>
-        <w:spacing w:line="276" w:lineRule="auto"/>
-        <w:jc w:val="both"/>
-        <w:rPr>
-          <w:rFonts w:ascii="Calibri" w:hAnsi="Calibri" w:cs="Calibri"/>
-          <w:sz w:val="18"/>
-          <w:szCs w:val="18"/>
+        <w:t xml:space="preserve">completing the previous workshop. They are encouraged to make the mock </w:t>
+      </w:r>
+      <w:r>
+        <w:rPr>
+          <w:rFonts w:ascii="Open Sans" w:hAnsi="Open Sans" w:eastAsia="Open Sans" w:cs="Open Sans" w:asciiTheme="minorAscii" w:hAnsiTheme="minorAscii" w:eastAsiaTheme="minorAscii" w:cstheme="minorAscii"/>
+          <w:sz w:val="20"/>
+          <w:szCs w:val="20"/>
           <w:lang w:val="en-US" w:eastAsia="nl-NL"/>
         </w:rPr>
-      </w:pPr>
-    </w:p>
-    <w:p>
-      <w:pPr>
-        <w:pStyle w:val="Normal"/>
-        <w:spacing w:line="276" w:lineRule="auto"/>
-        <w:jc w:val="both"/>
-        <w:rPr>
-          <w:rFonts w:ascii="Calibri" w:hAnsi="Calibri" w:cs="Calibri"/>
-          <w:sz w:val="18"/>
-          <w:szCs w:val="18"/>
+        <w:t>assessment</w:t>
+      </w:r>
+      <w:r>
+        <w:rPr>
+          <w:rFonts w:ascii="Open Sans" w:hAnsi="Open Sans" w:eastAsia="Open Sans" w:cs="Open Sans" w:asciiTheme="minorAscii" w:hAnsiTheme="minorAscii" w:eastAsiaTheme="minorAscii" w:cstheme="minorAscii"/>
+          <w:sz w:val="20"/>
+          <w:szCs w:val="20"/>
           <w:lang w:val="en-US" w:eastAsia="nl-NL"/>
         </w:rPr>
-      </w:pPr>
-    </w:p>
-    <w:p>
-      <w:pPr>
-        <w:pStyle w:val="Normal"/>
-        <w:spacing w:line="276" w:lineRule="auto"/>
-        <w:jc w:val="both"/>
-        <w:rPr>
-          <w:rFonts w:ascii="Calibri" w:hAnsi="Calibri" w:cs="Calibri"/>
-          <w:sz w:val="18"/>
-          <w:szCs w:val="18"/>
+        <w:t xml:space="preserve"> and are given the opportunity to collect feedback from the lecturers on their work to prepare </w:t>
+      </w:r>
+      <w:proofErr w:type="gramStart"/>
+      <w:r>
+        <w:rPr>
+          <w:rFonts w:ascii="Open Sans" w:hAnsi="Open Sans" w:eastAsia="Open Sans" w:cs="Open Sans" w:asciiTheme="minorAscii" w:hAnsiTheme="minorAscii" w:eastAsiaTheme="minorAscii" w:cstheme="minorAscii"/>
+          <w:sz w:val="20"/>
+          <w:szCs w:val="20"/>
           <w:lang w:val="en-US" w:eastAsia="nl-NL"/>
         </w:rPr>
-      </w:pPr>
-    </w:p>
-    <w:p>
-      <w:pPr>
-        <w:pStyle w:val="Normal"/>
-        <w:spacing w:line="276" w:lineRule="auto"/>
-        <w:jc w:val="both"/>
-        <w:rPr>
-          <w:rFonts w:ascii="Calibri" w:hAnsi="Calibri" w:cs="Calibri"/>
-          <w:sz w:val="18"/>
-          <w:szCs w:val="18"/>
+        <w:t>the</w:t>
+      </w:r>
+      <w:proofErr w:type="gramEnd"/>
+      <w:r>
+        <w:rPr>
+          <w:rFonts w:ascii="Open Sans" w:hAnsi="Open Sans" w:eastAsia="Open Sans" w:cs="Open Sans" w:asciiTheme="minorAscii" w:hAnsiTheme="minorAscii" w:eastAsiaTheme="minorAscii" w:cstheme="minorAscii"/>
+          <w:sz w:val="20"/>
+          <w:szCs w:val="20"/>
           <w:lang w:val="en-US" w:eastAsia="nl-NL"/>
         </w:rPr>
-      </w:pPr>
-    </w:p>
-    <w:p>
-      <w:pPr>
-        <w:pStyle w:val="Normal"/>
-        <w:spacing w:line="276" w:lineRule="auto"/>
-        <w:jc w:val="both"/>
-        <w:rPr>
-          <w:rFonts w:ascii="Calibri" w:hAnsi="Calibri" w:cs="Calibri"/>
-          <w:sz w:val="18"/>
-          <w:szCs w:val="18"/>
-          <w:lang w:val="en-US" w:eastAsia="nl-NL"/>
-        </w:rPr>
-      </w:pPr>
-    </w:p>
-    <w:p>
-      <w:pPr>
-        <w:pStyle w:val="Normal"/>
-        <w:spacing w:line="276" w:lineRule="auto"/>
-        <w:jc w:val="both"/>
-        <w:rPr>
-          <w:rFonts w:ascii="Calibri" w:hAnsi="Calibri" w:cs="Calibri"/>
-          <w:sz w:val="18"/>
-          <w:szCs w:val="18"/>
-          <w:lang w:val="en-US" w:eastAsia="nl-NL"/>
-        </w:rPr>
-      </w:pPr>
-    </w:p>
-    <w:p>
-      <w:pPr>
-        <w:pStyle w:val="Normal"/>
-        <w:spacing w:line="276" w:lineRule="auto"/>
-        <w:jc w:val="both"/>
-        <w:rPr>
-          <w:rFonts w:ascii="Calibri" w:hAnsi="Calibri" w:cs="Calibri"/>
-          <w:sz w:val="18"/>
-          <w:szCs w:val="18"/>
-          <w:lang w:val="en-US" w:eastAsia="nl-NL"/>
-        </w:rPr>
-      </w:pPr>
-    </w:p>
-    <w:p>
-      <w:pPr>
-        <w:pStyle w:val="Normal"/>
-        <w:spacing w:line="276" w:lineRule="auto"/>
-        <w:jc w:val="both"/>
-        <w:rPr>
-          <w:rFonts w:ascii="Calibri" w:hAnsi="Calibri" w:cs="Calibri"/>
-          <w:sz w:val="18"/>
-          <w:szCs w:val="18"/>
-          <w:lang w:val="en-US" w:eastAsia="nl-NL"/>
-        </w:rPr>
-      </w:pPr>
-    </w:p>
-    <w:p>
-      <w:pPr>
-        <w:pStyle w:val="Normal"/>
-        <w:spacing w:line="276" w:lineRule="auto"/>
-        <w:jc w:val="both"/>
-        <w:rPr>
-          <w:rFonts w:ascii="Calibri" w:hAnsi="Calibri" w:cs="Calibri"/>
-          <w:sz w:val="18"/>
-          <w:szCs w:val="18"/>
-          <w:lang w:val="en-US" w:eastAsia="nl-NL"/>
-        </w:rPr>
-      </w:pPr>
-    </w:p>
-    <w:p>
-      <w:pPr>
-        <w:pStyle w:val="Normal"/>
-        <w:spacing w:line="276" w:lineRule="auto"/>
-        <w:jc w:val="both"/>
-        <w:rPr>
-          <w:rFonts w:ascii="Calibri" w:hAnsi="Calibri" w:cs="Calibri"/>
-          <w:sz w:val="18"/>
-          <w:szCs w:val="18"/>
-          <w:lang w:val="en-US" w:eastAsia="nl-NL"/>
-        </w:rPr>
-      </w:pPr>
-    </w:p>
-    <w:p>
-      <w:pPr>
-        <w:pStyle w:val="Normal"/>
-        <w:spacing w:line="276" w:lineRule="auto"/>
-        <w:jc w:val="both"/>
-        <w:rPr>
-          <w:rFonts w:ascii="Calibri" w:hAnsi="Calibri" w:cs="Calibri"/>
-          <w:sz w:val="18"/>
-          <w:szCs w:val="18"/>
-          <w:lang w:val="en-US" w:eastAsia="nl-NL"/>
-        </w:rPr>
-      </w:pPr>
-    </w:p>
-    <w:p>
-      <w:pPr>
-        <w:pStyle w:val="Normal"/>
-        <w:spacing w:line="276" w:lineRule="auto"/>
-        <w:jc w:val="both"/>
-        <w:rPr>
-          <w:rFonts w:ascii="Calibri" w:hAnsi="Calibri" w:cs="Calibri"/>
-          <w:sz w:val="18"/>
-          <w:szCs w:val="18"/>
-          <w:lang w:val="en-US" w:eastAsia="nl-NL"/>
-        </w:rPr>
-      </w:pPr>
+        <w:t xml:space="preserve"> for the actual conference poster.</w:t>
+      </w:r>
     </w:p>
     <w:p>
       <w:pPr>
@@ -6411,6 +5874,24 @@
           </w:tcPr>
           <w:p>
             <w:pPr>
+              <w:pStyle w:val="Normal"/>
+              <w:bidi w:val="0"/>
+              <w:spacing w:before="0" w:beforeAutospacing="off" w:after="0" w:afterAutospacing="off"/>
+              <w:ind w:left="0" w:right="0"/>
+              <w:jc w:val="left"/>
+              <w:rPr>
+                <w:rFonts w:ascii="Calibri" w:hAnsi="Calibri" w:eastAsia="Calibri" w:cs="Calibri"/>
+                <w:b w:val="0"/>
+                <w:bCs w:val="0"/>
+                <w:i w:val="0"/>
+                <w:iCs w:val="0"/>
+                <w:color w:val="000000" w:themeColor="text1" w:themeTint="FF" w:themeShade="FF"/>
+                <w:sz w:val="18"/>
+                <w:szCs w:val="18"/>
+                <w:lang w:val="en-GB"/>
+              </w:rPr>
+            </w:pPr>
+            <w:r>
               <w:rPr>
                 <w:rFonts w:ascii="Calibri" w:hAnsi="Calibri" w:eastAsia="Calibri" w:cs="Calibri"/>
                 <w:b w:val="0"/>
@@ -6420,35 +5901,9 @@
                 <w:color w:val="000000" w:themeColor="text1" w:themeTint="FF" w:themeShade="FF"/>
                 <w:sz w:val="20"/>
                 <w:szCs w:val="20"/>
-              </w:rPr>
-            </w:pPr>
-            <w:r>
-              <w:rPr>
-                <w:rFonts w:ascii="Calibri" w:hAnsi="Calibri" w:eastAsia="Calibri" w:cs="Calibri"/>
-                <w:b w:val="0"/>
-                <w:bCs w:val="0"/>
-                <w:i w:val="0"/>
-                <w:iCs w:val="0"/>
-                <w:color w:val="000000" w:themeColor="text1" w:themeTint="FF" w:themeShade="FF"/>
-                <w:sz w:val="20"/>
-                <w:szCs w:val="20"/>
-                <w:lang w:val="en-GB"/>
-              </w:rPr>
-              <w:t xml:space="preserve">Conference Poster </w:t>
-            </w:r>
-            <w:r>
-              <w:rPr>
-                <w:rFonts w:ascii="Calibri" w:hAnsi="Calibri" w:eastAsia="Calibri" w:cs="Calibri"/>
-                <w:b w:val="0"/>
-                <w:bCs w:val="0"/>
-                <w:i w:val="0"/>
-                <w:iCs w:val="0"/>
-                <w:color w:val="000000" w:themeColor="text1" w:themeTint="FF" w:themeShade="FF"/>
-                <w:sz w:val="20"/>
-                <w:szCs w:val="20"/>
-                <w:lang w:val="en-GB"/>
-              </w:rPr>
-              <w:t>Presentation</w:t>
+                <w:lang w:val="en-GB"/>
+              </w:rPr>
+              <w:t>Recap and working on creative brief</w:t>
             </w:r>
           </w:p>
         </w:tc>
@@ -6736,6 +6191,15 @@
                 <w:szCs w:val="20"/>
                 <w:lang w:val="en-US" w:eastAsia="nl-NL"/>
               </w:rPr>
+              <w:t xml:space="preserve">Interactive </w:t>
+            </w:r>
+            <w:r>
+              <w:rPr>
+                <w:rFonts w:ascii="Calibri" w:hAnsi="Calibri" w:eastAsia="Times New Roman" w:cs="Calibri"/>
+                <w:sz w:val="20"/>
+                <w:szCs w:val="20"/>
+                <w:lang w:val="en-US" w:eastAsia="nl-NL"/>
+              </w:rPr>
               <w:t xml:space="preserve">Workshops </w:t>
             </w:r>
             <w:r>
@@ -6871,16 +6335,7 @@
                 <w:szCs w:val="20"/>
                 <w:lang w:val="en-US" w:eastAsia="nl-NL"/>
               </w:rPr>
-              <w:t xml:space="preserve">Workshop </w:t>
-            </w:r>
-            <w:r>
-              <w:rPr>
-                <w:rFonts w:ascii="Calibri" w:hAnsi="Calibri" w:eastAsia="Times New Roman" w:cs="Calibri"/>
-                <w:sz w:val="20"/>
-                <w:szCs w:val="20"/>
-                <w:lang w:val="en-US" w:eastAsia="nl-NL"/>
-              </w:rPr>
-              <w:t xml:space="preserve">assignments </w:t>
+              <w:t xml:space="preserve">Mock Assesment </w:t>
             </w:r>
             <w:r>
               <w:rPr>
@@ -7221,19 +6676,19 @@
         <w:spacing w:after="480" w:line="380" w:lineRule="atLeast"/>
         <w:outlineLvl w:val="0"/>
         <w:rPr>
-          <w:rFonts w:asciiTheme="majorHAnsi" w:hAnsiTheme="majorHAnsi" w:eastAsiaTheme="majorEastAsia" w:cstheme="majorBidi"/>
+          <w:rFonts w:ascii="Open Sans" w:hAnsi="Open Sans" w:eastAsia="" w:cs="" w:asciiTheme="majorAscii" w:hAnsiTheme="majorAscii" w:eastAsiaTheme="majorEastAsia" w:cstheme="majorBidi"/>
           <w:color w:val="ED7623" w:themeColor="text2"/>
           <w:sz w:val="38"/>
-          <w:szCs w:val="32"/>
+          <w:szCs w:val="38"/>
         </w:rPr>
       </w:pPr>
       <w:bookmarkStart w:name="_Toc40102024" w:id="13"/>
       <w:r>
         <w:rPr>
-          <w:rFonts w:asciiTheme="majorHAnsi" w:hAnsiTheme="majorHAnsi" w:eastAsiaTheme="majorEastAsia" w:cstheme="majorBidi"/>
-          <w:color w:val="ED7623" w:themeColor="text2"/>
+          <w:rFonts w:ascii="Open Sans" w:hAnsi="Open Sans" w:eastAsia="" w:cs="" w:asciiTheme="majorAscii" w:hAnsiTheme="majorAscii" w:eastAsiaTheme="majorEastAsia" w:cstheme="majorBidi"/>
+          <w:color w:val="ED7623" w:themeColor="text2" w:themeTint="FF" w:themeShade="FF"/>
           <w:sz w:val="38"/>
-          <w:szCs w:val="32"/>
+          <w:szCs w:val="38"/>
         </w:rPr>
         <w:t>Literature</w:t>
       </w:r>
@@ -7241,55 +6696,22 @@
     </w:p>
     <w:p>
       <w:pPr>
+        <w:pStyle w:val="ListParagraph"/>
+        <w:numPr>
+          <w:ilvl w:val="0"/>
+          <w:numId w:val="35"/>
+        </w:numPr>
         <w:spacing w:line="276" w:lineRule="auto"/>
         <w:rPr>
-          <w:rFonts w:ascii="Calibri" w:hAnsi="Calibri" w:cs="Calibri"/>
-          <w:color w:val="999999"/>
-          <w:sz w:val="20"/>
-          <w:szCs w:val="20"/>
-          <w:lang w:val="en-US"/>
-        </w:rPr>
-      </w:pPr>
-      <w:r>
-        <w:rPr>
-          <w:rFonts w:cs="Open Sans" w:cstheme="minorAscii"/>
-          <w:color w:val="000000"/>
-          <w:sz w:val="20"/>
-          <w:szCs w:val="20"/>
-          <w:shd w:val="clear" w:color="auto" w:fill="FFFFFF"/>
-          <w:lang w:val="en-US"/>
-        </w:rPr>
-        <w:t>Provost, F., &amp; Fawcett, T. (2013). </w:t>
-      </w:r>
-      <w:r>
-        <w:rPr>
-          <w:rFonts w:cs="Open Sans" w:cstheme="minorAscii"/>
-          <w:i w:val="1"/>
-          <w:iCs w:val="1"/>
-          <w:color w:val="000000"/>
-          <w:sz w:val="20"/>
-          <w:szCs w:val="20"/>
-          <w:shd w:val="clear" w:color="auto" w:fill="FFFFFF"/>
-          <w:lang w:val="en-US"/>
-        </w:rPr>
-        <w:t>Data science for business: what you need to know about data mining and data-analytic thinking.</w:t>
-      </w:r>
-      <w:r>
-        <w:rPr>
-          <w:rFonts w:cs="Open Sans" w:cstheme="minorAscii"/>
-          <w:color w:val="000000"/>
-          <w:sz w:val="20"/>
-          <w:szCs w:val="20"/>
-          <w:shd w:val="clear" w:color="auto" w:fill="FFFFFF"/>
-          <w:lang w:val="en-US"/>
-        </w:rPr>
-        <w:t> Sebastopol, California: O'Reilly.</w:t>
-      </w:r>
-    </w:p>
-    <w:p>
-      <w:pPr>
-        <w:pStyle w:val="Normal"/>
-        <w:spacing w:line="276" w:lineRule="auto"/>
+          <w:rFonts w:ascii="Open Sans" w:hAnsi="Open Sans" w:eastAsia="Open Sans" w:cs="Open Sans" w:asciiTheme="minorAscii" w:hAnsiTheme="minorAscii" w:eastAsiaTheme="minorAscii" w:cstheme="minorAscii"/>
+          <w:color w:val="000000" w:themeColor="text1" w:themeTint="FF" w:themeShade="FF"/>
+          <w:sz w:val="18"/>
+          <w:szCs w:val="18"/>
+          <w:lang w:val="en-US"/>
+        </w:rPr>
+      </w:pPr>
+      <w:proofErr w:type="spellStart"/>
+      <w:r>
         <w:rPr>
           <w:rFonts w:cs="Open Sans" w:cstheme="minorAscii"/>
           <w:color w:val="000000" w:themeColor="text1" w:themeTint="FF" w:themeShade="FF"/>
@@ -7297,12 +6719,10 @@
           <w:szCs w:val="18"/>
           <w:lang w:val="en-US"/>
         </w:rPr>
-      </w:pPr>
-    </w:p>
-    <w:p>
-      <w:pPr>
-        <w:pStyle w:val="Normal"/>
-        <w:spacing w:line="276" w:lineRule="auto"/>
+        <w:t>OnlineStatBook</w:t>
+      </w:r>
+      <w:proofErr w:type="spellEnd"/>
+      <w:r>
         <w:rPr>
           <w:rFonts w:cs="Open Sans" w:cstheme="minorAscii"/>
           <w:color w:val="000000" w:themeColor="text1" w:themeTint="FF" w:themeShade="FF"/>
@@ -7310,33 +6730,25 @@
           <w:szCs w:val="18"/>
           <w:lang w:val="en-US"/>
         </w:rPr>
-      </w:pPr>
-      <w:proofErr w:type="spellStart"/>
-      <w:r>
-        <w:rPr>
-          <w:rFonts w:cs="Open Sans" w:cstheme="minorAscii"/>
-          <w:b w:val="1"/>
-          <w:bCs w:val="1"/>
+        <w:t xml:space="preserve">: Online Statistics Education: A Free Resource for Introductory Statistics (onlinestatbook.com) </w:t>
+      </w:r>
+    </w:p>
+    <w:p>
+      <w:pPr>
+        <w:pStyle w:val="ListParagraph"/>
+        <w:numPr>
+          <w:ilvl w:val="0"/>
+          <w:numId w:val="35"/>
+        </w:numPr>
+        <w:spacing w:line="276" w:lineRule="auto"/>
+        <w:rPr>
+          <w:rFonts w:ascii="Open Sans" w:hAnsi="Open Sans" w:eastAsia="Open Sans" w:cs="Open Sans" w:asciiTheme="minorAscii" w:hAnsiTheme="minorAscii" w:eastAsiaTheme="minorAscii" w:cstheme="minorAscii"/>
           <w:color w:val="000000" w:themeColor="text1" w:themeTint="FF" w:themeShade="FF"/>
           <w:sz w:val="18"/>
           <w:szCs w:val="18"/>
           <w:lang w:val="en-US"/>
         </w:rPr>
-        <w:t>OnlineStatBook</w:t>
-      </w:r>
-      <w:proofErr w:type="spellEnd"/>
-      <w:r>
-        <w:rPr>
-          <w:rFonts w:cs="Open Sans" w:cstheme="minorAscii"/>
-          <w:b w:val="1"/>
-          <w:bCs w:val="1"/>
-          <w:color w:val="000000" w:themeColor="text1" w:themeTint="FF" w:themeShade="FF"/>
-          <w:sz w:val="18"/>
-          <w:szCs w:val="18"/>
-          <w:lang w:val="en-US"/>
-        </w:rPr>
-        <w:t>:</w:t>
-      </w:r>
+      </w:pPr>
       <w:r>
         <w:rPr>
           <w:rFonts w:cs="Open Sans" w:cstheme="minorAscii"/>
@@ -7345,7 +6757,101 @@
           <w:szCs w:val="18"/>
           <w:lang w:val="en-US"/>
         </w:rPr>
-        <w:t xml:space="preserve"> Online Statistics Education: A Free Resource for Introductory Statistics (onlinestatbook.com)</w:t>
+        <w:t xml:space="preserve">Learning Statistics with R, by D. Navarro (2018):  </w:t>
+      </w:r>
+      <w:r>
+        <w:rPr>
+          <w:rFonts w:cs="Open Sans" w:cstheme="minorAscii"/>
+          <w:color w:val="000000" w:themeColor="text1" w:themeTint="FF" w:themeShade="FF"/>
+          <w:sz w:val="18"/>
+          <w:szCs w:val="18"/>
+          <w:lang w:val="en-US"/>
+        </w:rPr>
+        <w:t>https://learningstatisticswithr.com/</w:t>
+      </w:r>
+      <w:r>
+        <w:rPr>
+          <w:rFonts w:cs="Open Sans" w:cstheme="minorAscii"/>
+          <w:color w:val="000000" w:themeColor="text1" w:themeTint="FF" w:themeShade="FF"/>
+          <w:sz w:val="18"/>
+          <w:szCs w:val="18"/>
+          <w:lang w:val="en-US"/>
+        </w:rPr>
+        <w:t xml:space="preserve">  </w:t>
+      </w:r>
+    </w:p>
+    <w:p>
+      <w:pPr>
+        <w:pStyle w:val="ListParagraph"/>
+        <w:numPr>
+          <w:ilvl w:val="0"/>
+          <w:numId w:val="35"/>
+        </w:numPr>
+        <w:spacing w:line="276" w:lineRule="auto"/>
+        <w:rPr>
+          <w:rFonts w:ascii="Open Sans" w:hAnsi="Open Sans" w:eastAsia="Open Sans" w:cs="Open Sans" w:asciiTheme="minorAscii" w:hAnsiTheme="minorAscii" w:eastAsiaTheme="minorAscii" w:cstheme="minorAscii"/>
+          <w:color w:val="000000" w:themeColor="text1" w:themeTint="FF" w:themeShade="FF"/>
+          <w:sz w:val="18"/>
+          <w:szCs w:val="18"/>
+          <w:lang w:val="en-US"/>
+        </w:rPr>
+      </w:pPr>
+      <w:r>
+        <w:rPr>
+          <w:rFonts w:cs="Open Sans" w:cstheme="minorAscii"/>
+          <w:color w:val="000000" w:themeColor="text1" w:themeTint="FF" w:themeShade="FF"/>
+          <w:sz w:val="18"/>
+          <w:szCs w:val="18"/>
+          <w:lang w:val="en-US"/>
+        </w:rPr>
+        <w:t xml:space="preserve">Discovering Statistics using R, A. Fields et al (2012): </w:t>
+      </w:r>
+      <w:r>
+        <w:rPr>
+          <w:rFonts w:cs="Open Sans" w:cstheme="minorAscii"/>
+          <w:color w:val="000000" w:themeColor="text1" w:themeTint="FF" w:themeShade="FF"/>
+          <w:sz w:val="18"/>
+          <w:szCs w:val="18"/>
+          <w:lang w:val="en-US"/>
+        </w:rPr>
+        <w:t>https://uk.sagepub.com/en-gb/eur/discovering-statistics-using-r/book236067</w:t>
+      </w:r>
+      <w:r>
+        <w:rPr>
+          <w:rFonts w:cs="Open Sans" w:cstheme="minorAscii"/>
+          <w:color w:val="000000" w:themeColor="text1" w:themeTint="FF" w:themeShade="FF"/>
+          <w:sz w:val="18"/>
+          <w:szCs w:val="18"/>
+          <w:lang w:val="en-US"/>
+        </w:rPr>
+        <w:t xml:space="preserve">  </w:t>
+      </w:r>
+    </w:p>
+    <w:p>
+      <w:pPr>
+        <w:pStyle w:val="ListParagraph"/>
+        <w:numPr>
+          <w:ilvl w:val="0"/>
+          <w:numId w:val="35"/>
+        </w:numPr>
+        <w:spacing w:line="276" w:lineRule="auto"/>
+        <w:rPr>
+          <w:rFonts w:ascii="Open Sans" w:hAnsi="Open Sans" w:eastAsia="Open Sans" w:cs="Open Sans" w:asciiTheme="minorAscii" w:hAnsiTheme="minorAscii" w:eastAsiaTheme="minorAscii" w:cstheme="minorAscii"/>
+          <w:color w:val="000000" w:themeColor="text1" w:themeTint="FF" w:themeShade="FF"/>
+          <w:sz w:val="18"/>
+          <w:szCs w:val="18"/>
+          <w:lang w:val="en-US"/>
+        </w:rPr>
+      </w:pPr>
+      <w:r>
+        <w:rPr>
+          <w:rFonts w:cs="Open Sans" w:cstheme="minorAscii"/>
+          <w:color w:val="000000" w:themeColor="text1" w:themeTint="FF" w:themeShade="FF"/>
+          <w:sz w:val="18"/>
+          <w:szCs w:val="18"/>
+          <w:lang w:val="en-US"/>
+        </w:rPr>
+        <w:t xml:space="preserve">Swirl package for Interactive Programming Courses in R: https://swirlstats.com/  </w:t>
       </w:r>
     </w:p>
     <w:p>
@@ -7963,91 +7469,79 @@
       <w:pPr>
         <w:spacing w:line="276" w:lineRule="auto"/>
         <w:rPr>
-          <w:rFonts w:cstheme="minorHAnsi"/>
-          <w:szCs w:val="20"/>
-          <w:lang w:val="en-US"/>
-        </w:rPr>
-      </w:pPr>
-      <w:r>
-        <w:rPr>
-          <w:rFonts w:cstheme="minorHAnsi"/>
-          <w:szCs w:val="20"/>
-          <w:lang w:val="en-US"/>
-        </w:rPr>
-        <w:t xml:space="preserve">In order to pass the module, the minimum final grade is 5.5. </w:t>
-      </w:r>
-    </w:p>
-    <w:p>
-      <w:pPr>
-        <w:spacing w:line="276" w:lineRule="auto"/>
-        <w:rPr>
-          <w:rFonts w:ascii="Calibri" w:hAnsi="Calibri" w:cs="Calibri"/>
-          <w:sz w:val="20"/>
-          <w:szCs w:val="20"/>
-          <w:lang w:val="en-US"/>
-        </w:rPr>
-      </w:pPr>
-    </w:p>
-    <w:p>
-      <w:pPr>
-        <w:spacing w:line="276" w:lineRule="auto"/>
-        <w:rPr>
-          <w:rFonts w:cstheme="minorHAnsi"/>
-          <w:i/>
-          <w:szCs w:val="20"/>
-          <w:lang w:val="en-US"/>
-        </w:rPr>
-      </w:pPr>
-      <w:r>
-        <w:rPr>
-          <w:rFonts w:cstheme="minorHAnsi"/>
-          <w:i/>
-          <w:szCs w:val="20"/>
-          <w:lang w:val="en-US"/>
-        </w:rPr>
-        <w:t>Minimum grades for parts and compensation</w:t>
-      </w:r>
-    </w:p>
-    <w:p>
-      <w:pPr>
-        <w:spacing w:line="276" w:lineRule="auto"/>
-        <w:rPr>
-          <w:rFonts w:cstheme="minorHAnsi"/>
-          <w:szCs w:val="20"/>
-          <w:lang w:val="en-US"/>
-        </w:rPr>
-      </w:pPr>
-      <w:r>
-        <w:rPr>
-          <w:rFonts w:cstheme="minorHAnsi"/>
-          <w:szCs w:val="20"/>
-          <w:lang w:val="en-US"/>
-        </w:rPr>
-        <w:t xml:space="preserve">The lowest grade </w:t>
-      </w:r>
-      <w:r>
-        <w:rPr>
-          <w:rFonts w:cstheme="minorHAnsi"/>
-          <w:szCs w:val="20"/>
-          <w:lang w:val="en-US"/>
-        </w:rPr>
-        <w:t xml:space="preserve">of the constituting elements </w:t>
-      </w:r>
-      <w:r>
-        <w:rPr>
-          <w:rFonts w:cstheme="minorHAnsi"/>
-          <w:szCs w:val="20"/>
-          <w:lang w:val="en-US"/>
-        </w:rPr>
-        <w:t>is 5</w:t>
-      </w:r>
-      <w:r>
-        <w:rPr>
-          <w:rFonts w:cstheme="minorHAnsi"/>
-          <w:szCs w:val="20"/>
-          <w:lang w:val="en-US"/>
-        </w:rPr>
-        <w:t>.</w:t>
+          <w:rFonts w:cs="Open Sans" w:cstheme="minorAscii"/>
+          <w:lang w:val="en-US"/>
+        </w:rPr>
+      </w:pPr>
+      <w:r>
+        <w:rPr>
+          <w:rFonts w:cs="Open Sans" w:cstheme="minorAscii"/>
+          <w:lang w:val="en-US"/>
+        </w:rPr>
+        <w:t xml:space="preserve">In order to pass the </w:t>
+      </w:r>
+      <w:r>
+        <w:rPr>
+          <w:rFonts w:cs="Open Sans" w:cstheme="minorAscii"/>
+          <w:lang w:val="en-US"/>
+        </w:rPr>
+        <w:t>module</w:t>
+      </w:r>
+      <w:r>
+        <w:rPr>
+          <w:rFonts w:cs="Open Sans" w:cstheme="minorAscii"/>
+          <w:lang w:val="en-US"/>
+        </w:rPr>
+        <w:t xml:space="preserve">, the </w:t>
+      </w:r>
+      <w:r>
+        <w:rPr>
+          <w:rFonts w:cs="Open Sans" w:cstheme="minorAscii"/>
+          <w:lang w:val="en-US"/>
+        </w:rPr>
+        <w:t xml:space="preserve">students need to </w:t>
+      </w:r>
+      <w:r>
+        <w:rPr>
+          <w:rFonts w:cs="Open Sans" w:cstheme="minorAscii"/>
+          <w:lang w:val="en-US"/>
+        </w:rPr>
+        <w:t xml:space="preserve">complete the creative brief and </w:t>
+      </w:r>
+      <w:r>
+        <w:rPr>
+          <w:rFonts w:cs="Open Sans" w:cstheme="minorAscii"/>
+          <w:lang w:val="en-US"/>
+        </w:rPr>
+        <w:t>score</w:t>
+      </w:r>
+      <w:r>
+        <w:rPr>
+          <w:rFonts w:cs="Open Sans" w:cstheme="minorAscii"/>
+          <w:lang w:val="en-US"/>
+        </w:rPr>
+        <w:t xml:space="preserve"> sufficiently in the asse</w:t>
+      </w:r>
+      <w:r>
+        <w:rPr>
+          <w:rFonts w:cs="Open Sans" w:cstheme="minorAscii"/>
+          <w:lang w:val="en-US"/>
+        </w:rPr>
+        <w:t>ss</w:t>
+      </w:r>
+      <w:r>
+        <w:rPr>
+          <w:rFonts w:cs="Open Sans" w:cstheme="minorAscii"/>
+          <w:lang w:val="en-US"/>
+        </w:rPr>
+        <w:t>ment criteria of this module</w:t>
+      </w:r>
+      <w:r>
+        <w:rPr>
+          <w:rFonts w:cs="Open Sans" w:cstheme="minorAscii"/>
+          <w:lang w:val="en-US"/>
+        </w:rPr>
+        <w:t xml:space="preserve">. </w:t>
       </w:r>
     </w:p>
     <w:p>
@@ -8195,150 +7689,7 @@
           <w:szCs w:val="18"/>
           <w:lang w:val="en-US" w:eastAsia="nl-NL"/>
         </w:rPr>
-        <w:t>In every interactive workshop the s</w:t>
-      </w:r>
-      <w:r>
-        <w:rPr>
-          <w:rFonts w:ascii="Calibri" w:hAnsi="Calibri" w:eastAsia="Times New Roman" w:cs="Times New Roman"/>
-          <w:b w:val="1"/>
-          <w:bCs w:val="1"/>
-          <w:sz w:val="18"/>
-          <w:szCs w:val="18"/>
-          <w:lang w:val="en-US" w:eastAsia="nl-NL"/>
-        </w:rPr>
-        <w:t xml:space="preserve">tudents </w:t>
-      </w:r>
-      <w:r>
-        <w:rPr>
-          <w:rFonts w:ascii="Calibri" w:hAnsi="Calibri" w:eastAsia="Times New Roman" w:cs="Times New Roman"/>
-          <w:b w:val="1"/>
-          <w:bCs w:val="1"/>
-          <w:sz w:val="18"/>
-          <w:szCs w:val="18"/>
-          <w:lang w:val="en-US" w:eastAsia="nl-NL"/>
-        </w:rPr>
-        <w:t xml:space="preserve">create building blocks for a data science project </w:t>
-      </w:r>
-      <w:r>
-        <w:rPr>
-          <w:rFonts w:ascii="Calibri" w:hAnsi="Calibri" w:eastAsia="Times New Roman" w:cs="Times New Roman"/>
-          <w:b w:val="1"/>
-          <w:bCs w:val="1"/>
-          <w:sz w:val="18"/>
-          <w:szCs w:val="18"/>
-          <w:lang w:val="en-US" w:eastAsia="nl-NL"/>
-        </w:rPr>
-        <w:t xml:space="preserve">proposal in the form of a </w:t>
-      </w:r>
-      <w:r>
-        <w:rPr>
-          <w:rFonts w:ascii="Calibri" w:hAnsi="Calibri" w:eastAsia="Times New Roman" w:cs="Times New Roman"/>
-          <w:b w:val="1"/>
-          <w:bCs w:val="1"/>
-          <w:sz w:val="18"/>
-          <w:szCs w:val="18"/>
-          <w:lang w:val="en-US" w:eastAsia="nl-NL"/>
-        </w:rPr>
-        <w:t>conference poster</w:t>
-      </w:r>
-      <w:r>
-        <w:rPr>
-          <w:rFonts w:ascii="Calibri" w:hAnsi="Calibri" w:eastAsia="Times New Roman" w:cs="Times New Roman"/>
-          <w:b w:val="1"/>
-          <w:bCs w:val="1"/>
-          <w:sz w:val="18"/>
-          <w:szCs w:val="18"/>
-          <w:lang w:val="en-US" w:eastAsia="nl-NL"/>
-        </w:rPr>
-        <w:t xml:space="preserve">. </w:t>
-      </w:r>
-      <w:r>
-        <w:rPr>
-          <w:rFonts w:ascii="Calibri" w:hAnsi="Calibri" w:eastAsia="Times New Roman" w:cs="Times New Roman"/>
-          <w:b w:val="1"/>
-          <w:bCs w:val="1"/>
-          <w:sz w:val="18"/>
-          <w:szCs w:val="18"/>
-          <w:lang w:val="en-US" w:eastAsia="nl-NL"/>
-        </w:rPr>
-        <w:t>Emphasis is laid</w:t>
-      </w:r>
-      <w:r>
-        <w:rPr>
-          <w:rFonts w:ascii="Calibri" w:hAnsi="Calibri" w:eastAsia="Times New Roman" w:cs="Times New Roman"/>
-          <w:b w:val="1"/>
-          <w:bCs w:val="1"/>
-          <w:sz w:val="18"/>
-          <w:szCs w:val="18"/>
-          <w:lang w:val="en-US" w:eastAsia="nl-NL"/>
-        </w:rPr>
-        <w:t xml:space="preserve"> </w:t>
-      </w:r>
-      <w:r>
-        <w:rPr>
-          <w:rFonts w:ascii="Calibri" w:hAnsi="Calibri" w:eastAsia="Times New Roman" w:cs="Times New Roman"/>
-          <w:b w:val="1"/>
-          <w:bCs w:val="1"/>
-          <w:sz w:val="18"/>
-          <w:szCs w:val="18"/>
-          <w:lang w:val="en-US" w:eastAsia="nl-NL"/>
-        </w:rPr>
-        <w:t xml:space="preserve">on </w:t>
-      </w:r>
-      <w:r>
-        <w:rPr>
-          <w:rFonts w:ascii="Calibri" w:hAnsi="Calibri" w:eastAsia="Times New Roman" w:cs="Times New Roman"/>
-          <w:b w:val="1"/>
-          <w:bCs w:val="1"/>
-          <w:sz w:val="18"/>
-          <w:szCs w:val="18"/>
-          <w:lang w:val="en-US" w:eastAsia="nl-NL"/>
-        </w:rPr>
-        <w:t xml:space="preserve">creating a data-driven research question and subsequently </w:t>
-      </w:r>
-      <w:r>
-        <w:rPr>
-          <w:rFonts w:ascii="Calibri" w:hAnsi="Calibri" w:eastAsia="Times New Roman" w:cs="Times New Roman"/>
-          <w:b w:val="1"/>
-          <w:bCs w:val="1"/>
-          <w:sz w:val="18"/>
-          <w:szCs w:val="18"/>
-          <w:lang w:val="en-US" w:eastAsia="nl-NL"/>
-        </w:rPr>
-        <w:t>describing and visualizing a dataset in a</w:t>
-      </w:r>
-      <w:r>
-        <w:rPr>
-          <w:rFonts w:ascii="Calibri" w:hAnsi="Calibri" w:eastAsia="Times New Roman" w:cs="Times New Roman"/>
-          <w:b w:val="1"/>
-          <w:bCs w:val="1"/>
-          <w:sz w:val="18"/>
-          <w:szCs w:val="18"/>
-          <w:lang w:val="en-US" w:eastAsia="nl-NL"/>
-        </w:rPr>
-        <w:t xml:space="preserve"> conference</w:t>
-      </w:r>
-      <w:r>
-        <w:rPr>
-          <w:rFonts w:ascii="Calibri" w:hAnsi="Calibri" w:eastAsia="Times New Roman" w:cs="Times New Roman"/>
-          <w:b w:val="1"/>
-          <w:bCs w:val="1"/>
-          <w:sz w:val="18"/>
-          <w:szCs w:val="18"/>
-          <w:lang w:val="en-US" w:eastAsia="nl-NL"/>
-        </w:rPr>
-        <w:t xml:space="preserve"> poster format</w:t>
-      </w:r>
-      <w:r>
-        <w:rPr>
-          <w:rFonts w:ascii="Calibri" w:hAnsi="Calibri" w:eastAsia="Times New Roman" w:cs="Times New Roman"/>
-          <w:b w:val="1"/>
-          <w:bCs w:val="1"/>
-          <w:sz w:val="18"/>
-          <w:szCs w:val="18"/>
-          <w:lang w:val="en-US" w:eastAsia="nl-NL"/>
-        </w:rPr>
-        <w:t>.</w:t>
+        <w:t>Create a Conference Poster based on case studies and examples introduced online and in-class; the focus is on all stages of the data science process (formulating the problem; selecting the data and exploratory data analyses technique(s); interpretation of descriptive data; reporting and visualizing the data) from an elementary level with specific emphasis on data visualisation as a means for understanding the data . Propose next steps: an analysis to run on the data.</w:t>
       </w:r>
     </w:p>
     <w:p>
@@ -8711,13 +8062,13 @@
     <w:tbl>
       <w:tblPr>
         <w:tblStyle w:val="TableNormal"/>
-        <w:tblW w:w="0" w:type="auto"/>
+        <w:tblW w:w="9345" w:type="dxa"/>
         <w:tblLayout w:type="fixed"/>
         <w:tblLook w:val="04A0" w:firstRow="1" w:lastRow="0" w:firstColumn="1" w:lastColumn="0" w:noHBand="0" w:noVBand="1"/>
       </w:tblPr>
       <w:tblGrid>
-        <w:gridCol w:w="1394"/>
-        <w:gridCol w:w="6825"/>
+        <w:gridCol w:w="2025"/>
+        <w:gridCol w:w="6194"/>
         <w:gridCol w:w="1126"/>
       </w:tblGrid>
       <w:tr>
@@ -8726,7 +8077,7 @@
         </w:trPr>
         <w:tc>
           <w:tcPr>
-            <w:tcW w:w="1394" w:type="dxa"/>
+            <w:tcW w:w="2025" w:type="dxa"/>
             <w:tcBorders>
               <w:top w:val="nil"/>
               <w:left w:val="nil"/>
@@ -8772,7 +8123,7 @@
         </w:tc>
         <w:tc>
           <w:tcPr>
-            <w:tcW w:w="6825" w:type="dxa"/>
+            <w:tcW w:w="6194" w:type="dxa"/>
             <w:tcBorders>
               <w:top w:val="nil"/>
               <w:left w:val="single" w:sz="6"/>
@@ -8869,7 +8220,7 @@
         </w:trPr>
         <w:tc>
           <w:tcPr>
-            <w:tcW w:w="1394" w:type="dxa"/>
+            <w:tcW w:w="2025" w:type="dxa"/>
             <w:tcBorders>
               <w:top w:val="nil"/>
               <w:left w:val="nil"/>
@@ -8907,6 +8258,20 @@
                 <w:szCs w:val="18"/>
                 <w:lang w:val="en-GB"/>
               </w:rPr>
+              <w:t xml:space="preserve">00 </w:t>
+            </w:r>
+            <w:r>
+              <w:rPr>
+                <w:rFonts w:ascii="Segoe UI" w:hAnsi="Segoe UI" w:eastAsia="Segoe UI" w:cs="Segoe UI"/>
+                <w:b w:val="0"/>
+                <w:bCs w:val="0"/>
+                <w:i w:val="0"/>
+                <w:iCs w:val="0"/>
+                <w:color w:val="000000" w:themeColor="text1" w:themeTint="FF" w:themeShade="FF"/>
+                <w:sz w:val="18"/>
+                <w:szCs w:val="18"/>
+                <w:lang w:val="en-GB"/>
+              </w:rPr>
               <w:t>Introduction </w:t>
             </w:r>
             <w:r>
@@ -8927,7 +8292,7 @@
         </w:tc>
         <w:tc>
           <w:tcPr>
-            <w:tcW w:w="6825" w:type="dxa"/>
+            <w:tcW w:w="6194" w:type="dxa"/>
             <w:tcBorders>
               <w:top w:val="nil"/>
               <w:left w:val="single" w:sz="6"/>
@@ -9025,7 +8390,7 @@
                 <w:szCs w:val="18"/>
                 <w:lang w:val="en-GB"/>
               </w:rPr>
-              <w:t>1</w:t>
+              <w:t>5</w:t>
             </w:r>
           </w:p>
         </w:tc>
@@ -9036,7 +8401,7 @@
         </w:trPr>
         <w:tc>
           <w:tcPr>
-            <w:tcW w:w="1394" w:type="dxa"/>
+            <w:tcW w:w="2025" w:type="dxa"/>
             <w:tcBorders>
               <w:top w:val="single" w:sz="6"/>
               <w:left w:val="nil"/>
@@ -9060,6 +8425,7 @@
                 <w:color w:val="000000" w:themeColor="text1" w:themeTint="FF" w:themeShade="FF"/>
                 <w:sz w:val="18"/>
                 <w:szCs w:val="18"/>
+                <w:lang w:val="en-US"/>
               </w:rPr>
             </w:pPr>
             <w:r>
@@ -9074,27 +8440,13 @@
                 <w:szCs w:val="18"/>
                 <w:lang w:val="en-GB"/>
               </w:rPr>
-              <w:t>Dataset</w:t>
-            </w:r>
-            <w:r>
-              <w:rPr>
-                <w:rFonts w:ascii="Segoe UI" w:hAnsi="Segoe UI" w:eastAsia="Segoe UI" w:cs="Segoe UI"/>
-                <w:b w:val="0"/>
-                <w:bCs w:val="0"/>
-                <w:i w:val="0"/>
-                <w:iCs w:val="0"/>
-                <w:color w:val="000000" w:themeColor="text1" w:themeTint="FF" w:themeShade="FF"/>
-                <w:sz w:val="18"/>
-                <w:szCs w:val="18"/>
-                <w:lang w:val="en-US"/>
-              </w:rPr>
-              <w:t> </w:t>
+              <w:t>01 EDA Methodology</w:t>
             </w:r>
           </w:p>
         </w:tc>
         <w:tc>
           <w:tcPr>
-            <w:tcW w:w="6825" w:type="dxa"/>
+            <w:tcW w:w="6194" w:type="dxa"/>
             <w:tcBorders>
               <w:top w:val="single" w:sz="6"/>
               <w:left w:val="single" w:sz="6"/>
@@ -9192,7 +8544,7 @@
                 <w:szCs w:val="18"/>
                 <w:lang w:val="en-GB"/>
               </w:rPr>
-              <w:t>6</w:t>
+              <w:t>4</w:t>
             </w:r>
           </w:p>
         </w:tc>
@@ -9203,7 +8555,7 @@
         </w:trPr>
         <w:tc>
           <w:tcPr>
-            <w:tcW w:w="1394" w:type="dxa"/>
+            <w:tcW w:w="2025" w:type="dxa"/>
             <w:tcBorders>
               <w:top w:val="single" w:sz="6"/>
               <w:left w:val="nil"/>
@@ -9241,13 +8593,13 @@
                 <w:szCs w:val="18"/>
                 <w:lang w:val="en-GB"/>
               </w:rPr>
-              <w:t>Data visualisation</w:t>
+              <w:t>02 Findings</w:t>
             </w:r>
           </w:p>
         </w:tc>
         <w:tc>
           <w:tcPr>
-            <w:tcW w:w="6825" w:type="dxa"/>
+            <w:tcW w:w="6194" w:type="dxa"/>
             <w:tcBorders>
               <w:top w:val="single" w:sz="6"/>
               <w:left w:val="single" w:sz="6"/>
@@ -9331,7 +8683,7 @@
                 <w:szCs w:val="18"/>
                 <w:lang w:val="en-GB"/>
               </w:rPr>
-              <w:t>6</w:t>
+              <w:t>5</w:t>
             </w:r>
           </w:p>
         </w:tc>
@@ -9342,7 +8694,7 @@
         </w:trPr>
         <w:tc>
           <w:tcPr>
-            <w:tcW w:w="1394" w:type="dxa"/>
+            <w:tcW w:w="2025" w:type="dxa"/>
             <w:tcBorders>
               <w:top w:val="single" w:sz="6"/>
               <w:left w:val="nil"/>
@@ -9366,6 +8718,7 @@
                 <w:color w:val="000000" w:themeColor="text1" w:themeTint="FF" w:themeShade="FF"/>
                 <w:sz w:val="18"/>
                 <w:szCs w:val="18"/>
+                <w:lang w:val="en-GB"/>
               </w:rPr>
             </w:pPr>
             <w:r>
@@ -9380,13 +8733,27 @@
                 <w:szCs w:val="18"/>
                 <w:lang w:val="en-GB"/>
               </w:rPr>
-              <w:t>Results</w:t>
+              <w:t xml:space="preserve">03 </w:t>
+            </w:r>
+            <w:r>
+              <w:rPr>
+                <w:rFonts w:ascii="Segoe UI" w:hAnsi="Segoe UI" w:eastAsia="Segoe UI" w:cs="Segoe UI"/>
+                <w:b w:val="0"/>
+                <w:bCs w:val="0"/>
+                <w:i w:val="0"/>
+                <w:iCs w:val="0"/>
+                <w:color w:val="000000" w:themeColor="text1" w:themeTint="FF" w:themeShade="FF"/>
+                <w:sz w:val="18"/>
+                <w:szCs w:val="18"/>
+                <w:lang w:val="en-GB"/>
+              </w:rPr>
+              <w:t>Discussion</w:t>
             </w:r>
           </w:p>
         </w:tc>
         <w:tc>
           <w:tcPr>
-            <w:tcW w:w="6825" w:type="dxa"/>
+            <w:tcW w:w="6194" w:type="dxa"/>
             <w:tcBorders>
               <w:top w:val="single" w:sz="6"/>
               <w:left w:val="single" w:sz="6"/>
@@ -9412,6 +8779,48 @@
                 <w:szCs w:val="18"/>
               </w:rPr>
             </w:pPr>
+            <w:r>
+              <w:rPr>
+                <w:rFonts w:ascii="Segoe UI" w:hAnsi="Segoe UI" w:eastAsia="Segoe UI" w:cs="Segoe UI"/>
+                <w:b w:val="0"/>
+                <w:bCs w:val="0"/>
+                <w:i w:val="0"/>
+                <w:iCs w:val="0"/>
+                <w:color w:val="000000" w:themeColor="text1" w:themeTint="FF" w:themeShade="FF"/>
+                <w:sz w:val="18"/>
+                <w:szCs w:val="18"/>
+                <w:lang w:val="en-GB"/>
+              </w:rPr>
+              <w:t>Critically look back at your solution</w:t>
+            </w:r>
+            <w:r>
+              <w:rPr>
+                <w:rFonts w:ascii="Segoe UI" w:hAnsi="Segoe UI" w:eastAsia="Segoe UI" w:cs="Segoe UI"/>
+                <w:b w:val="0"/>
+                <w:bCs w:val="0"/>
+                <w:i w:val="0"/>
+                <w:iCs w:val="0"/>
+                <w:color w:val="000000" w:themeColor="text1" w:themeTint="FF" w:themeShade="FF"/>
+                <w:sz w:val="18"/>
+                <w:szCs w:val="18"/>
+                <w:lang w:val="en-US"/>
+              </w:rPr>
+              <w:t> .</w:t>
+            </w:r>
+            <w:r>
+              <w:rPr>
+                <w:rFonts w:ascii="Segoe UI" w:hAnsi="Segoe UI" w:eastAsia="Segoe UI" w:cs="Segoe UI"/>
+                <w:b w:val="0"/>
+                <w:bCs w:val="0"/>
+                <w:i w:val="0"/>
+                <w:iCs w:val="0"/>
+                <w:color w:val="000000" w:themeColor="text1" w:themeTint="FF" w:themeShade="FF"/>
+                <w:sz w:val="18"/>
+                <w:szCs w:val="18"/>
+                <w:lang w:val="en-GB"/>
+              </w:rPr>
+              <w:t xml:space="preserve"> </w:t>
+            </w:r>
             <w:r>
               <w:rPr>
                 <w:rFonts w:ascii="Segoe UI" w:hAnsi="Segoe UI" w:eastAsia="Segoe UI" w:cs="Segoe UI"/>
@@ -9484,7 +8893,21 @@
                 <w:szCs w:val="18"/>
                 <w:lang w:val="en-GB"/>
               </w:rPr>
-              <w:t>1</w:t>
+              <w:t xml:space="preserve">4, </w:t>
+            </w:r>
+            <w:r>
+              <w:rPr>
+                <w:rFonts w:ascii="Segoe UI" w:hAnsi="Segoe UI" w:eastAsia="Segoe UI" w:cs="Segoe UI"/>
+                <w:b w:val="0"/>
+                <w:bCs w:val="0"/>
+                <w:i w:val="0"/>
+                <w:iCs w:val="0"/>
+                <w:color w:val="000000" w:themeColor="text1" w:themeTint="FF" w:themeShade="FF"/>
+                <w:sz w:val="18"/>
+                <w:szCs w:val="18"/>
+                <w:lang w:val="en-GB"/>
+              </w:rPr>
+              <w:t>5</w:t>
             </w:r>
           </w:p>
         </w:tc>
@@ -9495,7 +8918,7 @@
         </w:trPr>
         <w:tc>
           <w:tcPr>
-            <w:tcW w:w="1394" w:type="dxa"/>
+            <w:tcW w:w="2025" w:type="dxa"/>
             <w:tcBorders>
               <w:top w:val="single" w:sz="6"/>
               <w:left w:val="nil"/>
@@ -9533,7 +8956,7 @@
                 <w:szCs w:val="18"/>
                 <w:lang w:val="en-GB"/>
               </w:rPr>
-              <w:t>Discussion</w:t>
+              <w:t xml:space="preserve">04 </w:t>
             </w:r>
             <w:r>
               <w:rPr>
@@ -9545,15 +8968,15 @@
                 <w:color w:val="000000" w:themeColor="text1" w:themeTint="FF" w:themeShade="FF"/>
                 <w:sz w:val="18"/>
                 <w:szCs w:val="18"/>
-                <w:lang w:val="en-US"/>
-              </w:rPr>
-              <w:t> </w:t>
+                <w:lang w:val="en-GB"/>
+              </w:rPr>
+              <w:t>Conclusion</w:t>
             </w:r>
           </w:p>
         </w:tc>
         <w:tc>
           <w:tcPr>
-            <w:tcW w:w="6825" w:type="dxa"/>
+            <w:tcW w:w="6194" w:type="dxa"/>
             <w:tcBorders>
               <w:top w:val="single" w:sz="6"/>
               <w:left w:val="single" w:sz="6"/>
@@ -9566,7 +8989,10 @@
           </w:tcPr>
           <w:p>
             <w:pPr>
-              <w:spacing w:after="0" w:line="240" w:lineRule="atLeast"/>
+              <w:pStyle w:val="Normal"/>
+              <w:bidi w:val="0"/>
+              <w:spacing w:before="0" w:beforeAutospacing="off" w:after="0" w:afterAutospacing="off"/>
+              <w:ind w:left="0" w:right="0"/>
               <w:jc w:val="left"/>
               <w:rPr>
                 <w:rFonts w:ascii="Segoe UI" w:hAnsi="Segoe UI" w:eastAsia="Segoe UI" w:cs="Segoe UI"/>
@@ -9577,6 +9003,7 @@
                 <w:color w:val="000000" w:themeColor="text1" w:themeTint="FF" w:themeShade="FF"/>
                 <w:sz w:val="18"/>
                 <w:szCs w:val="18"/>
+                <w:lang w:val="en-GB"/>
               </w:rPr>
             </w:pPr>
             <w:r>
@@ -9591,35 +9018,7 @@
                 <w:szCs w:val="18"/>
                 <w:lang w:val="en-GB"/>
               </w:rPr>
-              <w:t>Critically look back at your solution</w:t>
-            </w:r>
-            <w:r>
-              <w:rPr>
-                <w:rFonts w:ascii="Segoe UI" w:hAnsi="Segoe UI" w:eastAsia="Segoe UI" w:cs="Segoe UI"/>
-                <w:b w:val="0"/>
-                <w:bCs w:val="0"/>
-                <w:i w:val="0"/>
-                <w:iCs w:val="0"/>
-                <w:color w:val="000000" w:themeColor="text1" w:themeTint="FF" w:themeShade="FF"/>
-                <w:sz w:val="18"/>
-                <w:szCs w:val="18"/>
-                <w:lang w:val="en-US"/>
-              </w:rPr>
-              <w:t> </w:t>
-            </w:r>
-            <w:r>
-              <w:rPr>
-                <w:rFonts w:ascii="Segoe UI" w:hAnsi="Segoe UI" w:eastAsia="Segoe UI" w:cs="Segoe UI"/>
-                <w:b w:val="0"/>
-                <w:bCs w:val="0"/>
-                <w:i w:val="0"/>
-                <w:iCs w:val="0"/>
-                <w:color w:val="000000" w:themeColor="text1" w:themeTint="FF" w:themeShade="FF"/>
-                <w:sz w:val="18"/>
-                <w:szCs w:val="18"/>
-                <w:lang w:val="en-US"/>
-              </w:rPr>
-              <w:t>.</w:t>
+              <w:t>Summary and closing statement</w:t>
             </w:r>
           </w:p>
         </w:tc>
@@ -9665,7 +9064,7 @@
                 <w:szCs w:val="18"/>
                 <w:lang w:val="en-GB"/>
               </w:rPr>
-              <w:t>1</w:t>
+              <w:t>4, 5</w:t>
             </w:r>
           </w:p>
         </w:tc>
@@ -9676,7 +9075,7 @@
         </w:trPr>
         <w:tc>
           <w:tcPr>
-            <w:tcW w:w="1394" w:type="dxa"/>
+            <w:tcW w:w="2025" w:type="dxa"/>
             <w:tcBorders>
               <w:top w:val="single" w:sz="6"/>
               <w:left w:val="nil"/>
@@ -9689,7 +9088,8 @@
           </w:tcPr>
           <w:p>
             <w:pPr>
-              <w:spacing w:after="0" w:line="240" w:lineRule="atLeast"/>
+              <w:pStyle w:val="Normal"/>
+              <w:spacing w:line="240" w:lineRule="atLeast"/>
               <w:jc w:val="both"/>
               <w:rPr>
                 <w:rFonts w:ascii="Segoe UI" w:hAnsi="Segoe UI" w:eastAsia="Segoe UI" w:cs="Segoe UI"/>
@@ -9700,6 +9100,7 @@
                 <w:color w:val="000000" w:themeColor="text1" w:themeTint="FF" w:themeShade="FF"/>
                 <w:sz w:val="18"/>
                 <w:szCs w:val="18"/>
+                <w:lang w:val="en-GB"/>
               </w:rPr>
             </w:pPr>
             <w:r>
@@ -9714,13 +9115,13 @@
                 <w:szCs w:val="18"/>
                 <w:lang w:val="en-GB"/>
               </w:rPr>
-              <w:t>References</w:t>
+              <w:t>05 References, notes and author information</w:t>
             </w:r>
           </w:p>
         </w:tc>
         <w:tc>
           <w:tcPr>
-            <w:tcW w:w="6825" w:type="dxa"/>
+            <w:tcW w:w="6194" w:type="dxa"/>
             <w:tcBorders>
               <w:top w:val="single" w:sz="6"/>
               <w:left w:val="single" w:sz="6"/>
@@ -9733,8 +9134,9 @@
           </w:tcPr>
           <w:p>
             <w:pPr>
-              <w:spacing w:after="0" w:line="240" w:lineRule="atLeast"/>
-              <w:jc w:val="left"/>
+              <w:pStyle w:val="Normal"/>
+              <w:spacing w:line="240" w:lineRule="atLeast"/>
+              <w:jc w:val="both"/>
               <w:rPr>
                 <w:rFonts w:ascii="Segoe UI" w:hAnsi="Segoe UI" w:eastAsia="Segoe UI" w:cs="Segoe UI"/>
                 <w:b w:val="0"/>
@@ -9744,6 +9146,7 @@
                 <w:color w:val="000000" w:themeColor="text1" w:themeTint="FF" w:themeShade="FF"/>
                 <w:sz w:val="18"/>
                 <w:szCs w:val="18"/>
+                <w:lang w:val="en-GB"/>
               </w:rPr>
             </w:pPr>
             <w:r>
@@ -9758,7 +9161,7 @@
                 <w:szCs w:val="18"/>
                 <w:lang w:val="en-GB"/>
               </w:rPr>
-              <w:t>Cite any sources used.</w:t>
+              <w:t>Sources, r</w:t>
             </w:r>
             <w:r>
               <w:rPr>
@@ -9770,9 +9173,53 @@
                 <w:color w:val="000000" w:themeColor="text1" w:themeTint="FF" w:themeShade="FF"/>
                 <w:sz w:val="18"/>
                 <w:szCs w:val="18"/>
-                <w:lang w:val="en-US"/>
-              </w:rPr>
-              <w:t> </w:t>
+                <w:lang w:val="en-GB"/>
+              </w:rPr>
+              <w:t>eferences, notes and author information</w:t>
+            </w:r>
+            <w:r>
+              <w:rPr>
+                <w:rFonts w:ascii="Segoe UI" w:hAnsi="Segoe UI" w:eastAsia="Segoe UI" w:cs="Segoe UI"/>
+                <w:b w:val="0"/>
+                <w:bCs w:val="0"/>
+                <w:i w:val="0"/>
+                <w:iCs w:val="0"/>
+                <w:color w:val="000000" w:themeColor="text1" w:themeTint="FF" w:themeShade="FF"/>
+                <w:sz w:val="18"/>
+                <w:szCs w:val="18"/>
+                <w:lang w:val="en-GB"/>
+              </w:rPr>
+              <w:t xml:space="preserve">. Live presentation of poster on </w:t>
+            </w:r>
+            <w:proofErr w:type="spellStart"/>
+            <w:r>
+              <w:rPr>
+                <w:rFonts w:ascii="Segoe UI" w:hAnsi="Segoe UI" w:eastAsia="Segoe UI" w:cs="Segoe UI"/>
+                <w:b w:val="0"/>
+                <w:bCs w:val="0"/>
+                <w:i w:val="0"/>
+                <w:iCs w:val="0"/>
+                <w:color w:val="000000" w:themeColor="text1" w:themeTint="FF" w:themeShade="FF"/>
+                <w:sz w:val="18"/>
+                <w:szCs w:val="18"/>
+                <w:lang w:val="en-GB"/>
+              </w:rPr>
+              <w:t>DataLab</w:t>
+            </w:r>
+            <w:proofErr w:type="spellEnd"/>
+            <w:r>
+              <w:rPr>
+                <w:rFonts w:ascii="Segoe UI" w:hAnsi="Segoe UI" w:eastAsia="Segoe UI" w:cs="Segoe UI"/>
+                <w:b w:val="0"/>
+                <w:bCs w:val="0"/>
+                <w:i w:val="0"/>
+                <w:iCs w:val="0"/>
+                <w:color w:val="000000" w:themeColor="text1" w:themeTint="FF" w:themeShade="FF"/>
+                <w:sz w:val="18"/>
+                <w:szCs w:val="18"/>
+                <w:lang w:val="en-GB"/>
+              </w:rPr>
+              <w:t xml:space="preserve"> 05</w:t>
             </w:r>
           </w:p>
         </w:tc>
@@ -9818,7 +9265,7 @@
                 <w:szCs w:val="18"/>
                 <w:lang w:val="en-GB"/>
               </w:rPr>
-              <w:t>6</w:t>
+              <w:t>1,2,3</w:t>
             </w:r>
           </w:p>
         </w:tc>
@@ -10187,7 +9634,7 @@
                 <w:szCs w:val="18"/>
                 <w:lang w:val="en-GB"/>
               </w:rPr>
-              <w:t xml:space="preserve">1. </w:t>
+              <w:t>5</w:t>
             </w:r>
             <w:r>
               <w:rPr>
@@ -10202,7 +9649,7 @@
                 <w:szCs w:val="18"/>
                 <w:lang w:val="en-GB"/>
               </w:rPr>
-              <w:t>Question articulation</w:t>
+              <w:t>. Conceptualizing</w:t>
             </w:r>
           </w:p>
         </w:tc>
@@ -10214,6 +9661,7 @@
           </w:tcPr>
           <w:p>
             <w:pPr>
+              <w:pStyle w:val="Normal"/>
               <w:spacing w:after="0" w:line="260" w:lineRule="atLeast"/>
               <w:jc w:val="left"/>
               <w:rPr>
@@ -10239,7 +9687,7 @@
                 <w:szCs w:val="18"/>
                 <w:lang w:val="en-GB"/>
               </w:rPr>
-              <w:t>The problem statement is not translated to a data science problem.</w:t>
+              <w:t>Not addressed this block in your project work. Your project work evidencing can include your Learning Log, Work-log, GitHub commits and supporting documents you submitted with your project by uploading during hand-in.</w:t>
             </w:r>
           </w:p>
         </w:tc>
@@ -10251,6 +9699,7 @@
           </w:tcPr>
           <w:p>
             <w:pPr>
+              <w:pStyle w:val="Normal"/>
               <w:spacing w:after="0" w:line="260" w:lineRule="atLeast"/>
               <w:jc w:val="left"/>
               <w:rPr>
@@ -10276,7 +9725,135 @@
                 <w:szCs w:val="18"/>
                 <w:lang w:val="en-GB"/>
               </w:rPr>
-              <w:t xml:space="preserve">The problem statement is rephrased without using data science concepts. </w:t>
+              <w:t>"The student:</w:t>
+            </w:r>
+          </w:p>
+          <w:p>
+            <w:pPr>
+              <w:pStyle w:val="Normal"/>
+              <w:spacing w:after="0" w:line="260" w:lineRule="atLeast"/>
+              <w:jc w:val="left"/>
+              <w:rPr>
+                <w:rFonts w:ascii="Segoe UI" w:hAnsi="Segoe UI" w:eastAsia="Segoe UI" w:cs="Segoe UI"/>
+                <w:b w:val="0"/>
+                <w:bCs w:val="0"/>
+                <w:i w:val="0"/>
+                <w:iCs w:val="0"/>
+                <w:color w:val="000000" w:themeColor="text1" w:themeTint="FF" w:themeShade="FF"/>
+                <w:sz w:val="18"/>
+                <w:szCs w:val="18"/>
+                <w:lang w:val="en-GB"/>
+              </w:rPr>
+            </w:pPr>
+            <w:r>
+              <w:rPr>
+                <w:rFonts w:ascii="Segoe UI" w:hAnsi="Segoe UI" w:eastAsia="Segoe UI" w:cs="Segoe UI"/>
+                <w:b w:val="0"/>
+                <w:bCs w:val="0"/>
+                <w:i w:val="0"/>
+                <w:iCs w:val="0"/>
+                <w:color w:val="000000" w:themeColor="text1" w:themeTint="FF" w:themeShade="FF"/>
+                <w:sz w:val="18"/>
+                <w:szCs w:val="18"/>
+                <w:lang w:val="en-GB"/>
+              </w:rPr>
+              <w:t>1) Demonstrates a poor or no understanding of  different data types, descriptive data, graphical representations of data, statistical inference, basic probability theory, correlation and linear regression.</w:t>
+            </w:r>
+          </w:p>
+          <w:p>
+            <w:pPr>
+              <w:pStyle w:val="Normal"/>
+              <w:spacing w:after="0" w:line="260" w:lineRule="atLeast"/>
+              <w:jc w:val="left"/>
+              <w:rPr>
+                <w:rFonts w:ascii="Segoe UI" w:hAnsi="Segoe UI" w:eastAsia="Segoe UI" w:cs="Segoe UI"/>
+                <w:b w:val="0"/>
+                <w:bCs w:val="0"/>
+                <w:i w:val="0"/>
+                <w:iCs w:val="0"/>
+                <w:color w:val="000000" w:themeColor="text1" w:themeTint="FF" w:themeShade="FF"/>
+                <w:sz w:val="18"/>
+                <w:szCs w:val="18"/>
+                <w:lang w:val="en-GB"/>
+              </w:rPr>
+            </w:pPr>
+            <w:r>
+              <w:rPr>
+                <w:rFonts w:ascii="Segoe UI" w:hAnsi="Segoe UI" w:eastAsia="Segoe UI" w:cs="Segoe UI"/>
+                <w:b w:val="0"/>
+                <w:bCs w:val="0"/>
+                <w:i w:val="0"/>
+                <w:iCs w:val="0"/>
+                <w:color w:val="000000" w:themeColor="text1" w:themeTint="FF" w:themeShade="FF"/>
+                <w:sz w:val="18"/>
+                <w:szCs w:val="18"/>
+                <w:lang w:val="en-GB"/>
+              </w:rPr>
+              <w:t>2) Does not or poorly applies the CRISP-DM, sigma-notation and linear transformations.</w:t>
+            </w:r>
+          </w:p>
+          <w:p>
+            <w:pPr>
+              <w:pStyle w:val="Normal"/>
+              <w:spacing w:after="0" w:line="260" w:lineRule="atLeast"/>
+              <w:jc w:val="left"/>
+              <w:rPr>
+                <w:rFonts w:ascii="Segoe UI" w:hAnsi="Segoe UI" w:eastAsia="Segoe UI" w:cs="Segoe UI"/>
+                <w:b w:val="0"/>
+                <w:bCs w:val="0"/>
+                <w:i w:val="0"/>
+                <w:iCs w:val="0"/>
+                <w:color w:val="000000" w:themeColor="text1" w:themeTint="FF" w:themeShade="FF"/>
+                <w:sz w:val="18"/>
+                <w:szCs w:val="18"/>
+                <w:lang w:val="en-GB"/>
+              </w:rPr>
+            </w:pPr>
+            <w:r>
+              <w:rPr>
+                <w:rFonts w:ascii="Segoe UI" w:hAnsi="Segoe UI" w:eastAsia="Segoe UI" w:cs="Segoe UI"/>
+                <w:b w:val="0"/>
+                <w:bCs w:val="0"/>
+                <w:i w:val="0"/>
+                <w:iCs w:val="0"/>
+                <w:color w:val="000000" w:themeColor="text1" w:themeTint="FF" w:themeShade="FF"/>
+                <w:sz w:val="18"/>
+                <w:szCs w:val="18"/>
+                <w:lang w:val="en-GB"/>
+              </w:rPr>
+              <w:t xml:space="preserve"> </w:t>
+            </w:r>
+          </w:p>
+          <w:p>
+            <w:pPr>
+              <w:pStyle w:val="Normal"/>
+              <w:spacing w:after="0" w:line="260" w:lineRule="atLeast"/>
+              <w:jc w:val="left"/>
+              <w:rPr>
+                <w:rFonts w:ascii="Segoe UI" w:hAnsi="Segoe UI" w:eastAsia="Segoe UI" w:cs="Segoe UI"/>
+                <w:b w:val="0"/>
+                <w:bCs w:val="0"/>
+                <w:i w:val="0"/>
+                <w:iCs w:val="0"/>
+                <w:color w:val="000000" w:themeColor="text1" w:themeTint="FF" w:themeShade="FF"/>
+                <w:sz w:val="18"/>
+                <w:szCs w:val="18"/>
+                <w:lang w:val="en-GB"/>
+              </w:rPr>
+            </w:pPr>
+            <w:r>
+              <w:rPr>
+                <w:rFonts w:ascii="Segoe UI" w:hAnsi="Segoe UI" w:eastAsia="Segoe UI" w:cs="Segoe UI"/>
+                <w:b w:val="0"/>
+                <w:bCs w:val="0"/>
+                <w:i w:val="0"/>
+                <w:iCs w:val="0"/>
+                <w:color w:val="000000" w:themeColor="text1" w:themeTint="FF" w:themeShade="FF"/>
+                <w:sz w:val="18"/>
+                <w:szCs w:val="18"/>
+                <w:lang w:val="en-GB"/>
+              </w:rPr>
+              <w:t>by not using the correct data science concepts and R packages out of his repetoire, with a wrong implementation and wrong interpretation.  "</w:t>
             </w:r>
           </w:p>
         </w:tc>
@@ -10313,7 +9890,302 @@
                 <w:szCs w:val="18"/>
                 <w:lang w:val="en-GB"/>
               </w:rPr>
-              <w:t>The problem statement is rephrased using the wrong data science concept (e.g., correlation instead of regression).</w:t>
+              <w:t>"The student:</w:t>
+            </w:r>
+          </w:p>
+          <w:p>
+            <w:pPr>
+              <w:pStyle w:val="Normal"/>
+              <w:spacing w:after="0" w:line="260" w:lineRule="atLeast"/>
+              <w:jc w:val="left"/>
+              <w:rPr>
+                <w:rFonts w:ascii="Segoe UI" w:hAnsi="Segoe UI" w:eastAsia="Segoe UI" w:cs="Segoe UI"/>
+                <w:b w:val="0"/>
+                <w:bCs w:val="0"/>
+                <w:i w:val="0"/>
+                <w:iCs w:val="0"/>
+                <w:color w:val="000000" w:themeColor="text1" w:themeTint="FF" w:themeShade="FF"/>
+                <w:sz w:val="18"/>
+                <w:szCs w:val="18"/>
+                <w:lang w:val="en-GB"/>
+              </w:rPr>
+            </w:pPr>
+            <w:r>
+              <w:rPr>
+                <w:rFonts w:ascii="Segoe UI" w:hAnsi="Segoe UI" w:eastAsia="Segoe UI" w:cs="Segoe UI"/>
+                <w:b w:val="0"/>
+                <w:bCs w:val="0"/>
+                <w:i w:val="0"/>
+                <w:iCs w:val="0"/>
+                <w:color w:val="000000" w:themeColor="text1" w:themeTint="FF" w:themeShade="FF"/>
+                <w:sz w:val="18"/>
+                <w:szCs w:val="18"/>
+                <w:lang w:val="en-GB"/>
+              </w:rPr>
+              <w:t>1) Demonstrates a lacking or fragmented understanding of  different data types, descriptive data, graphical representations of data, statistical inference, basic probability theory, correlation and linear regression.</w:t>
+            </w:r>
+          </w:p>
+          <w:p>
+            <w:pPr>
+              <w:pStyle w:val="Normal"/>
+              <w:spacing w:after="0" w:line="260" w:lineRule="atLeast"/>
+              <w:jc w:val="left"/>
+              <w:rPr>
+                <w:rFonts w:ascii="Segoe UI" w:hAnsi="Segoe UI" w:eastAsia="Segoe UI" w:cs="Segoe UI"/>
+                <w:b w:val="0"/>
+                <w:bCs w:val="0"/>
+                <w:i w:val="0"/>
+                <w:iCs w:val="0"/>
+                <w:color w:val="000000" w:themeColor="text1" w:themeTint="FF" w:themeShade="FF"/>
+                <w:sz w:val="18"/>
+                <w:szCs w:val="18"/>
+                <w:lang w:val="en-GB"/>
+              </w:rPr>
+            </w:pPr>
+            <w:r>
+              <w:rPr>
+                <w:rFonts w:ascii="Segoe UI" w:hAnsi="Segoe UI" w:eastAsia="Segoe UI" w:cs="Segoe UI"/>
+                <w:b w:val="0"/>
+                <w:bCs w:val="0"/>
+                <w:i w:val="0"/>
+                <w:iCs w:val="0"/>
+                <w:color w:val="000000" w:themeColor="text1" w:themeTint="FF" w:themeShade="FF"/>
+                <w:sz w:val="18"/>
+                <w:szCs w:val="18"/>
+                <w:lang w:val="en-GB"/>
+              </w:rPr>
+              <w:t>2) Partly applies the CRISP-DM, sigma-notation and linear transformations.</w:t>
+            </w:r>
+          </w:p>
+          <w:p>
+            <w:pPr>
+              <w:pStyle w:val="Normal"/>
+              <w:spacing w:after="0" w:line="260" w:lineRule="atLeast"/>
+              <w:jc w:val="left"/>
+              <w:rPr>
+                <w:rFonts w:ascii="Segoe UI" w:hAnsi="Segoe UI" w:eastAsia="Segoe UI" w:cs="Segoe UI"/>
+                <w:b w:val="0"/>
+                <w:bCs w:val="0"/>
+                <w:i w:val="0"/>
+                <w:iCs w:val="0"/>
+                <w:color w:val="000000" w:themeColor="text1" w:themeTint="FF" w:themeShade="FF"/>
+                <w:sz w:val="18"/>
+                <w:szCs w:val="18"/>
+                <w:lang w:val="en-GB"/>
+              </w:rPr>
+            </w:pPr>
+            <w:r>
+              <w:rPr>
+                <w:rFonts w:ascii="Segoe UI" w:hAnsi="Segoe UI" w:eastAsia="Segoe UI" w:cs="Segoe UI"/>
+                <w:b w:val="0"/>
+                <w:bCs w:val="0"/>
+                <w:i w:val="0"/>
+                <w:iCs w:val="0"/>
+                <w:color w:val="000000" w:themeColor="text1" w:themeTint="FF" w:themeShade="FF"/>
+                <w:sz w:val="18"/>
+                <w:szCs w:val="18"/>
+                <w:lang w:val="en-GB"/>
+              </w:rPr>
+              <w:t xml:space="preserve"> </w:t>
+            </w:r>
+          </w:p>
+          <w:p>
+            <w:pPr>
+              <w:pStyle w:val="Normal"/>
+              <w:spacing w:after="0" w:line="260" w:lineRule="atLeast"/>
+              <w:jc w:val="left"/>
+              <w:rPr>
+                <w:rFonts w:ascii="Segoe UI" w:hAnsi="Segoe UI" w:eastAsia="Segoe UI" w:cs="Segoe UI"/>
+                <w:b w:val="0"/>
+                <w:bCs w:val="0"/>
+                <w:i w:val="0"/>
+                <w:iCs w:val="0"/>
+                <w:color w:val="000000" w:themeColor="text1" w:themeTint="FF" w:themeShade="FF"/>
+                <w:sz w:val="18"/>
+                <w:szCs w:val="18"/>
+                <w:lang w:val="en-GB"/>
+              </w:rPr>
+            </w:pPr>
+            <w:r>
+              <w:rPr>
+                <w:rFonts w:ascii="Segoe UI" w:hAnsi="Segoe UI" w:eastAsia="Segoe UI" w:cs="Segoe UI"/>
+                <w:b w:val="0"/>
+                <w:bCs w:val="0"/>
+                <w:i w:val="0"/>
+                <w:iCs w:val="0"/>
+                <w:color w:val="000000" w:themeColor="text1" w:themeTint="FF" w:themeShade="FF"/>
+                <w:sz w:val="18"/>
+                <w:szCs w:val="18"/>
+                <w:lang w:val="en-GB"/>
+              </w:rPr>
+              <w:t>by partly using the correct data science concepts and R packages out of his repetoire, with a wrong implementation and wrong interpretation.  "</w:t>
+            </w:r>
+          </w:p>
+        </w:tc>
+        <w:tc>
+          <w:tcPr>
+            <w:tcW w:w="1307" w:type="dxa"/>
+            <w:tcMar/>
+            <w:vAlign w:val="top"/>
+          </w:tcPr>
+          <w:p>
+            <w:pPr>
+              <w:pStyle w:val="Normal"/>
+              <w:spacing w:after="0" w:line="260" w:lineRule="atLeast"/>
+              <w:jc w:val="left"/>
+              <w:rPr>
+                <w:rFonts w:ascii="Segoe UI" w:hAnsi="Segoe UI" w:eastAsia="Segoe UI" w:cs="Segoe UI"/>
+                <w:b w:val="0"/>
+                <w:bCs w:val="0"/>
+                <w:i w:val="0"/>
+                <w:iCs w:val="0"/>
+                <w:color w:val="000000" w:themeColor="text1" w:themeTint="FF" w:themeShade="FF"/>
+                <w:sz w:val="18"/>
+                <w:szCs w:val="18"/>
+                <w:lang w:val="en-GB"/>
+              </w:rPr>
+            </w:pPr>
+            <w:r>
+              <w:rPr>
+                <w:rFonts w:ascii="Segoe UI" w:hAnsi="Segoe UI" w:eastAsia="Segoe UI" w:cs="Segoe UI"/>
+                <w:b w:val="0"/>
+                <w:bCs w:val="0"/>
+                <w:i w:val="0"/>
+                <w:iCs w:val="0"/>
+                <w:color w:val="000000" w:themeColor="text1" w:themeTint="FF" w:themeShade="FF"/>
+                <w:sz w:val="18"/>
+                <w:szCs w:val="18"/>
+                <w:lang w:val="en-GB"/>
+              </w:rPr>
+              <w:t>"The student:</w:t>
+            </w:r>
+          </w:p>
+          <w:p>
+            <w:pPr>
+              <w:pStyle w:val="Normal"/>
+              <w:spacing w:after="0" w:line="260" w:lineRule="atLeast"/>
+              <w:jc w:val="left"/>
+              <w:rPr>
+                <w:rFonts w:ascii="Segoe UI" w:hAnsi="Segoe UI" w:eastAsia="Segoe UI" w:cs="Segoe UI"/>
+                <w:b w:val="0"/>
+                <w:bCs w:val="0"/>
+                <w:i w:val="0"/>
+                <w:iCs w:val="0"/>
+                <w:color w:val="000000" w:themeColor="text1" w:themeTint="FF" w:themeShade="FF"/>
+                <w:sz w:val="18"/>
+                <w:szCs w:val="18"/>
+                <w:lang w:val="en-GB"/>
+              </w:rPr>
+            </w:pPr>
+            <w:r>
+              <w:rPr>
+                <w:rFonts w:ascii="Segoe UI" w:hAnsi="Segoe UI" w:eastAsia="Segoe UI" w:cs="Segoe UI"/>
+                <w:b w:val="0"/>
+                <w:bCs w:val="0"/>
+                <w:i w:val="0"/>
+                <w:iCs w:val="0"/>
+                <w:color w:val="000000" w:themeColor="text1" w:themeTint="FF" w:themeShade="FF"/>
+                <w:sz w:val="18"/>
+                <w:szCs w:val="18"/>
+                <w:lang w:val="en-GB"/>
+              </w:rPr>
+              <w:t>1) Demonstrates a basic understanding of  different data types, descriptive data, graphical representations of data, statistical inference, basic probability theory, correlation and linear regression.</w:t>
+            </w:r>
+          </w:p>
+          <w:p>
+            <w:pPr>
+              <w:pStyle w:val="Normal"/>
+              <w:spacing w:after="0" w:line="260" w:lineRule="atLeast"/>
+              <w:jc w:val="left"/>
+              <w:rPr>
+                <w:rFonts w:ascii="Segoe UI" w:hAnsi="Segoe UI" w:eastAsia="Segoe UI" w:cs="Segoe UI"/>
+                <w:b w:val="0"/>
+                <w:bCs w:val="0"/>
+                <w:i w:val="0"/>
+                <w:iCs w:val="0"/>
+                <w:color w:val="000000" w:themeColor="text1" w:themeTint="FF" w:themeShade="FF"/>
+                <w:sz w:val="18"/>
+                <w:szCs w:val="18"/>
+                <w:lang w:val="en-GB"/>
+              </w:rPr>
+            </w:pPr>
+            <w:r>
+              <w:rPr>
+                <w:rFonts w:ascii="Segoe UI" w:hAnsi="Segoe UI" w:eastAsia="Segoe UI" w:cs="Segoe UI"/>
+                <w:b w:val="0"/>
+                <w:bCs w:val="0"/>
+                <w:i w:val="0"/>
+                <w:iCs w:val="0"/>
+                <w:color w:val="000000" w:themeColor="text1" w:themeTint="FF" w:themeShade="FF"/>
+                <w:sz w:val="18"/>
+                <w:szCs w:val="18"/>
+                <w:lang w:val="en-GB"/>
+              </w:rPr>
+              <w:t>2) Applies the CRISP-DM, sigma-notation and linear transformations.</w:t>
+            </w:r>
+          </w:p>
+          <w:p>
+            <w:pPr>
+              <w:pStyle w:val="Normal"/>
+              <w:spacing w:after="0" w:line="260" w:lineRule="atLeast"/>
+              <w:jc w:val="left"/>
+              <w:rPr>
+                <w:rFonts w:ascii="Segoe UI" w:hAnsi="Segoe UI" w:eastAsia="Segoe UI" w:cs="Segoe UI"/>
+                <w:b w:val="0"/>
+                <w:bCs w:val="0"/>
+                <w:i w:val="0"/>
+                <w:iCs w:val="0"/>
+                <w:color w:val="000000" w:themeColor="text1" w:themeTint="FF" w:themeShade="FF"/>
+                <w:sz w:val="18"/>
+                <w:szCs w:val="18"/>
+                <w:lang w:val="en-GB"/>
+              </w:rPr>
+            </w:pPr>
+            <w:r>
+              <w:rPr>
+                <w:rFonts w:ascii="Segoe UI" w:hAnsi="Segoe UI" w:eastAsia="Segoe UI" w:cs="Segoe UI"/>
+                <w:b w:val="0"/>
+                <w:bCs w:val="0"/>
+                <w:i w:val="0"/>
+                <w:iCs w:val="0"/>
+                <w:color w:val="000000" w:themeColor="text1" w:themeTint="FF" w:themeShade="FF"/>
+                <w:sz w:val="18"/>
+                <w:szCs w:val="18"/>
+                <w:lang w:val="en-GB"/>
+              </w:rPr>
+              <w:t xml:space="preserve"> </w:t>
+            </w:r>
+          </w:p>
+          <w:p>
+            <w:pPr>
+              <w:pStyle w:val="Normal"/>
+              <w:spacing w:after="0" w:line="260" w:lineRule="atLeast"/>
+              <w:jc w:val="left"/>
+              <w:rPr>
+                <w:rFonts w:ascii="Segoe UI" w:hAnsi="Segoe UI" w:eastAsia="Segoe UI" w:cs="Segoe UI"/>
+                <w:b w:val="0"/>
+                <w:bCs w:val="0"/>
+                <w:i w:val="0"/>
+                <w:iCs w:val="0"/>
+                <w:color w:val="000000" w:themeColor="text1" w:themeTint="FF" w:themeShade="FF"/>
+                <w:sz w:val="18"/>
+                <w:szCs w:val="18"/>
+                <w:lang w:val="en-GB"/>
+              </w:rPr>
+            </w:pPr>
+            <w:r>
+              <w:rPr>
+                <w:rFonts w:ascii="Segoe UI" w:hAnsi="Segoe UI" w:eastAsia="Segoe UI" w:cs="Segoe UI"/>
+                <w:b w:val="0"/>
+                <w:bCs w:val="0"/>
+                <w:i w:val="0"/>
+                <w:iCs w:val="0"/>
+                <w:color w:val="000000" w:themeColor="text1" w:themeTint="FF" w:themeShade="FF"/>
+                <w:sz w:val="18"/>
+                <w:szCs w:val="18"/>
+                <w:lang w:val="en-GB"/>
+              </w:rPr>
+              <w:t>by using the correct data science concepts and R packages out of his repetoire, with a wrong implementation but right interpretation.  "</w:t>
             </w:r>
           </w:p>
         </w:tc>
@@ -10336,6 +10208,7 @@
                 <w:color w:val="000000" w:themeColor="text1" w:themeTint="FF" w:themeShade="FF"/>
                 <w:sz w:val="18"/>
                 <w:szCs w:val="18"/>
+                <w:lang w:val="en-GB"/>
               </w:rPr>
             </w:pPr>
             <w:r>
@@ -10350,18 +10223,12 @@
                 <w:szCs w:val="18"/>
                 <w:lang w:val="en-GB"/>
               </w:rPr>
-              <w:t>The problem statement is rephrased using the correct data science concept, with a wrong implementation/ interpretation.</w:t>
+              <w:t>"The student:</w:t>
             </w:r>
           </w:p>
-        </w:tc>
-        <w:tc>
-          <w:tcPr>
-            <w:tcW w:w="1307" w:type="dxa"/>
-            <w:tcMar/>
-            <w:vAlign w:val="top"/>
-          </w:tcPr>
           <w:p>
             <w:pPr>
+              <w:pStyle w:val="Normal"/>
               <w:spacing w:after="0" w:line="260" w:lineRule="atLeast"/>
               <w:jc w:val="left"/>
               <w:rPr>
@@ -10373,6 +10240,7 @@
                 <w:color w:val="000000" w:themeColor="text1" w:themeTint="FF" w:themeShade="FF"/>
                 <w:sz w:val="18"/>
                 <w:szCs w:val="18"/>
+                <w:lang w:val="en-GB"/>
               </w:rPr>
             </w:pPr>
             <w:r>
@@ -10387,7 +10255,103 @@
                 <w:szCs w:val="18"/>
                 <w:lang w:val="en-GB"/>
               </w:rPr>
-              <w:t>The problem statement is rephrased using the correct data science concept, with a correct implementation/ interpretation.</w:t>
+              <w:t>1) Demonstrates an full understanding of  different data types, descriptive data, graphical representations of data, statistical inference, basic probability theory, correlation and linear regression.</w:t>
+            </w:r>
+          </w:p>
+          <w:p>
+            <w:pPr>
+              <w:pStyle w:val="Normal"/>
+              <w:spacing w:after="0" w:line="260" w:lineRule="atLeast"/>
+              <w:jc w:val="left"/>
+              <w:rPr>
+                <w:rFonts w:ascii="Segoe UI" w:hAnsi="Segoe UI" w:eastAsia="Segoe UI" w:cs="Segoe UI"/>
+                <w:b w:val="0"/>
+                <w:bCs w:val="0"/>
+                <w:i w:val="0"/>
+                <w:iCs w:val="0"/>
+                <w:color w:val="000000" w:themeColor="text1" w:themeTint="FF" w:themeShade="FF"/>
+                <w:sz w:val="18"/>
+                <w:szCs w:val="18"/>
+                <w:lang w:val="en-GB"/>
+              </w:rPr>
+            </w:pPr>
+            <w:r>
+              <w:rPr>
+                <w:rFonts w:ascii="Segoe UI" w:hAnsi="Segoe UI" w:eastAsia="Segoe UI" w:cs="Segoe UI"/>
+                <w:b w:val="0"/>
+                <w:bCs w:val="0"/>
+                <w:i w:val="0"/>
+                <w:iCs w:val="0"/>
+                <w:color w:val="000000" w:themeColor="text1" w:themeTint="FF" w:themeShade="FF"/>
+                <w:sz w:val="18"/>
+                <w:szCs w:val="18"/>
+                <w:lang w:val="en-GB"/>
+              </w:rPr>
+              <w:t>2) Applies the CRISP-DM, sigma-notation and linear transformations.</w:t>
+            </w:r>
+          </w:p>
+          <w:p>
+            <w:pPr>
+              <w:pStyle w:val="Normal"/>
+              <w:spacing w:after="0" w:line="260" w:lineRule="atLeast"/>
+              <w:jc w:val="left"/>
+              <w:rPr>
+                <w:rFonts w:ascii="Segoe UI" w:hAnsi="Segoe UI" w:eastAsia="Segoe UI" w:cs="Segoe UI"/>
+                <w:b w:val="0"/>
+                <w:bCs w:val="0"/>
+                <w:i w:val="0"/>
+                <w:iCs w:val="0"/>
+                <w:color w:val="000000" w:themeColor="text1" w:themeTint="FF" w:themeShade="FF"/>
+                <w:sz w:val="18"/>
+                <w:szCs w:val="18"/>
+                <w:lang w:val="en-GB"/>
+              </w:rPr>
+            </w:pPr>
+            <w:r>
+              <w:rPr>
+                <w:rFonts w:ascii="Segoe UI" w:hAnsi="Segoe UI" w:eastAsia="Segoe UI" w:cs="Segoe UI"/>
+                <w:b w:val="0"/>
+                <w:bCs w:val="0"/>
+                <w:i w:val="0"/>
+                <w:iCs w:val="0"/>
+                <w:color w:val="000000" w:themeColor="text1" w:themeTint="FF" w:themeShade="FF"/>
+                <w:sz w:val="18"/>
+                <w:szCs w:val="18"/>
+                <w:lang w:val="en-GB"/>
+              </w:rPr>
+              <w:t xml:space="preserve"> </w:t>
+            </w:r>
+          </w:p>
+          <w:p>
+            <w:pPr>
+              <w:pStyle w:val="Normal"/>
+              <w:spacing w:after="0" w:line="260" w:lineRule="atLeast"/>
+              <w:jc w:val="left"/>
+              <w:rPr>
+                <w:rFonts w:ascii="Segoe UI" w:hAnsi="Segoe UI" w:eastAsia="Segoe UI" w:cs="Segoe UI"/>
+                <w:b w:val="0"/>
+                <w:bCs w:val="0"/>
+                <w:i w:val="0"/>
+                <w:iCs w:val="0"/>
+                <w:color w:val="000000" w:themeColor="text1" w:themeTint="FF" w:themeShade="FF"/>
+                <w:sz w:val="18"/>
+                <w:szCs w:val="18"/>
+                <w:lang w:val="en-GB"/>
+              </w:rPr>
+            </w:pPr>
+            <w:r>
+              <w:rPr>
+                <w:rFonts w:ascii="Segoe UI" w:hAnsi="Segoe UI" w:eastAsia="Segoe UI" w:cs="Segoe UI"/>
+                <w:b w:val="0"/>
+                <w:bCs w:val="0"/>
+                <w:i w:val="0"/>
+                <w:iCs w:val="0"/>
+                <w:color w:val="000000" w:themeColor="text1" w:themeTint="FF" w:themeShade="FF"/>
+                <w:sz w:val="18"/>
+                <w:szCs w:val="18"/>
+                <w:lang w:val="en-GB"/>
+              </w:rPr>
+              <w:t>by using the correct data science concept out of his repetoire, with a correct implementation and interpretation.  "</w:t>
             </w:r>
           </w:p>
         </w:tc>
@@ -10410,6 +10374,7 @@
                 <w:color w:val="000000" w:themeColor="text1" w:themeTint="FF" w:themeShade="FF"/>
                 <w:sz w:val="18"/>
                 <w:szCs w:val="18"/>
+                <w:lang w:val="en-GB"/>
               </w:rPr>
             </w:pPr>
             <w:r>
@@ -10424,12 +10389,14 @@
                 <w:szCs w:val="18"/>
                 <w:lang w:val="en-GB"/>
               </w:rPr>
-              <w:t xml:space="preserve">The problem statement is rephrased using the correct data science concept, with a correct implementation, and the problem statement is further improved. </w:t>
-            </w:r>
-            <w:r>
-              <w:br/>
-            </w:r>
-            <w:r>
+              <w:t>"The student:</w:t>
+            </w:r>
+          </w:p>
+          <w:p>
+            <w:pPr>
+              <w:pStyle w:val="Normal"/>
+              <w:spacing w:after="0" w:line="260" w:lineRule="atLeast"/>
+              <w:jc w:val="left"/>
               <w:rPr>
                 <w:rFonts w:ascii="Segoe UI" w:hAnsi="Segoe UI" w:eastAsia="Segoe UI" w:cs="Segoe UI"/>
                 <w:b w:val="0"/>
@@ -10441,7 +10408,116 @@
                 <w:szCs w:val="18"/>
                 <w:lang w:val="en-GB"/>
               </w:rPr>
-              <w:t>(Above and beyond).</w:t>
+            </w:pPr>
+            <w:r>
+              <w:rPr>
+                <w:rFonts w:ascii="Segoe UI" w:hAnsi="Segoe UI" w:eastAsia="Segoe UI" w:cs="Segoe UI"/>
+                <w:b w:val="0"/>
+                <w:bCs w:val="0"/>
+                <w:i w:val="0"/>
+                <w:iCs w:val="0"/>
+                <w:color w:val="000000" w:themeColor="text1" w:themeTint="FF" w:themeShade="FF"/>
+                <w:sz w:val="18"/>
+                <w:szCs w:val="18"/>
+                <w:lang w:val="en-GB"/>
+              </w:rPr>
+              <w:t>1) Demonstrates an comprehensive understanding of  different data types, descriptive data, graphical representations of data, statistical inference, basic probability theory, correlation and linear regression.</w:t>
+            </w:r>
+          </w:p>
+          <w:p>
+            <w:pPr>
+              <w:pStyle w:val="Normal"/>
+              <w:spacing w:after="0" w:line="260" w:lineRule="atLeast"/>
+              <w:jc w:val="left"/>
+              <w:rPr>
+                <w:rFonts w:ascii="Segoe UI" w:hAnsi="Segoe UI" w:eastAsia="Segoe UI" w:cs="Segoe UI"/>
+                <w:b w:val="0"/>
+                <w:bCs w:val="0"/>
+                <w:i w:val="0"/>
+                <w:iCs w:val="0"/>
+                <w:color w:val="000000" w:themeColor="text1" w:themeTint="FF" w:themeShade="FF"/>
+                <w:sz w:val="18"/>
+                <w:szCs w:val="18"/>
+                <w:lang w:val="en-GB"/>
+              </w:rPr>
+            </w:pPr>
+            <w:r>
+              <w:rPr>
+                <w:rFonts w:ascii="Segoe UI" w:hAnsi="Segoe UI" w:eastAsia="Segoe UI" w:cs="Segoe UI"/>
+                <w:b w:val="0"/>
+                <w:bCs w:val="0"/>
+                <w:i w:val="0"/>
+                <w:iCs w:val="0"/>
+                <w:color w:val="000000" w:themeColor="text1" w:themeTint="FF" w:themeShade="FF"/>
+                <w:sz w:val="18"/>
+                <w:szCs w:val="18"/>
+                <w:lang w:val="en-GB"/>
+              </w:rPr>
+              <w:t>2) Effectively applies the CRISP-DM, sigma-notation and linear transformations.</w:t>
+            </w:r>
+          </w:p>
+          <w:p>
+            <w:pPr>
+              <w:pStyle w:val="Normal"/>
+              <w:spacing w:after="0" w:line="260" w:lineRule="atLeast"/>
+              <w:jc w:val="left"/>
+              <w:rPr>
+                <w:rFonts w:ascii="Segoe UI" w:hAnsi="Segoe UI" w:eastAsia="Segoe UI" w:cs="Segoe UI"/>
+                <w:b w:val="0"/>
+                <w:bCs w:val="0"/>
+                <w:i w:val="0"/>
+                <w:iCs w:val="0"/>
+                <w:color w:val="000000" w:themeColor="text1" w:themeTint="FF" w:themeShade="FF"/>
+                <w:sz w:val="18"/>
+                <w:szCs w:val="18"/>
+                <w:lang w:val="en-GB"/>
+              </w:rPr>
+            </w:pPr>
+            <w:r>
+              <w:rPr>
+                <w:rFonts w:ascii="Segoe UI" w:hAnsi="Segoe UI" w:eastAsia="Segoe UI" w:cs="Segoe UI"/>
+                <w:b w:val="0"/>
+                <w:bCs w:val="0"/>
+                <w:i w:val="0"/>
+                <w:iCs w:val="0"/>
+                <w:color w:val="000000" w:themeColor="text1" w:themeTint="FF" w:themeShade="FF"/>
+                <w:sz w:val="18"/>
+                <w:szCs w:val="18"/>
+                <w:lang w:val="en-GB"/>
+              </w:rPr>
+              <w:t xml:space="preserve"> </w:t>
+            </w:r>
+          </w:p>
+          <w:p>
+            <w:pPr>
+              <w:pStyle w:val="Normal"/>
+              <w:spacing w:after="0" w:line="260" w:lineRule="atLeast"/>
+              <w:jc w:val="left"/>
+              <w:rPr>
+                <w:rFonts w:ascii="Segoe UI" w:hAnsi="Segoe UI" w:eastAsia="Segoe UI" w:cs="Segoe UI"/>
+                <w:b w:val="0"/>
+                <w:bCs w:val="0"/>
+                <w:i w:val="0"/>
+                <w:iCs w:val="0"/>
+                <w:color w:val="000000" w:themeColor="text1" w:themeTint="FF" w:themeShade="FF"/>
+                <w:sz w:val="18"/>
+                <w:szCs w:val="18"/>
+                <w:lang w:val="en-GB"/>
+              </w:rPr>
+            </w:pPr>
+            <w:r>
+              <w:rPr>
+                <w:rFonts w:ascii="Segoe UI" w:hAnsi="Segoe UI" w:eastAsia="Segoe UI" w:cs="Segoe UI"/>
+                <w:b w:val="0"/>
+                <w:bCs w:val="0"/>
+                <w:i w:val="0"/>
+                <w:iCs w:val="0"/>
+                <w:color w:val="000000" w:themeColor="text1" w:themeTint="FF" w:themeShade="FF"/>
+                <w:sz w:val="18"/>
+                <w:szCs w:val="18"/>
+                <w:lang w:val="en-GB"/>
+              </w:rPr>
+              <w:t>by using the correct data science concept out of his repetoire, with a innovative and effective implementation followed by insightful interpretation.  "</w:t>
             </w:r>
           </w:p>
         </w:tc>
@@ -10461,18 +10537,6 @@
               <w:spacing w:after="0" w:line="260" w:lineRule="atLeast"/>
               <w:jc w:val="both"/>
               <w:rPr>
-                <w:rFonts w:ascii="Segoe UI" w:hAnsi="Segoe UI" w:eastAsia="Segoe UI" w:cs="Segoe UI"/>
-                <w:b w:val="0"/>
-                <w:bCs w:val="0"/>
-                <w:i w:val="0"/>
-                <w:iCs w:val="0"/>
-                <w:color w:val="333333"/>
-                <w:sz w:val="18"/>
-                <w:szCs w:val="18"/>
-              </w:rPr>
-            </w:pPr>
-            <w:r>
-              <w:rPr>
                 <w:rStyle w:val="normaltextrun"/>
                 <w:rFonts w:ascii="Segoe UI" w:hAnsi="Segoe UI" w:eastAsia="Segoe UI" w:cs="Segoe UI"/>
                 <w:b w:val="1"/>
@@ -10484,8 +10548,7 @@
                 <w:szCs w:val="18"/>
                 <w:lang w:val="en-GB"/>
               </w:rPr>
-              <w:t xml:space="preserve">6. </w:t>
-            </w:r>
+            </w:pPr>
             <w:r>
               <w:rPr>
                 <w:rStyle w:val="normaltextrun"/>
@@ -10499,7 +10562,37 @@
                 <w:szCs w:val="18"/>
                 <w:lang w:val="en-GB"/>
               </w:rPr>
-              <w:t>Visualization &amp; Reporting</w:t>
+              <w:t>4</w:t>
+            </w:r>
+            <w:r>
+              <w:rPr>
+                <w:rStyle w:val="normaltextrun"/>
+                <w:rFonts w:ascii="Segoe UI" w:hAnsi="Segoe UI" w:eastAsia="Segoe UI" w:cs="Segoe UI"/>
+                <w:b w:val="1"/>
+                <w:bCs w:val="1"/>
+                <w:i w:val="0"/>
+                <w:iCs w:val="0"/>
+                <w:color w:val="333333"/>
+                <w:sz w:val="18"/>
+                <w:szCs w:val="18"/>
+                <w:lang w:val="en-GB"/>
+              </w:rPr>
+              <w:t xml:space="preserve">. </w:t>
+            </w:r>
+            <w:r>
+              <w:rPr>
+                <w:rStyle w:val="normaltextrun"/>
+                <w:rFonts w:ascii="Segoe UI" w:hAnsi="Segoe UI" w:eastAsia="Segoe UI" w:cs="Segoe UI"/>
+                <w:b w:val="1"/>
+                <w:bCs w:val="1"/>
+                <w:i w:val="0"/>
+                <w:iCs w:val="0"/>
+                <w:color w:val="333333"/>
+                <w:sz w:val="18"/>
+                <w:szCs w:val="18"/>
+                <w:lang w:val="en-GB"/>
+              </w:rPr>
+              <w:t>Research and Analysis</w:t>
             </w:r>
           </w:p>
         </w:tc>
@@ -10536,7 +10629,7 @@
                 <w:szCs w:val="18"/>
                 <w:lang w:val="en-GB"/>
               </w:rPr>
-              <w:t>Visualisation and reporting of findings is missing.</w:t>
+              <w:t>Not addressed this block in your project work. Your project work evidencing can include your Learning Log, Work-log, GitHub commits and supporting documents you submitted with your project by uploading during hand-in.</w:t>
             </w:r>
           </w:p>
         </w:tc>
@@ -10573,7 +10666,135 @@
                 <w:szCs w:val="18"/>
                 <w:lang w:val="en-GB"/>
               </w:rPr>
-              <w:t>Unsuitable visualisation is used, and findings interpreted wrongly.</w:t>
+              <w:t>"The student:</w:t>
+            </w:r>
+          </w:p>
+          <w:p>
+            <w:pPr>
+              <w:pStyle w:val="Normal"/>
+              <w:spacing w:after="0" w:line="260" w:lineRule="atLeast"/>
+              <w:jc w:val="left"/>
+              <w:rPr>
+                <w:rFonts w:ascii="Segoe UI" w:hAnsi="Segoe UI" w:eastAsia="Segoe UI" w:cs="Segoe UI"/>
+                <w:b w:val="0"/>
+                <w:bCs w:val="0"/>
+                <w:i w:val="0"/>
+                <w:iCs w:val="0"/>
+                <w:color w:val="000000" w:themeColor="text1" w:themeTint="FF" w:themeShade="FF"/>
+                <w:sz w:val="18"/>
+                <w:szCs w:val="18"/>
+                <w:lang w:val="en-GB"/>
+              </w:rPr>
+            </w:pPr>
+            <w:r>
+              <w:rPr>
+                <w:rFonts w:ascii="Segoe UI" w:hAnsi="Segoe UI" w:eastAsia="Segoe UI" w:cs="Segoe UI"/>
+                <w:b w:val="0"/>
+                <w:bCs w:val="0"/>
+                <w:i w:val="0"/>
+                <w:iCs w:val="0"/>
+                <w:color w:val="000000" w:themeColor="text1" w:themeTint="FF" w:themeShade="FF"/>
+                <w:sz w:val="18"/>
+                <w:szCs w:val="18"/>
+                <w:lang w:val="en-GB"/>
+              </w:rPr>
+              <w:t>1) Can not or poorly transform a business requirement into a data science problem and does not propose a suitable solution.</w:t>
+            </w:r>
+          </w:p>
+          <w:p>
+            <w:pPr>
+              <w:pStyle w:val="Normal"/>
+              <w:spacing w:after="0" w:line="260" w:lineRule="atLeast"/>
+              <w:jc w:val="left"/>
+              <w:rPr>
+                <w:rFonts w:ascii="Segoe UI" w:hAnsi="Segoe UI" w:eastAsia="Segoe UI" w:cs="Segoe UI"/>
+                <w:b w:val="0"/>
+                <w:bCs w:val="0"/>
+                <w:i w:val="0"/>
+                <w:iCs w:val="0"/>
+                <w:color w:val="000000" w:themeColor="text1" w:themeTint="FF" w:themeShade="FF"/>
+                <w:sz w:val="18"/>
+                <w:szCs w:val="18"/>
+                <w:lang w:val="en-GB"/>
+              </w:rPr>
+            </w:pPr>
+            <w:r>
+              <w:rPr>
+                <w:rFonts w:ascii="Segoe UI" w:hAnsi="Segoe UI" w:eastAsia="Segoe UI" w:cs="Segoe UI"/>
+                <w:b w:val="0"/>
+                <w:bCs w:val="0"/>
+                <w:i w:val="0"/>
+                <w:iCs w:val="0"/>
+                <w:color w:val="000000" w:themeColor="text1" w:themeTint="FF" w:themeShade="FF"/>
+                <w:sz w:val="18"/>
+                <w:szCs w:val="18"/>
+                <w:lang w:val="en-GB"/>
+              </w:rPr>
+              <w:t>2) Is able to poorly formulate an data-driven research question, quantify appropriate real-world phenomena and objects into data and does not covert this data into meaningful graphical representations.</w:t>
+            </w:r>
+          </w:p>
+          <w:p>
+            <w:pPr>
+              <w:pStyle w:val="Normal"/>
+              <w:spacing w:after="0" w:line="260" w:lineRule="atLeast"/>
+              <w:jc w:val="left"/>
+              <w:rPr>
+                <w:rFonts w:ascii="Segoe UI" w:hAnsi="Segoe UI" w:eastAsia="Segoe UI" w:cs="Segoe UI"/>
+                <w:b w:val="0"/>
+                <w:bCs w:val="0"/>
+                <w:i w:val="0"/>
+                <w:iCs w:val="0"/>
+                <w:color w:val="000000" w:themeColor="text1" w:themeTint="FF" w:themeShade="FF"/>
+                <w:sz w:val="18"/>
+                <w:szCs w:val="18"/>
+                <w:lang w:val="en-GB"/>
+              </w:rPr>
+            </w:pPr>
+            <w:r>
+              <w:rPr>
+                <w:rFonts w:ascii="Segoe UI" w:hAnsi="Segoe UI" w:eastAsia="Segoe UI" w:cs="Segoe UI"/>
+                <w:b w:val="0"/>
+                <w:bCs w:val="0"/>
+                <w:i w:val="0"/>
+                <w:iCs w:val="0"/>
+                <w:color w:val="000000" w:themeColor="text1" w:themeTint="FF" w:themeShade="FF"/>
+                <w:sz w:val="18"/>
+                <w:szCs w:val="18"/>
+                <w:lang w:val="en-GB"/>
+              </w:rPr>
+              <w:t xml:space="preserve"> </w:t>
+            </w:r>
+          </w:p>
+          <w:p>
+            <w:pPr>
+              <w:pStyle w:val="Normal"/>
+              <w:spacing w:after="0" w:line="260" w:lineRule="atLeast"/>
+              <w:jc w:val="left"/>
+              <w:rPr>
+                <w:rFonts w:ascii="Segoe UI" w:hAnsi="Segoe UI" w:eastAsia="Segoe UI" w:cs="Segoe UI"/>
+                <w:b w:val="0"/>
+                <w:bCs w:val="0"/>
+                <w:i w:val="0"/>
+                <w:iCs w:val="0"/>
+                <w:color w:val="000000" w:themeColor="text1" w:themeTint="FF" w:themeShade="FF"/>
+                <w:sz w:val="18"/>
+                <w:szCs w:val="18"/>
+                <w:lang w:val="en-GB"/>
+              </w:rPr>
+            </w:pPr>
+            <w:r>
+              <w:rPr>
+                <w:rFonts w:ascii="Segoe UI" w:hAnsi="Segoe UI" w:eastAsia="Segoe UI" w:cs="Segoe UI"/>
+                <w:b w:val="0"/>
+                <w:bCs w:val="0"/>
+                <w:i w:val="0"/>
+                <w:iCs w:val="0"/>
+                <w:color w:val="000000" w:themeColor="text1" w:themeTint="FF" w:themeShade="FF"/>
+                <w:sz w:val="18"/>
+                <w:szCs w:val="18"/>
+                <w:lang w:val="en-GB"/>
+              </w:rPr>
+              <w:t>as demonstrated by an unsuitable statistical analysis approach and by creating unappropriate visualisations in R."</w:t>
             </w:r>
           </w:p>
         </w:tc>
@@ -10585,6 +10806,7 @@
           </w:tcPr>
           <w:p>
             <w:pPr>
+              <w:pStyle w:val="Normal"/>
               <w:spacing w:after="0" w:line="260" w:lineRule="atLeast"/>
               <w:jc w:val="left"/>
               <w:rPr>
@@ -10610,7 +10832,135 @@
                 <w:szCs w:val="18"/>
                 <w:lang w:val="en-GB"/>
               </w:rPr>
-              <w:t>Suitable visualisations are included, but not interpreted.</w:t>
+              <w:t>"The student:</w:t>
+            </w:r>
+          </w:p>
+          <w:p>
+            <w:pPr>
+              <w:pStyle w:val="Normal"/>
+              <w:spacing w:after="0" w:line="260" w:lineRule="atLeast"/>
+              <w:jc w:val="left"/>
+              <w:rPr>
+                <w:rFonts w:ascii="Segoe UI" w:hAnsi="Segoe UI" w:eastAsia="Segoe UI" w:cs="Segoe UI"/>
+                <w:b w:val="0"/>
+                <w:bCs w:val="0"/>
+                <w:i w:val="0"/>
+                <w:iCs w:val="0"/>
+                <w:color w:val="000000" w:themeColor="text1" w:themeTint="FF" w:themeShade="FF"/>
+                <w:sz w:val="18"/>
+                <w:szCs w:val="18"/>
+                <w:lang w:val="en-GB"/>
+              </w:rPr>
+            </w:pPr>
+            <w:r>
+              <w:rPr>
+                <w:rFonts w:ascii="Segoe UI" w:hAnsi="Segoe UI" w:eastAsia="Segoe UI" w:cs="Segoe UI"/>
+                <w:b w:val="0"/>
+                <w:bCs w:val="0"/>
+                <w:i w:val="0"/>
+                <w:iCs w:val="0"/>
+                <w:color w:val="000000" w:themeColor="text1" w:themeTint="FF" w:themeShade="FF"/>
+                <w:sz w:val="18"/>
+                <w:szCs w:val="18"/>
+                <w:lang w:val="en-GB"/>
+              </w:rPr>
+              <w:t>1) Can transform a business requirement into a data science problem but does not propose a suitable solution.</w:t>
+            </w:r>
+          </w:p>
+          <w:p>
+            <w:pPr>
+              <w:pStyle w:val="Normal"/>
+              <w:spacing w:after="0" w:line="260" w:lineRule="atLeast"/>
+              <w:jc w:val="left"/>
+              <w:rPr>
+                <w:rFonts w:ascii="Segoe UI" w:hAnsi="Segoe UI" w:eastAsia="Segoe UI" w:cs="Segoe UI"/>
+                <w:b w:val="0"/>
+                <w:bCs w:val="0"/>
+                <w:i w:val="0"/>
+                <w:iCs w:val="0"/>
+                <w:color w:val="000000" w:themeColor="text1" w:themeTint="FF" w:themeShade="FF"/>
+                <w:sz w:val="18"/>
+                <w:szCs w:val="18"/>
+                <w:lang w:val="en-GB"/>
+              </w:rPr>
+            </w:pPr>
+            <w:r>
+              <w:rPr>
+                <w:rFonts w:ascii="Segoe UI" w:hAnsi="Segoe UI" w:eastAsia="Segoe UI" w:cs="Segoe UI"/>
+                <w:b w:val="0"/>
+                <w:bCs w:val="0"/>
+                <w:i w:val="0"/>
+                <w:iCs w:val="0"/>
+                <w:color w:val="000000" w:themeColor="text1" w:themeTint="FF" w:themeShade="FF"/>
+                <w:sz w:val="18"/>
+                <w:szCs w:val="18"/>
+                <w:lang w:val="en-GB"/>
+              </w:rPr>
+              <w:t>2) Is able to formulate an insightful data-driven research question, quantify appropriate real-world phenomena and objects into data but does not covert this data into meaningful graphical representations thereof.</w:t>
+            </w:r>
+          </w:p>
+          <w:p>
+            <w:pPr>
+              <w:pStyle w:val="Normal"/>
+              <w:spacing w:after="0" w:line="260" w:lineRule="atLeast"/>
+              <w:jc w:val="left"/>
+              <w:rPr>
+                <w:rFonts w:ascii="Segoe UI" w:hAnsi="Segoe UI" w:eastAsia="Segoe UI" w:cs="Segoe UI"/>
+                <w:b w:val="0"/>
+                <w:bCs w:val="0"/>
+                <w:i w:val="0"/>
+                <w:iCs w:val="0"/>
+                <w:color w:val="000000" w:themeColor="text1" w:themeTint="FF" w:themeShade="FF"/>
+                <w:sz w:val="18"/>
+                <w:szCs w:val="18"/>
+                <w:lang w:val="en-GB"/>
+              </w:rPr>
+            </w:pPr>
+            <w:r>
+              <w:rPr>
+                <w:rFonts w:ascii="Segoe UI" w:hAnsi="Segoe UI" w:eastAsia="Segoe UI" w:cs="Segoe UI"/>
+                <w:b w:val="0"/>
+                <w:bCs w:val="0"/>
+                <w:i w:val="0"/>
+                <w:iCs w:val="0"/>
+                <w:color w:val="000000" w:themeColor="text1" w:themeTint="FF" w:themeShade="FF"/>
+                <w:sz w:val="18"/>
+                <w:szCs w:val="18"/>
+                <w:lang w:val="en-GB"/>
+              </w:rPr>
+              <w:t xml:space="preserve"> </w:t>
+            </w:r>
+          </w:p>
+          <w:p>
+            <w:pPr>
+              <w:pStyle w:val="Normal"/>
+              <w:spacing w:after="0" w:line="260" w:lineRule="atLeast"/>
+              <w:jc w:val="left"/>
+              <w:rPr>
+                <w:rFonts w:ascii="Segoe UI" w:hAnsi="Segoe UI" w:eastAsia="Segoe UI" w:cs="Segoe UI"/>
+                <w:b w:val="0"/>
+                <w:bCs w:val="0"/>
+                <w:i w:val="0"/>
+                <w:iCs w:val="0"/>
+                <w:color w:val="000000" w:themeColor="text1" w:themeTint="FF" w:themeShade="FF"/>
+                <w:sz w:val="18"/>
+                <w:szCs w:val="18"/>
+                <w:lang w:val="en-GB"/>
+              </w:rPr>
+            </w:pPr>
+            <w:r>
+              <w:rPr>
+                <w:rFonts w:ascii="Segoe UI" w:hAnsi="Segoe UI" w:eastAsia="Segoe UI" w:cs="Segoe UI"/>
+                <w:b w:val="0"/>
+                <w:bCs w:val="0"/>
+                <w:i w:val="0"/>
+                <w:iCs w:val="0"/>
+                <w:color w:val="000000" w:themeColor="text1" w:themeTint="FF" w:themeShade="FF"/>
+                <w:sz w:val="18"/>
+                <w:szCs w:val="18"/>
+                <w:lang w:val="en-GB"/>
+              </w:rPr>
+              <w:t>as demonstrated by an unsuitable statistical analysis approach or by creating unappropriate visualisations in R."</w:t>
             </w:r>
           </w:p>
         </w:tc>
@@ -10622,7 +10972,10 @@
           </w:tcPr>
           <w:p>
             <w:pPr>
-              <w:spacing w:after="0" w:line="260" w:lineRule="atLeast"/>
+              <w:pStyle w:val="Normal"/>
+              <w:bidi w:val="0"/>
+              <w:spacing w:before="0" w:beforeAutospacing="off" w:after="0" w:afterAutospacing="off"/>
+              <w:ind w:left="0" w:right="0"/>
               <w:jc w:val="left"/>
               <w:rPr>
                 <w:rFonts w:ascii="Segoe UI" w:hAnsi="Segoe UI" w:eastAsia="Segoe UI" w:cs="Segoe UI"/>
@@ -10633,6 +10986,7 @@
                 <w:color w:val="000000" w:themeColor="text1" w:themeTint="FF" w:themeShade="FF"/>
                 <w:sz w:val="18"/>
                 <w:szCs w:val="18"/>
+                <w:lang w:val="en-GB"/>
               </w:rPr>
             </w:pPr>
             <w:r>
@@ -10647,7 +11001,143 @@
                 <w:szCs w:val="18"/>
                 <w:lang w:val="en-GB"/>
               </w:rPr>
-              <w:t>Suitable visualisations are included but interpreted wrongly.</w:t>
+              <w:t>"The student:</w:t>
+            </w:r>
+          </w:p>
+          <w:p>
+            <w:pPr>
+              <w:pStyle w:val="Normal"/>
+              <w:bidi w:val="0"/>
+              <w:spacing w:before="0" w:beforeAutospacing="off" w:after="0" w:afterAutospacing="off" w:line="260" w:lineRule="atLeast"/>
+              <w:ind w:left="0" w:right="0"/>
+              <w:jc w:val="left"/>
+              <w:rPr>
+                <w:rFonts w:ascii="Segoe UI" w:hAnsi="Segoe UI" w:eastAsia="Segoe UI" w:cs="Segoe UI"/>
+                <w:b w:val="0"/>
+                <w:bCs w:val="0"/>
+                <w:i w:val="0"/>
+                <w:iCs w:val="0"/>
+                <w:color w:val="000000" w:themeColor="text1" w:themeTint="FF" w:themeShade="FF"/>
+                <w:sz w:val="18"/>
+                <w:szCs w:val="18"/>
+                <w:lang w:val="en-GB"/>
+              </w:rPr>
+            </w:pPr>
+            <w:r>
+              <w:rPr>
+                <w:rFonts w:ascii="Segoe UI" w:hAnsi="Segoe UI" w:eastAsia="Segoe UI" w:cs="Segoe UI"/>
+                <w:b w:val="0"/>
+                <w:bCs w:val="0"/>
+                <w:i w:val="0"/>
+                <w:iCs w:val="0"/>
+                <w:color w:val="000000" w:themeColor="text1" w:themeTint="FF" w:themeShade="FF"/>
+                <w:sz w:val="18"/>
+                <w:szCs w:val="18"/>
+                <w:lang w:val="en-GB"/>
+              </w:rPr>
+              <w:t>1) Can transform a business requirement into a data science problem and propose a suitable solution.</w:t>
+            </w:r>
+          </w:p>
+          <w:p>
+            <w:pPr>
+              <w:pStyle w:val="Normal"/>
+              <w:bidi w:val="0"/>
+              <w:spacing w:before="0" w:beforeAutospacing="off" w:after="0" w:afterAutospacing="off" w:line="260" w:lineRule="atLeast"/>
+              <w:ind w:left="0" w:right="0"/>
+              <w:jc w:val="left"/>
+              <w:rPr>
+                <w:rFonts w:ascii="Segoe UI" w:hAnsi="Segoe UI" w:eastAsia="Segoe UI" w:cs="Segoe UI"/>
+                <w:b w:val="0"/>
+                <w:bCs w:val="0"/>
+                <w:i w:val="0"/>
+                <w:iCs w:val="0"/>
+                <w:color w:val="000000" w:themeColor="text1" w:themeTint="FF" w:themeShade="FF"/>
+                <w:sz w:val="18"/>
+                <w:szCs w:val="18"/>
+                <w:lang w:val="en-GB"/>
+              </w:rPr>
+            </w:pPr>
+            <w:r>
+              <w:rPr>
+                <w:rFonts w:ascii="Segoe UI" w:hAnsi="Segoe UI" w:eastAsia="Segoe UI" w:cs="Segoe UI"/>
+                <w:b w:val="0"/>
+                <w:bCs w:val="0"/>
+                <w:i w:val="0"/>
+                <w:iCs w:val="0"/>
+                <w:color w:val="000000" w:themeColor="text1" w:themeTint="FF" w:themeShade="FF"/>
+                <w:sz w:val="18"/>
+                <w:szCs w:val="18"/>
+                <w:lang w:val="en-GB"/>
+              </w:rPr>
+              <w:t>2) Is able to formulate an insightful data-driven research question, quantify appropriate real-world phenomena and objects into data and covert this data into meaningful graphical representations thereof.</w:t>
+            </w:r>
+          </w:p>
+          <w:p>
+            <w:pPr>
+              <w:pStyle w:val="Normal"/>
+              <w:bidi w:val="0"/>
+              <w:spacing w:before="0" w:beforeAutospacing="off" w:after="0" w:afterAutospacing="off" w:line="260" w:lineRule="atLeast"/>
+              <w:ind w:left="0" w:right="0"/>
+              <w:jc w:val="left"/>
+              <w:rPr>
+                <w:rFonts w:ascii="Segoe UI" w:hAnsi="Segoe UI" w:eastAsia="Segoe UI" w:cs="Segoe UI"/>
+                <w:b w:val="0"/>
+                <w:bCs w:val="0"/>
+                <w:i w:val="0"/>
+                <w:iCs w:val="0"/>
+                <w:color w:val="000000" w:themeColor="text1" w:themeTint="FF" w:themeShade="FF"/>
+                <w:sz w:val="18"/>
+                <w:szCs w:val="18"/>
+                <w:lang w:val="en-GB"/>
+              </w:rPr>
+            </w:pPr>
+            <w:r>
+              <w:rPr>
+                <w:rFonts w:ascii="Segoe UI" w:hAnsi="Segoe UI" w:eastAsia="Segoe UI" w:cs="Segoe UI"/>
+                <w:b w:val="0"/>
+                <w:bCs w:val="0"/>
+                <w:i w:val="0"/>
+                <w:iCs w:val="0"/>
+                <w:color w:val="000000" w:themeColor="text1" w:themeTint="FF" w:themeShade="FF"/>
+                <w:sz w:val="18"/>
+                <w:szCs w:val="18"/>
+                <w:lang w:val="en-GB"/>
+              </w:rPr>
+              <w:t xml:space="preserve"> </w:t>
+            </w:r>
+          </w:p>
+          <w:p>
+            <w:pPr>
+              <w:pStyle w:val="Normal"/>
+              <w:bidi w:val="0"/>
+              <w:spacing w:before="0" w:beforeAutospacing="off" w:after="0" w:afterAutospacing="off" w:line="260" w:lineRule="atLeast"/>
+              <w:ind w:left="0" w:right="0"/>
+              <w:jc w:val="left"/>
+              <w:rPr>
+                <w:rFonts w:ascii="Segoe UI" w:hAnsi="Segoe UI" w:eastAsia="Segoe UI" w:cs="Segoe UI"/>
+                <w:b w:val="0"/>
+                <w:bCs w:val="0"/>
+                <w:i w:val="0"/>
+                <w:iCs w:val="0"/>
+                <w:color w:val="000000" w:themeColor="text1" w:themeTint="FF" w:themeShade="FF"/>
+                <w:sz w:val="18"/>
+                <w:szCs w:val="18"/>
+                <w:lang w:val="en-GB"/>
+              </w:rPr>
+            </w:pPr>
+            <w:r>
+              <w:rPr>
+                <w:rFonts w:ascii="Segoe UI" w:hAnsi="Segoe UI" w:eastAsia="Segoe UI" w:cs="Segoe UI"/>
+                <w:b w:val="0"/>
+                <w:bCs w:val="0"/>
+                <w:i w:val="0"/>
+                <w:iCs w:val="0"/>
+                <w:color w:val="000000" w:themeColor="text1" w:themeTint="FF" w:themeShade="FF"/>
+                <w:sz w:val="18"/>
+                <w:szCs w:val="18"/>
+                <w:lang w:val="en-GB"/>
+              </w:rPr>
+              <w:t>demonstrated by a suitable statistical analysis approach and by creating appropriate visualisations in R."</w:t>
             </w:r>
           </w:p>
         </w:tc>
@@ -10659,6 +11149,7 @@
           </w:tcPr>
           <w:p>
             <w:pPr>
+              <w:pStyle w:val="Normal"/>
               <w:spacing w:after="0" w:line="260" w:lineRule="atLeast"/>
               <w:jc w:val="left"/>
               <w:rPr>
@@ -10684,7 +11175,135 @@
                 <w:szCs w:val="18"/>
                 <w:lang w:val="en-GB"/>
               </w:rPr>
-              <w:t>Suitable visualisations are included and interpreted correctly.</w:t>
+              <w:t>"The student:</w:t>
+            </w:r>
+          </w:p>
+          <w:p>
+            <w:pPr>
+              <w:pStyle w:val="Normal"/>
+              <w:spacing w:after="0" w:line="260" w:lineRule="atLeast"/>
+              <w:jc w:val="left"/>
+              <w:rPr>
+                <w:rFonts w:ascii="Segoe UI" w:hAnsi="Segoe UI" w:eastAsia="Segoe UI" w:cs="Segoe UI"/>
+                <w:b w:val="0"/>
+                <w:bCs w:val="0"/>
+                <w:i w:val="0"/>
+                <w:iCs w:val="0"/>
+                <w:color w:val="000000" w:themeColor="text1" w:themeTint="FF" w:themeShade="FF"/>
+                <w:sz w:val="18"/>
+                <w:szCs w:val="18"/>
+                <w:lang w:val="en-GB"/>
+              </w:rPr>
+            </w:pPr>
+            <w:r>
+              <w:rPr>
+                <w:rFonts w:ascii="Segoe UI" w:hAnsi="Segoe UI" w:eastAsia="Segoe UI" w:cs="Segoe UI"/>
+                <w:b w:val="0"/>
+                <w:bCs w:val="0"/>
+                <w:i w:val="0"/>
+                <w:iCs w:val="0"/>
+                <w:color w:val="000000" w:themeColor="text1" w:themeTint="FF" w:themeShade="FF"/>
+                <w:sz w:val="18"/>
+                <w:szCs w:val="18"/>
+                <w:lang w:val="en-GB"/>
+              </w:rPr>
+              <w:t>1) Can transform a business requirement into a data science problem and propose an effective solution.</w:t>
+            </w:r>
+          </w:p>
+          <w:p>
+            <w:pPr>
+              <w:pStyle w:val="Normal"/>
+              <w:spacing w:after="0" w:line="260" w:lineRule="atLeast"/>
+              <w:jc w:val="left"/>
+              <w:rPr>
+                <w:rFonts w:ascii="Segoe UI" w:hAnsi="Segoe UI" w:eastAsia="Segoe UI" w:cs="Segoe UI"/>
+                <w:b w:val="0"/>
+                <w:bCs w:val="0"/>
+                <w:i w:val="0"/>
+                <w:iCs w:val="0"/>
+                <w:color w:val="000000" w:themeColor="text1" w:themeTint="FF" w:themeShade="FF"/>
+                <w:sz w:val="18"/>
+                <w:szCs w:val="18"/>
+                <w:lang w:val="en-GB"/>
+              </w:rPr>
+            </w:pPr>
+            <w:r>
+              <w:rPr>
+                <w:rFonts w:ascii="Segoe UI" w:hAnsi="Segoe UI" w:eastAsia="Segoe UI" w:cs="Segoe UI"/>
+                <w:b w:val="0"/>
+                <w:bCs w:val="0"/>
+                <w:i w:val="0"/>
+                <w:iCs w:val="0"/>
+                <w:color w:val="000000" w:themeColor="text1" w:themeTint="FF" w:themeShade="FF"/>
+                <w:sz w:val="18"/>
+                <w:szCs w:val="18"/>
+                <w:lang w:val="en-GB"/>
+              </w:rPr>
+              <w:t>2) Is able to formulate an insightful data-driven research question, quantify appropriate real-world phenomena and objects into data and covert this data into meaningful graphical representations thereof.</w:t>
+            </w:r>
+          </w:p>
+          <w:p>
+            <w:pPr>
+              <w:pStyle w:val="Normal"/>
+              <w:spacing w:after="0" w:line="260" w:lineRule="atLeast"/>
+              <w:jc w:val="left"/>
+              <w:rPr>
+                <w:rFonts w:ascii="Segoe UI" w:hAnsi="Segoe UI" w:eastAsia="Segoe UI" w:cs="Segoe UI"/>
+                <w:b w:val="0"/>
+                <w:bCs w:val="0"/>
+                <w:i w:val="0"/>
+                <w:iCs w:val="0"/>
+                <w:color w:val="000000" w:themeColor="text1" w:themeTint="FF" w:themeShade="FF"/>
+                <w:sz w:val="18"/>
+                <w:szCs w:val="18"/>
+                <w:lang w:val="en-GB"/>
+              </w:rPr>
+            </w:pPr>
+            <w:r>
+              <w:rPr>
+                <w:rFonts w:ascii="Segoe UI" w:hAnsi="Segoe UI" w:eastAsia="Segoe UI" w:cs="Segoe UI"/>
+                <w:b w:val="0"/>
+                <w:bCs w:val="0"/>
+                <w:i w:val="0"/>
+                <w:iCs w:val="0"/>
+                <w:color w:val="000000" w:themeColor="text1" w:themeTint="FF" w:themeShade="FF"/>
+                <w:sz w:val="18"/>
+                <w:szCs w:val="18"/>
+                <w:lang w:val="en-GB"/>
+              </w:rPr>
+              <w:t xml:space="preserve"> </w:t>
+            </w:r>
+          </w:p>
+          <w:p>
+            <w:pPr>
+              <w:pStyle w:val="Normal"/>
+              <w:spacing w:after="0" w:line="260" w:lineRule="atLeast"/>
+              <w:jc w:val="left"/>
+              <w:rPr>
+                <w:rFonts w:ascii="Segoe UI" w:hAnsi="Segoe UI" w:eastAsia="Segoe UI" w:cs="Segoe UI"/>
+                <w:b w:val="0"/>
+                <w:bCs w:val="0"/>
+                <w:i w:val="0"/>
+                <w:iCs w:val="0"/>
+                <w:color w:val="000000" w:themeColor="text1" w:themeTint="FF" w:themeShade="FF"/>
+                <w:sz w:val="18"/>
+                <w:szCs w:val="18"/>
+                <w:lang w:val="en-GB"/>
+              </w:rPr>
+            </w:pPr>
+            <w:r>
+              <w:rPr>
+                <w:rFonts w:ascii="Segoe UI" w:hAnsi="Segoe UI" w:eastAsia="Segoe UI" w:cs="Segoe UI"/>
+                <w:b w:val="0"/>
+                <w:bCs w:val="0"/>
+                <w:i w:val="0"/>
+                <w:iCs w:val="0"/>
+                <w:color w:val="000000" w:themeColor="text1" w:themeTint="FF" w:themeShade="FF"/>
+                <w:sz w:val="18"/>
+                <w:szCs w:val="18"/>
+                <w:lang w:val="en-GB"/>
+              </w:rPr>
+              <w:t>demonstrated by a effective statistical analysis approach and by creating appropriate visualisations in R."</w:t>
             </w:r>
           </w:p>
         </w:tc>
@@ -10696,6 +11315,7 @@
           </w:tcPr>
           <w:p>
             <w:pPr>
+              <w:pStyle w:val="Normal"/>
               <w:spacing w:after="0" w:line="260" w:lineRule="atLeast"/>
               <w:jc w:val="left"/>
               <w:rPr>
@@ -10721,12 +11341,14 @@
                 <w:szCs w:val="18"/>
                 <w:lang w:val="en-GB"/>
               </w:rPr>
-              <w:t>Suitable visualisations are included, interpreted correctly, and novel visualisations are proposed.</w:t>
-            </w:r>
-            <w:r>
-              <w:br/>
-            </w:r>
-            <w:r>
+              <w:t>"The student:</w:t>
+            </w:r>
+          </w:p>
+          <w:p>
+            <w:pPr>
+              <w:pStyle w:val="Normal"/>
+              <w:spacing w:after="0" w:line="260" w:lineRule="atLeast"/>
+              <w:jc w:val="left"/>
               <w:rPr>
                 <w:rFonts w:ascii="Segoe UI" w:hAnsi="Segoe UI" w:eastAsia="Segoe UI" w:cs="Segoe UI"/>
                 <w:b w:val="0"/>
@@ -10738,7 +11360,116 @@
                 <w:szCs w:val="18"/>
                 <w:lang w:val="en-GB"/>
               </w:rPr>
-              <w:t>(Above and beyond).</w:t>
+            </w:pPr>
+            <w:r>
+              <w:rPr>
+                <w:rFonts w:ascii="Segoe UI" w:hAnsi="Segoe UI" w:eastAsia="Segoe UI" w:cs="Segoe UI"/>
+                <w:b w:val="0"/>
+                <w:bCs w:val="0"/>
+                <w:i w:val="0"/>
+                <w:iCs w:val="0"/>
+                <w:color w:val="000000" w:themeColor="text1" w:themeTint="FF" w:themeShade="FF"/>
+                <w:sz w:val="18"/>
+                <w:szCs w:val="18"/>
+                <w:lang w:val="en-GB"/>
+              </w:rPr>
+              <w:t>1) Can transform a business requirement into a data science problem and propose an effective solution.</w:t>
+            </w:r>
+          </w:p>
+          <w:p>
+            <w:pPr>
+              <w:pStyle w:val="Normal"/>
+              <w:spacing w:after="0" w:line="260" w:lineRule="atLeast"/>
+              <w:jc w:val="left"/>
+              <w:rPr>
+                <w:rFonts w:ascii="Segoe UI" w:hAnsi="Segoe UI" w:eastAsia="Segoe UI" w:cs="Segoe UI"/>
+                <w:b w:val="0"/>
+                <w:bCs w:val="0"/>
+                <w:i w:val="0"/>
+                <w:iCs w:val="0"/>
+                <w:color w:val="000000" w:themeColor="text1" w:themeTint="FF" w:themeShade="FF"/>
+                <w:sz w:val="18"/>
+                <w:szCs w:val="18"/>
+                <w:lang w:val="en-GB"/>
+              </w:rPr>
+            </w:pPr>
+            <w:r>
+              <w:rPr>
+                <w:rFonts w:ascii="Segoe UI" w:hAnsi="Segoe UI" w:eastAsia="Segoe UI" w:cs="Segoe UI"/>
+                <w:b w:val="0"/>
+                <w:bCs w:val="0"/>
+                <w:i w:val="0"/>
+                <w:iCs w:val="0"/>
+                <w:color w:val="000000" w:themeColor="text1" w:themeTint="FF" w:themeShade="FF"/>
+                <w:sz w:val="18"/>
+                <w:szCs w:val="18"/>
+                <w:lang w:val="en-GB"/>
+              </w:rPr>
+              <w:t>2) Is able to formulate an insightful data-driven research question, quantify appropriate real-world phenomena and objects into data and covert this data into innovative graphical representations thereof.</w:t>
+            </w:r>
+          </w:p>
+          <w:p>
+            <w:pPr>
+              <w:pStyle w:val="Normal"/>
+              <w:spacing w:after="0" w:line="260" w:lineRule="atLeast"/>
+              <w:jc w:val="left"/>
+              <w:rPr>
+                <w:rFonts w:ascii="Segoe UI" w:hAnsi="Segoe UI" w:eastAsia="Segoe UI" w:cs="Segoe UI"/>
+                <w:b w:val="0"/>
+                <w:bCs w:val="0"/>
+                <w:i w:val="0"/>
+                <w:iCs w:val="0"/>
+                <w:color w:val="000000" w:themeColor="text1" w:themeTint="FF" w:themeShade="FF"/>
+                <w:sz w:val="18"/>
+                <w:szCs w:val="18"/>
+                <w:lang w:val="en-GB"/>
+              </w:rPr>
+            </w:pPr>
+            <w:r>
+              <w:rPr>
+                <w:rFonts w:ascii="Segoe UI" w:hAnsi="Segoe UI" w:eastAsia="Segoe UI" w:cs="Segoe UI"/>
+                <w:b w:val="0"/>
+                <w:bCs w:val="0"/>
+                <w:i w:val="0"/>
+                <w:iCs w:val="0"/>
+                <w:color w:val="000000" w:themeColor="text1" w:themeTint="FF" w:themeShade="FF"/>
+                <w:sz w:val="18"/>
+                <w:szCs w:val="18"/>
+                <w:lang w:val="en-GB"/>
+              </w:rPr>
+              <w:t xml:space="preserve"> </w:t>
+            </w:r>
+          </w:p>
+          <w:p>
+            <w:pPr>
+              <w:pStyle w:val="Normal"/>
+              <w:spacing w:after="0" w:line="260" w:lineRule="atLeast"/>
+              <w:jc w:val="left"/>
+              <w:rPr>
+                <w:rFonts w:ascii="Segoe UI" w:hAnsi="Segoe UI" w:eastAsia="Segoe UI" w:cs="Segoe UI"/>
+                <w:b w:val="0"/>
+                <w:bCs w:val="0"/>
+                <w:i w:val="0"/>
+                <w:iCs w:val="0"/>
+                <w:color w:val="000000" w:themeColor="text1" w:themeTint="FF" w:themeShade="FF"/>
+                <w:sz w:val="18"/>
+                <w:szCs w:val="18"/>
+                <w:lang w:val="en-GB"/>
+              </w:rPr>
+            </w:pPr>
+            <w:r>
+              <w:rPr>
+                <w:rFonts w:ascii="Segoe UI" w:hAnsi="Segoe UI" w:eastAsia="Segoe UI" w:cs="Segoe UI"/>
+                <w:b w:val="0"/>
+                <w:bCs w:val="0"/>
+                <w:i w:val="0"/>
+                <w:iCs w:val="0"/>
+                <w:color w:val="000000" w:themeColor="text1" w:themeTint="FF" w:themeShade="FF"/>
+                <w:sz w:val="18"/>
+                <w:szCs w:val="18"/>
+                <w:lang w:val="en-GB"/>
+              </w:rPr>
+              <w:t>demonstrated by a effective statistical analysis approach and by creating innovative visualisations in R."</w:t>
             </w:r>
           </w:p>
         </w:tc>
@@ -10842,7 +11573,29 @@
       </w:r>
       <w:r>
         <w:rPr/>
-        <w:t xml:space="preserve">assignments are to be handed in no later </w:t>
+        <w:t>assignments are to be handed in</w:t>
+      </w:r>
+      <w:r>
+        <w:rPr/>
+        <w:t xml:space="preserve"> </w:t>
+      </w:r>
+      <w:r>
+        <w:rPr>
+          <w:highlight w:val="yellow"/>
+        </w:rPr>
+        <w:t xml:space="preserve">Microsoft Teams or </w:t>
+      </w:r>
+      <w:proofErr w:type="spellStart"/>
+      <w:r>
+        <w:rPr>
+          <w:highlight w:val="yellow"/>
+        </w:rPr>
+        <w:t>Github</w:t>
+      </w:r>
+      <w:proofErr w:type="spellEnd"/>
+      <w:r>
+        <w:rPr/>
+        <w:t xml:space="preserve"> no later </w:t>
       </w:r>
       <w:proofErr w:type="gramStart"/>
       <w:r>
@@ -10982,35 +11735,47 @@
           <w:color w:val="000000" w:themeColor="text1" w:themeTint="FF" w:themeShade="FF"/>
           <w:lang w:val="en-US" w:eastAsia="nl-NL"/>
         </w:rPr>
-        <w:t xml:space="preserve">If you have registered to take the </w:t>
-      </w:r>
-      <w:del w:author="Heijligers, Bram" w:date="2021-04-14T07:30:04.324Z" w:id="2048941884">
-        <w:r>
-          <w:rPr>
-            <w:rFonts w:eastAsia="Times New Roman" w:cs="Open Sans" w:cstheme="minorAscii"/>
-            <w:color w:val="000000" w:themeColor="text1" w:themeTint="FF" w:themeShade="FF"/>
-            <w:lang w:val="en-US" w:eastAsia="nl-NL"/>
-          </w:rPr>
-          <w:delText>exam, but</w:delText>
-        </w:r>
-      </w:del>
-      <w:ins w:author="Heijligers, Bram" w:date="2021-04-14T07:30:04.335Z" w:id="1317031413">
-        <w:r>
-          <w:rPr>
-            <w:rFonts w:eastAsia="Times New Roman" w:cs="Open Sans" w:cstheme="minorAscii"/>
-            <w:color w:val="000000" w:themeColor="text1" w:themeTint="FF" w:themeShade="FF"/>
-            <w:lang w:val="en-US" w:eastAsia="nl-NL"/>
-          </w:rPr>
-          <w:t>exam but</w:t>
-        </w:r>
-      </w:ins>
+        <w:t xml:space="preserve">If you have registered to </w:t>
+      </w:r>
       <w:r>
         <w:rPr>
           <w:rFonts w:eastAsia="Times New Roman" w:cs="Open Sans" w:cstheme="minorAscii"/>
           <w:color w:val="000000" w:themeColor="text1" w:themeTint="FF" w:themeShade="FF"/>
           <w:lang w:val="en-US" w:eastAsia="nl-NL"/>
         </w:rPr>
-        <w:t xml:space="preserve"> did not deliver (a part of) it, your result will be registered as a missed opportunity (abbreviated as GK).</w:t>
+        <w:t>do participate in the module</w:t>
+      </w:r>
+      <w:r>
+        <w:rPr>
+          <w:rFonts w:eastAsia="Times New Roman" w:cs="Open Sans" w:cstheme="minorAscii"/>
+          <w:color w:val="000000" w:themeColor="text1" w:themeTint="FF" w:themeShade="FF"/>
+          <w:lang w:val="en-US" w:eastAsia="nl-NL"/>
+        </w:rPr>
+        <w:t xml:space="preserve"> </w:t>
+      </w:r>
+      <w:r>
+        <w:rPr>
+          <w:rFonts w:eastAsia="Times New Roman" w:cs="Open Sans" w:cstheme="minorAscii"/>
+          <w:color w:val="000000" w:themeColor="text1" w:themeTint="FF" w:themeShade="FF"/>
+          <w:lang w:val="en-US" w:eastAsia="nl-NL"/>
+        </w:rPr>
+        <w:t xml:space="preserve">did not deliver (a part of) </w:t>
+      </w:r>
+      <w:r>
+        <w:rPr>
+          <w:rFonts w:eastAsia="Times New Roman" w:cs="Open Sans" w:cstheme="minorAscii"/>
+          <w:color w:val="000000" w:themeColor="text1" w:themeTint="FF" w:themeShade="FF"/>
+          <w:lang w:val="en-US" w:eastAsia="nl-NL"/>
+        </w:rPr>
+        <w:t>the conference poster</w:t>
+      </w:r>
+      <w:r>
+        <w:rPr>
+          <w:rFonts w:eastAsia="Times New Roman" w:cs="Open Sans" w:cstheme="minorAscii"/>
+          <w:color w:val="000000" w:themeColor="text1" w:themeTint="FF" w:themeShade="FF"/>
+          <w:lang w:val="en-US" w:eastAsia="nl-NL"/>
+        </w:rPr>
+        <w:t>, your result will be registered as a missed opportunity (abbreviated as GK).</w:t>
       </w:r>
     </w:p>
     <w:p>
@@ -11673,6 +12438,23 @@
       </w:r>
     </w:p>
   </w:comment>
+  <w:comment w:initials="HB" w:author="Heijligers, Bram" w:date="2021-05-11T20:25:49" w:id="391051202">
+    <w:p>
+      <w:pPr>
+        <w:pStyle w:val="CommentText"/>
+      </w:pPr>
+      <w:r>
+        <w:rPr/>
+        <w:t>Looking at the assement criteria it's about 26% of the grade which would make it worth about 4 ESCT's but that doesn't make sense since they get a grade for the entire block? Maybe we should just replace this with the highlighted text underneath?</w:t>
+      </w:r>
+      <w:r>
+        <w:rPr>
+          <w:rStyle w:val="CommentReference"/>
+        </w:rPr>
+        <w:annotationRef/>
+      </w:r>
+    </w:p>
+  </w:comment>
 </w:comments>
 </file>
 
@@ -11687,6 +12469,7 @@
   <w15:commentEx w15:done="0" w15:paraId="0A265D8B"/>
   <w15:commentEx w15:done="0" w15:paraId="6C87D3D1" w15:paraIdParent="0A265D8B"/>
   <w15:commentEx w15:done="0" w15:paraId="5B7BD374"/>
+  <w15:commentEx w15:done="0" w15:paraId="38DC9B68" w15:paraIdParent="0A265D8B"/>
 </w15:commentsEx>
 </file>
 
@@ -11701,6 +12484,7 @@
   <w16cex:commentExtensible w16cex:durableId="4E628393" w16cex:dateUtc="2021-04-14T08:25:23.596Z"/>
   <w16cex:commentExtensible w16cex:durableId="2BD4E404" w16cex:dateUtc="2021-04-15T07:57:05.398Z"/>
   <w16cex:commentExtensible w16cex:durableId="79316074" w16cex:dateUtc="2021-04-21T16:55:04.314Z"/>
+  <w16cex:commentExtensible w16cex:durableId="1C5E7E65" w16cex:dateUtc="2021-05-11T18:25:49.933Z"/>
 </w16cex:commentsExtensible>
 </file>
 
@@ -11715,6 +12499,7 @@
   <w16cid:commentId w16cid:paraId="0A265D8B" w16cid:durableId="4E628393"/>
   <w16cid:commentId w16cid:paraId="6C87D3D1" w16cid:durableId="2BD4E404"/>
   <w16cid:commentId w16cid:paraId="5B7BD374" w16cid:durableId="79316074"/>
+  <w16cid:commentId w16cid:paraId="38DC9B68" w16cid:durableId="1C5E7E65"/>
 </w16cid:commentsIds>
 </file>
 
@@ -12632,6 +13417,228 @@
 
 <file path=word/numbering.xml><?xml version="1.0" encoding="utf-8"?>
 <w:numbering xmlns:wpc="http://schemas.microsoft.com/office/word/2010/wordprocessingCanvas" xmlns:cx="http://schemas.microsoft.com/office/drawing/2014/chartex" xmlns:cx1="http://schemas.microsoft.com/office/drawing/2015/9/8/chartex" xmlns:cx2="http://schemas.microsoft.com/office/drawing/2015/10/21/chartex" xmlns:cx3="http://schemas.microsoft.com/office/drawing/2016/5/9/chartex" xmlns:cx4="http://schemas.microsoft.com/office/drawing/2016/5/10/chartex" xmlns:cx5="http://schemas.microsoft.com/office/drawing/2016/5/11/chartex" xmlns:cx6="http://schemas.microsoft.com/office/drawing/2016/5/12/chartex" xmlns:cx7="http://schemas.microsoft.com/office/drawing/2016/5/13/chartex" xmlns:cx8="http://schemas.microsoft.com/office/drawing/2016/5/14/chartex" xmlns:mc="http://schemas.openxmlformats.org/markup-compatibility/2006" xmlns:aink="http://schemas.microsoft.com/office/drawing/2016/ink" xmlns:am3d="http://schemas.microsoft.com/office/drawing/2017/model3d" xmlns:o="urn:schemas-microsoft-com:office:office" xmlns:r="http://schemas.openxmlformats.org/officeDocument/2006/relationships" xmlns:m="http://schemas.openxmlformats.org/officeDocument/2006/math" xmlns:v="urn:schemas-microsoft-com:vml" xmlns:wp14="http://schemas.microsoft.com/office/word/2010/wordprocessingDrawing" xmlns:wp="http://schemas.openxmlformats.org/drawingml/2006/wordprocessingDrawing" xmlns:w10="urn:schemas-microsoft-com:office:word" xmlns:w="http://schemas.openxmlformats.org/wordprocessingml/2006/main" xmlns:w14="http://schemas.microsoft.com/office/word/2010/wordml" xmlns:w15="http://schemas.microsoft.com/office/word/2012/wordml" xmlns:w16cid="http://schemas.microsoft.com/office/word/2016/wordml/cid" xmlns:w16se="http://schemas.microsoft.com/office/word/2015/wordml/symex" xmlns:wpg="http://schemas.microsoft.com/office/word/2010/wordprocessingGroup" xmlns:wpi="http://schemas.microsoft.com/office/word/2010/wordprocessingInk" xmlns:wne="http://schemas.microsoft.com/office/word/2006/wordml" xmlns:wps="http://schemas.microsoft.com/office/word/2010/wordprocessingShape" mc:Ignorable="w14 w15 w16se w16cid wp14">
+  <w:abstractNum xmlns:w="http://schemas.openxmlformats.org/wordprocessingml/2006/main" w:abstractNumId="34">
+    <w:multiLevelType xmlns:w="http://schemas.openxmlformats.org/wordprocessingml/2006/main" w:val="hybridMultilevel"/>
+    <w:lvl xmlns:w="http://schemas.openxmlformats.org/wordprocessingml/2006/main" w:ilvl="0">
+      <w:start w:val="1"/>
+      <w:numFmt w:val="bullet"/>
+      <w:lvlText w:val=""/>
+      <w:lvlJc w:val="left"/>
+      <w:pPr>
+        <w:ind w:left="720" w:hanging="360"/>
+      </w:pPr>
+      <w:rPr>
+        <w:rFonts w:hint="default" w:ascii="Symbol" w:hAnsi="Symbol"/>
+      </w:rPr>
+    </w:lvl>
+    <w:lvl xmlns:w="http://schemas.openxmlformats.org/wordprocessingml/2006/main" w:ilvl="1">
+      <w:start w:val="1"/>
+      <w:numFmt w:val="bullet"/>
+      <w:lvlText w:val="o"/>
+      <w:lvlJc w:val="left"/>
+      <w:pPr>
+        <w:ind w:left="1440" w:hanging="360"/>
+      </w:pPr>
+      <w:rPr>
+        <w:rFonts w:hint="default" w:ascii="Courier New" w:hAnsi="Courier New"/>
+      </w:rPr>
+    </w:lvl>
+    <w:lvl xmlns:w="http://schemas.openxmlformats.org/wordprocessingml/2006/main" w:ilvl="2">
+      <w:start w:val="1"/>
+      <w:numFmt w:val="bullet"/>
+      <w:lvlText w:val=""/>
+      <w:lvlJc w:val="left"/>
+      <w:pPr>
+        <w:ind w:left="2160" w:hanging="360"/>
+      </w:pPr>
+      <w:rPr>
+        <w:rFonts w:hint="default" w:ascii="Wingdings" w:hAnsi="Wingdings"/>
+      </w:rPr>
+    </w:lvl>
+    <w:lvl xmlns:w="http://schemas.openxmlformats.org/wordprocessingml/2006/main" w:ilvl="3">
+      <w:start w:val="1"/>
+      <w:numFmt w:val="bullet"/>
+      <w:lvlText w:val=""/>
+      <w:lvlJc w:val="left"/>
+      <w:pPr>
+        <w:ind w:left="2880" w:hanging="360"/>
+      </w:pPr>
+      <w:rPr>
+        <w:rFonts w:hint="default" w:ascii="Symbol" w:hAnsi="Symbol"/>
+      </w:rPr>
+    </w:lvl>
+    <w:lvl xmlns:w="http://schemas.openxmlformats.org/wordprocessingml/2006/main" w:ilvl="4">
+      <w:start w:val="1"/>
+      <w:numFmt w:val="bullet"/>
+      <w:lvlText w:val="o"/>
+      <w:lvlJc w:val="left"/>
+      <w:pPr>
+        <w:ind w:left="3600" w:hanging="360"/>
+      </w:pPr>
+      <w:rPr>
+        <w:rFonts w:hint="default" w:ascii="Courier New" w:hAnsi="Courier New"/>
+      </w:rPr>
+    </w:lvl>
+    <w:lvl xmlns:w="http://schemas.openxmlformats.org/wordprocessingml/2006/main" w:ilvl="5">
+      <w:start w:val="1"/>
+      <w:numFmt w:val="bullet"/>
+      <w:lvlText w:val=""/>
+      <w:lvlJc w:val="left"/>
+      <w:pPr>
+        <w:ind w:left="4320" w:hanging="360"/>
+      </w:pPr>
+      <w:rPr>
+        <w:rFonts w:hint="default" w:ascii="Wingdings" w:hAnsi="Wingdings"/>
+      </w:rPr>
+    </w:lvl>
+    <w:lvl xmlns:w="http://schemas.openxmlformats.org/wordprocessingml/2006/main" w:ilvl="6">
+      <w:start w:val="1"/>
+      <w:numFmt w:val="bullet"/>
+      <w:lvlText w:val=""/>
+      <w:lvlJc w:val="left"/>
+      <w:pPr>
+        <w:ind w:left="5040" w:hanging="360"/>
+      </w:pPr>
+      <w:rPr>
+        <w:rFonts w:hint="default" w:ascii="Symbol" w:hAnsi="Symbol"/>
+      </w:rPr>
+    </w:lvl>
+    <w:lvl xmlns:w="http://schemas.openxmlformats.org/wordprocessingml/2006/main" w:ilvl="7">
+      <w:start w:val="1"/>
+      <w:numFmt w:val="bullet"/>
+      <w:lvlText w:val="o"/>
+      <w:lvlJc w:val="left"/>
+      <w:pPr>
+        <w:ind w:left="5760" w:hanging="360"/>
+      </w:pPr>
+      <w:rPr>
+        <w:rFonts w:hint="default" w:ascii="Courier New" w:hAnsi="Courier New"/>
+      </w:rPr>
+    </w:lvl>
+    <w:lvl xmlns:w="http://schemas.openxmlformats.org/wordprocessingml/2006/main" w:ilvl="8">
+      <w:start w:val="1"/>
+      <w:numFmt w:val="bullet"/>
+      <w:lvlText w:val=""/>
+      <w:lvlJc w:val="left"/>
+      <w:pPr>
+        <w:ind w:left="6480" w:hanging="360"/>
+      </w:pPr>
+      <w:rPr>
+        <w:rFonts w:hint="default" w:ascii="Wingdings" w:hAnsi="Wingdings"/>
+      </w:rPr>
+    </w:lvl>
+  </w:abstractNum>
+  <w:abstractNum xmlns:w="http://schemas.openxmlformats.org/wordprocessingml/2006/main" w:abstractNumId="33">
+    <w:multiLevelType xmlns:w="http://schemas.openxmlformats.org/wordprocessingml/2006/main" w:val="hybridMultilevel"/>
+    <w:lvl xmlns:w="http://schemas.openxmlformats.org/wordprocessingml/2006/main" w:ilvl="0">
+      <w:start w:val="1"/>
+      <w:numFmt w:val="bullet"/>
+      <w:lvlText w:val=""/>
+      <w:lvlJc w:val="left"/>
+      <w:pPr>
+        <w:ind w:left="720" w:hanging="360"/>
+      </w:pPr>
+      <w:rPr>
+        <w:rFonts w:hint="default" w:ascii="Symbol" w:hAnsi="Symbol"/>
+      </w:rPr>
+    </w:lvl>
+    <w:lvl xmlns:w="http://schemas.openxmlformats.org/wordprocessingml/2006/main" w:ilvl="1">
+      <w:start w:val="1"/>
+      <w:numFmt w:val="bullet"/>
+      <w:lvlText w:val="-"/>
+      <w:lvlJc w:val="left"/>
+      <w:pPr>
+        <w:ind w:left="1440" w:hanging="360"/>
+      </w:pPr>
+      <w:rPr>
+        <w:rFonts w:hint="default" w:ascii="Calibri" w:hAnsi="Calibri"/>
+      </w:rPr>
+    </w:lvl>
+    <w:lvl xmlns:w="http://schemas.openxmlformats.org/wordprocessingml/2006/main" w:ilvl="2">
+      <w:start w:val="1"/>
+      <w:numFmt w:val="bullet"/>
+      <w:lvlText w:val=""/>
+      <w:lvlJc w:val="left"/>
+      <w:pPr>
+        <w:ind w:left="2160" w:hanging="360"/>
+      </w:pPr>
+      <w:rPr>
+        <w:rFonts w:hint="default" w:ascii="Wingdings" w:hAnsi="Wingdings"/>
+      </w:rPr>
+    </w:lvl>
+    <w:lvl xmlns:w="http://schemas.openxmlformats.org/wordprocessingml/2006/main" w:ilvl="3">
+      <w:start w:val="1"/>
+      <w:numFmt w:val="bullet"/>
+      <w:lvlText w:val=""/>
+      <w:lvlJc w:val="left"/>
+      <w:pPr>
+        <w:ind w:left="2880" w:hanging="360"/>
+      </w:pPr>
+      <w:rPr>
+        <w:rFonts w:hint="default" w:ascii="Symbol" w:hAnsi="Symbol"/>
+      </w:rPr>
+    </w:lvl>
+    <w:lvl xmlns:w="http://schemas.openxmlformats.org/wordprocessingml/2006/main" w:ilvl="4">
+      <w:start w:val="1"/>
+      <w:numFmt w:val="bullet"/>
+      <w:lvlText w:val="o"/>
+      <w:lvlJc w:val="left"/>
+      <w:pPr>
+        <w:ind w:left="3600" w:hanging="360"/>
+      </w:pPr>
+      <w:rPr>
+        <w:rFonts w:hint="default" w:ascii="Courier New" w:hAnsi="Courier New"/>
+      </w:rPr>
+    </w:lvl>
+    <w:lvl xmlns:w="http://schemas.openxmlformats.org/wordprocessingml/2006/main" w:ilvl="5">
+      <w:start w:val="1"/>
+      <w:numFmt w:val="bullet"/>
+      <w:lvlText w:val=""/>
+      <w:lvlJc w:val="left"/>
+      <w:pPr>
+        <w:ind w:left="4320" w:hanging="360"/>
+      </w:pPr>
+      <w:rPr>
+        <w:rFonts w:hint="default" w:ascii="Wingdings" w:hAnsi="Wingdings"/>
+      </w:rPr>
+    </w:lvl>
+    <w:lvl xmlns:w="http://schemas.openxmlformats.org/wordprocessingml/2006/main" w:ilvl="6">
+      <w:start w:val="1"/>
+      <w:numFmt w:val="bullet"/>
+      <w:lvlText w:val=""/>
+      <w:lvlJc w:val="left"/>
+      <w:pPr>
+        <w:ind w:left="5040" w:hanging="360"/>
+      </w:pPr>
+      <w:rPr>
+        <w:rFonts w:hint="default" w:ascii="Symbol" w:hAnsi="Symbol"/>
+      </w:rPr>
+    </w:lvl>
+    <w:lvl xmlns:w="http://schemas.openxmlformats.org/wordprocessingml/2006/main" w:ilvl="7">
+      <w:start w:val="1"/>
+      <w:numFmt w:val="bullet"/>
+      <w:lvlText w:val="o"/>
+      <w:lvlJc w:val="left"/>
+      <w:pPr>
+        <w:ind w:left="5760" w:hanging="360"/>
+      </w:pPr>
+      <w:rPr>
+        <w:rFonts w:hint="default" w:ascii="Courier New" w:hAnsi="Courier New"/>
+      </w:rPr>
+    </w:lvl>
+    <w:lvl xmlns:w="http://schemas.openxmlformats.org/wordprocessingml/2006/main" w:ilvl="8">
+      <w:start w:val="1"/>
+      <w:numFmt w:val="bullet"/>
+      <w:lvlText w:val=""/>
+      <w:lvlJc w:val="left"/>
+      <w:pPr>
+        <w:ind w:left="6480" w:hanging="360"/>
+      </w:pPr>
+      <w:rPr>
+        <w:rFonts w:hint="default" w:ascii="Wingdings" w:hAnsi="Wingdings"/>
+      </w:rPr>
+    </w:lvl>
+  </w:abstractNum>
   <w:abstractNum xmlns:w="http://schemas.openxmlformats.org/wordprocessingml/2006/main" w:abstractNumId="32">
     <w:multiLevelType xmlns:w="http://schemas.openxmlformats.org/wordprocessingml/2006/main" w:val="hybridMultilevel"/>
     <w:lvl xmlns:w="http://schemas.openxmlformats.org/wordprocessingml/2006/main" w:ilvl="0">
@@ -15497,6 +16504,12 @@
       </w:rPr>
     </w:lvl>
   </w:abstractNum>
+  <w:num w:numId="35">
+    <w:abstractNumId w:val="34"/>
+  </w:num>
+  <w:num w:numId="34">
+    <w:abstractNumId w:val="33"/>
+  </w:num>
   <w:num w:numId="33">
     <w:abstractNumId w:val="32"/>
   </w:num>

</xml_diff>